<commit_message>
feat: controller to use repo
</commit_message>
<xml_diff>
--- a/MisVord.docx
+++ b/MisVord.docx
@@ -921,7 +921,7 @@
           <w:bCs/>
           <w:lang w:val="en-US"/>
         </w:rPr>
-        <w:t xml:space="preserve">Landing Page </w:t>
+        <w:t xml:space="preserve">General Requirements </w:t>
       </w:r>
     </w:p>
     <w:p>
@@ -944,6 +944,128 @@
       <w:r>
         <w:rPr>
           <w:rFonts w:cstheme="minorHAnsi"/>
+          <w:lang w:val="en-US"/>
+        </w:rPr>
+        <w:t xml:space="preserve">Always store API Keys and credentials in secure </w:t>
+      </w:r>
+      <w:r>
+        <w:rPr>
+          <w:rFonts w:cstheme="minorHAnsi"/>
+          <w:lang w:val="en-US"/>
+        </w:rPr>
+        <w:t>environment</w:t>
+      </w:r>
+      <w:r>
+        <w:rPr>
+          <w:rFonts w:cstheme="minorHAnsi"/>
+          <w:lang w:val="en-US"/>
+        </w:rPr>
+        <w:t xml:space="preserve"> variables, not </w:t>
+      </w:r>
+      <w:r>
+        <w:rPr>
+          <w:rFonts w:cstheme="minorHAnsi"/>
+          <w:lang w:val="en-US"/>
+        </w:rPr>
+        <w:t xml:space="preserve">hardcoded in your code </w:t>
+      </w:r>
+    </w:p>
+    <w:p>
+      <w:pPr>
+        <w:pStyle w:val="ListParagraph"/>
+        <w:numPr>
+          <w:ilvl w:val="0"/>
+          <w:numId w:val="12"/>
+        </w:numPr>
+        <w:tabs>
+          <w:tab w:val="left" w:pos="90"/>
+        </w:tabs>
+        <w:spacing w:line="360" w:lineRule="auto"/>
+        <w:jc w:val="both"/>
+        <w:rPr>
+          <w:rFonts w:cstheme="minorHAnsi"/>
+          <w:lang w:val="en-US"/>
+        </w:rPr>
+      </w:pPr>
+    </w:p>
+    <w:p>
+      <w:pPr>
+        <w:pStyle w:val="ListParagraph"/>
+        <w:tabs>
+          <w:tab w:val="left" w:pos="90"/>
+        </w:tabs>
+        <w:spacing w:line="360" w:lineRule="auto"/>
+        <w:ind w:left="0"/>
+        <w:jc w:val="both"/>
+        <w:rPr>
+          <w:rFonts w:cstheme="minorHAnsi"/>
+          <w:lang w:val="en-US"/>
+        </w:rPr>
+      </w:pPr>
+    </w:p>
+    <w:p>
+      <w:pPr>
+        <w:pStyle w:val="ListParagraph"/>
+        <w:tabs>
+          <w:tab w:val="left" w:pos="90"/>
+        </w:tabs>
+        <w:spacing w:line="360" w:lineRule="auto"/>
+        <w:ind w:left="0"/>
+        <w:jc w:val="both"/>
+        <w:rPr>
+          <w:rFonts w:cstheme="minorHAnsi"/>
+          <w:lang w:val="en-US"/>
+        </w:rPr>
+      </w:pPr>
+    </w:p>
+    <w:p>
+      <w:pPr>
+        <w:pStyle w:val="ListParagraph"/>
+        <w:numPr>
+          <w:ilvl w:val="0"/>
+          <w:numId w:val="2"/>
+        </w:numPr>
+        <w:tabs>
+          <w:tab w:val="left" w:pos="90"/>
+        </w:tabs>
+        <w:spacing w:line="360" w:lineRule="auto"/>
+        <w:ind w:left="450"/>
+        <w:jc w:val="both"/>
+        <w:rPr>
+          <w:rFonts w:cstheme="minorHAnsi"/>
+          <w:lang w:val="en-US"/>
+        </w:rPr>
+      </w:pPr>
+      <w:r>
+        <w:rPr>
+          <w:rFonts w:cstheme="minorHAnsi"/>
+          <w:b/>
+          <w:bCs/>
+          <w:lang w:val="en-US"/>
+        </w:rPr>
+        <w:t xml:space="preserve">Landing Page </w:t>
+      </w:r>
+    </w:p>
+    <w:p>
+      <w:pPr>
+        <w:pStyle w:val="ListParagraph"/>
+        <w:numPr>
+          <w:ilvl w:val="0"/>
+          <w:numId w:val="12"/>
+        </w:numPr>
+        <w:tabs>
+          <w:tab w:val="left" w:pos="90"/>
+        </w:tabs>
+        <w:spacing w:line="360" w:lineRule="auto"/>
+        <w:jc w:val="both"/>
+        <w:rPr>
+          <w:rFonts w:cstheme="minorHAnsi"/>
+          <w:lang w:val="en-US"/>
+        </w:rPr>
+      </w:pPr>
+      <w:r>
+        <w:rPr>
+          <w:rFonts w:cstheme="minorHAnsi"/>
           <w:b/>
           <w:bCs/>
           <w:lang w:val="en-US"/>
@@ -1018,6 +1140,7 @@
         <w:rPr>
           <w:noProof/>
         </w:rPr>
+        <w:lastRenderedPageBreak/>
         <w:drawing>
           <wp:inline distT="0" distB="0" distL="0" distR="0" wp14:anchorId="2601C064" wp14:editId="2C3E92B9">
             <wp:extent cx="3632613" cy="1512570"/>
@@ -1102,7 +1225,6 @@
           <w:bCs/>
           <w:lang w:val="en-US"/>
         </w:rPr>
-        <w:lastRenderedPageBreak/>
         <w:t>Scramble Text</w:t>
       </w:r>
     </w:p>
@@ -1178,21 +1300,12 @@
           <w:lang w:val="en-US"/>
         </w:rPr>
       </w:pPr>
-      <w:proofErr w:type="gramStart"/>
-      <w:r>
-        <w:rPr>
-          <w:rFonts w:cstheme="minorHAnsi"/>
-          <w:lang w:val="en-US"/>
-        </w:rPr>
-        <w:t>The email</w:t>
-      </w:r>
-      <w:proofErr w:type="gramEnd"/>
-      <w:r>
-        <w:rPr>
-          <w:rFonts w:cstheme="minorHAnsi"/>
-          <w:lang w:val="en-US"/>
-        </w:rPr>
-        <w:t xml:space="preserve"> and password fields are required.</w:t>
+      <w:r>
+        <w:rPr>
+          <w:rFonts w:cstheme="minorHAnsi"/>
+          <w:lang w:val="en-US"/>
+        </w:rPr>
+        <w:t>The email and password fields are required.</w:t>
       </w:r>
     </w:p>
     <w:p>
@@ -1323,7 +1436,6 @@
           <w:lang w:val="en-US"/>
         </w:rPr>
       </w:pPr>
-      <w:proofErr w:type="gramStart"/>
       <w:r>
         <w:rPr>
           <w:rStyle w:val="CommentReference"/>
@@ -1332,18 +1444,7 @@
           <w:szCs w:val="24"/>
           <w:lang w:val="en-US"/>
         </w:rPr>
-        <w:t>The email</w:t>
-      </w:r>
-      <w:proofErr w:type="gramEnd"/>
-      <w:r>
-        <w:rPr>
-          <w:rStyle w:val="CommentReference"/>
-          <w:rFonts w:cstheme="minorHAnsi"/>
-          <w:sz w:val="24"/>
-          <w:szCs w:val="24"/>
-          <w:lang w:val="en-US"/>
-        </w:rPr>
-        <w:t xml:space="preserve"> and password fields are required</w:t>
+        <w:t>The email and password fields are required</w:t>
       </w:r>
     </w:p>
     <w:p>
@@ -1405,9 +1506,8 @@
           <w:szCs w:val="24"/>
           <w:lang w:val="en-US"/>
         </w:rPr>
-        <w:t>Implement a custom-</w:t>
-      </w:r>
-      <w:proofErr w:type="gramStart"/>
+        <w:t xml:space="preserve">Implement </w:t>
+      </w:r>
       <w:r>
         <w:rPr>
           <w:rStyle w:val="CommentReference"/>
@@ -1416,9 +1516,8 @@
           <w:szCs w:val="24"/>
           <w:lang w:val="en-US"/>
         </w:rPr>
-        <w:t>build</w:t>
-      </w:r>
-      <w:proofErr w:type="gramEnd"/>
+        <w:t>your own</w:t>
+      </w:r>
       <w:r>
         <w:rPr>
           <w:rStyle w:val="CommentReference"/>
@@ -1427,7 +1526,17 @@
           <w:szCs w:val="24"/>
           <w:lang w:val="en-US"/>
         </w:rPr>
-        <w:t xml:space="preserve"> CAPTCHA</w:t>
+        <w:t xml:space="preserve"> custom-build CAPTCHA</w:t>
+      </w:r>
+      <w:r>
+        <w:rPr>
+          <w:rStyle w:val="CommentReference"/>
+          <w:rFonts w:cstheme="minorHAnsi"/>
+          <w:sz w:val="24"/>
+          <w:szCs w:val="24"/>
+          <w:lang w:val="en-US"/>
+        </w:rPr>
+        <w:t xml:space="preserve"> system </w:t>
       </w:r>
     </w:p>
     <w:p>
@@ -1647,23 +1756,7 @@
           <w:rFonts w:cstheme="minorHAnsi"/>
           <w:lang w:val="en-US"/>
         </w:rPr>
-        <w:t xml:space="preserve">Display the </w:t>
-      </w:r>
-      <w:proofErr w:type="gramStart"/>
-      <w:r>
-        <w:rPr>
-          <w:rFonts w:cstheme="minorHAnsi"/>
-          <w:lang w:val="en-US"/>
-        </w:rPr>
-        <w:t>currently</w:t>
-      </w:r>
-      <w:proofErr w:type="gramEnd"/>
-      <w:r>
-        <w:rPr>
-          <w:rFonts w:cstheme="minorHAnsi"/>
-          <w:lang w:val="en-US"/>
-        </w:rPr>
-        <w:t xml:space="preserve"> </w:t>
+        <w:t xml:space="preserve">Display the currently </w:t>
       </w:r>
       <w:r>
         <w:rPr>
@@ -1871,6 +1964,7 @@
           <w:bCs/>
           <w:lang w:val="en-US"/>
         </w:rPr>
+        <w:lastRenderedPageBreak/>
         <w:t>Nitro Section</w:t>
       </w:r>
     </w:p>
@@ -1897,23 +1991,7 @@
           <w:rFonts w:cstheme="minorHAnsi"/>
           <w:lang w:val="en-US"/>
         </w:rPr>
-        <w:t xml:space="preserve">Contains a welcome section that will </w:t>
-      </w:r>
-      <w:proofErr w:type="gramStart"/>
-      <w:r>
-        <w:rPr>
-          <w:rFonts w:cstheme="minorHAnsi"/>
-          <w:lang w:val="en-US"/>
-        </w:rPr>
-        <w:t>include with</w:t>
-      </w:r>
-      <w:proofErr w:type="gramEnd"/>
-      <w:r>
-        <w:rPr>
-          <w:rFonts w:cstheme="minorHAnsi"/>
-          <w:lang w:val="en-US"/>
-        </w:rPr>
-        <w:t xml:space="preserve"> the </w:t>
+        <w:t xml:space="preserve">Contains a welcome section that will include with the </w:t>
       </w:r>
       <w:proofErr w:type="spellStart"/>
       <w:r>
@@ -1958,6 +2036,25 @@
         </w:rPr>
         <w:t>button</w:t>
       </w:r>
+    </w:p>
+    <w:p>
+      <w:pPr>
+        <w:pStyle w:val="ListParagraph"/>
+        <w:numPr>
+          <w:ilvl w:val="1"/>
+          <w:numId w:val="4"/>
+        </w:numPr>
+        <w:tabs>
+          <w:tab w:val="left" w:pos="90"/>
+        </w:tabs>
+        <w:spacing w:line="360" w:lineRule="auto"/>
+        <w:ind w:left="1080"/>
+        <w:jc w:val="both"/>
+        <w:rPr>
+          <w:rFonts w:cstheme="minorHAnsi"/>
+          <w:lang w:val="en-US"/>
+        </w:rPr>
+      </w:pPr>
     </w:p>
     <w:p>
       <w:pPr>
@@ -2127,19 +2224,6 @@
     </w:p>
     <w:p>
       <w:pPr>
-        <w:tabs>
-          <w:tab w:val="left" w:pos="90"/>
-        </w:tabs>
-        <w:spacing w:line="360" w:lineRule="auto"/>
-        <w:jc w:val="both"/>
-        <w:rPr>
-          <w:rFonts w:cstheme="minorHAnsi"/>
-          <w:lang w:val="en-US"/>
-        </w:rPr>
-      </w:pPr>
-    </w:p>
-    <w:p>
-      <w:pPr>
         <w:pStyle w:val="ListParagraph"/>
         <w:numPr>
           <w:ilvl w:val="0"/>
@@ -2434,19 +2518,8 @@
           <w:bCs/>
           <w:lang w:val="en-US"/>
         </w:rPr>
-        <w:t xml:space="preserve">show all the </w:t>
-      </w:r>
-      <w:proofErr w:type="gramStart"/>
-      <w:r>
-        <w:rPr>
-          <w:rFonts w:cstheme="minorHAnsi"/>
-          <w:b/>
-          <w:bCs/>
-          <w:lang w:val="en-US"/>
-        </w:rPr>
-        <w:t>server</w:t>
-      </w:r>
-      <w:proofErr w:type="gramEnd"/>
+        <w:t>show all the server</w:t>
+      </w:r>
       <w:r>
         <w:rPr>
           <w:rFonts w:cstheme="minorHAnsi"/>
@@ -2545,26 +2618,9 @@
           <w:rFonts w:cstheme="minorHAnsi"/>
           <w:lang w:val="en-US"/>
         </w:rPr>
-        <w:t xml:space="preserve">User can send </w:t>
-      </w:r>
-      <w:proofErr w:type="gramStart"/>
-      <w:r>
-        <w:rPr>
-          <w:rFonts w:cstheme="minorHAnsi"/>
-          <w:lang w:val="en-US"/>
-        </w:rPr>
-        <w:t>the message</w:t>
-      </w:r>
-      <w:proofErr w:type="gramEnd"/>
-      <w:r>
-        <w:rPr>
-          <w:rFonts w:cstheme="minorHAnsi"/>
-          <w:lang w:val="en-US"/>
-        </w:rPr>
-        <w:t xml:space="preserve"> in </w:t>
+        <w:t xml:space="preserve">User can send the message in </w:t>
       </w:r>
       <w:proofErr w:type="spellStart"/>
-      <w:proofErr w:type="gramStart"/>
       <w:r>
         <w:rPr>
           <w:rFonts w:cstheme="minorHAnsi"/>
@@ -2575,7 +2631,6 @@
         <w:t>realtime</w:t>
       </w:r>
       <w:proofErr w:type="spellEnd"/>
-      <w:proofErr w:type="gramEnd"/>
       <w:r>
         <w:rPr>
           <w:rFonts w:cstheme="minorHAnsi"/>
@@ -2646,37 +2701,19 @@
           <w:lang w:val="en-US"/>
         </w:rPr>
       </w:pPr>
-      <w:proofErr w:type="gramStart"/>
-      <w:r>
-        <w:rPr>
-          <w:lang w:val="en-US"/>
-        </w:rPr>
-        <w:t>User</w:t>
-      </w:r>
-      <w:proofErr w:type="gramEnd"/>
-      <w:r>
-        <w:rPr>
-          <w:lang w:val="en-US"/>
-        </w:rPr>
-        <w:t xml:space="preserve"> that </w:t>
-      </w:r>
-      <w:proofErr w:type="gramStart"/>
-      <w:r>
-        <w:rPr>
-          <w:b/>
-          <w:bCs/>
-          <w:lang w:val="en-US"/>
-        </w:rPr>
-        <w:t>send</w:t>
-      </w:r>
-      <w:proofErr w:type="gramEnd"/>
-      <w:r>
-        <w:rPr>
-          <w:b/>
-          <w:bCs/>
-          <w:lang w:val="en-US"/>
-        </w:rPr>
-        <w:t xml:space="preserve"> the message </w:t>
+      <w:r>
+        <w:rPr>
+          <w:lang w:val="en-US"/>
+        </w:rPr>
+        <w:t xml:space="preserve">User that </w:t>
+      </w:r>
+      <w:r>
+        <w:rPr>
+          <w:b/>
+          <w:bCs/>
+          <w:lang w:val="en-US"/>
+        </w:rPr>
+        <w:t xml:space="preserve">send the message </w:t>
       </w:r>
       <w:r>
         <w:rPr>
@@ -2723,33 +2760,11 @@
           <w:lang w:val="en-US"/>
         </w:rPr>
       </w:pPr>
-      <w:proofErr w:type="gramStart"/>
-      <w:r>
-        <w:rPr>
-          <w:lang w:val="en-US"/>
-        </w:rPr>
-        <w:t>User</w:t>
-      </w:r>
-      <w:proofErr w:type="gramEnd"/>
-      <w:r>
-        <w:rPr>
-          <w:lang w:val="en-US"/>
-        </w:rPr>
-        <w:t xml:space="preserve"> can </w:t>
-      </w:r>
-      <w:proofErr w:type="gramStart"/>
-      <w:r>
-        <w:rPr>
-          <w:lang w:val="en-US"/>
-        </w:rPr>
-        <w:t>react</w:t>
-      </w:r>
-      <w:proofErr w:type="gramEnd"/>
-      <w:r>
-        <w:rPr>
-          <w:lang w:val="en-US"/>
-        </w:rPr>
-        <w:t xml:space="preserve"> emoji on the message</w:t>
+      <w:r>
+        <w:rPr>
+          <w:lang w:val="en-US"/>
+        </w:rPr>
+        <w:t>User can react emoji on the message</w:t>
       </w:r>
     </w:p>
     <w:p>
@@ -2768,19 +2783,11 @@
           <w:lang w:val="en-US"/>
         </w:rPr>
       </w:pPr>
-      <w:proofErr w:type="gramStart"/>
-      <w:r>
-        <w:rPr>
-          <w:lang w:val="en-US"/>
-        </w:rPr>
-        <w:t>User</w:t>
-      </w:r>
-      <w:proofErr w:type="gramEnd"/>
-      <w:r>
-        <w:rPr>
-          <w:lang w:val="en-US"/>
-        </w:rPr>
-        <w:t xml:space="preserve"> can send </w:t>
+      <w:r>
+        <w:rPr>
+          <w:lang w:val="en-US"/>
+        </w:rPr>
+        <w:t xml:space="preserve">User can send </w:t>
       </w:r>
       <w:r>
         <w:rPr>
@@ -2825,16 +2832,8 @@
         <w:rPr>
           <w:lang w:val="en-US"/>
         </w:rPr>
-        <w:t xml:space="preserve">Provide rich text with the @ format will link to the </w:t>
-      </w:r>
-      <w:proofErr w:type="gramStart"/>
-      <w:r>
-        <w:rPr>
-          <w:lang w:val="en-US"/>
-        </w:rPr>
-        <w:t>users</w:t>
-      </w:r>
-      <w:proofErr w:type="gramEnd"/>
+        <w:t>Provide rich text with the @ format will link to the users</w:t>
+      </w:r>
       <w:r>
         <w:rPr>
           <w:lang w:val="en-US"/>
@@ -2892,7 +2891,7 @@
           <w:bCs/>
           <w:lang w:val="en-US"/>
         </w:rPr>
-        <w:t xml:space="preserve">Landing Page </w:t>
+        <w:t>Server Page</w:t>
       </w:r>
     </w:p>
     <w:p>
@@ -2949,6 +2948,690 @@
         </w:rPr>
         <w:t>Scramble Text</w:t>
       </w:r>
+    </w:p>
+    <w:p>
+      <w:pPr>
+        <w:tabs>
+          <w:tab w:val="left" w:pos="90"/>
+        </w:tabs>
+        <w:spacing w:line="360" w:lineRule="auto"/>
+        <w:jc w:val="both"/>
+        <w:rPr>
+          <w:rFonts w:cstheme="minorHAnsi"/>
+          <w:lang w:val="en-US"/>
+        </w:rPr>
+      </w:pPr>
+    </w:p>
+    <w:p>
+      <w:pPr>
+        <w:pStyle w:val="ListParagraph"/>
+        <w:numPr>
+          <w:ilvl w:val="0"/>
+          <w:numId w:val="2"/>
+        </w:numPr>
+        <w:tabs>
+          <w:tab w:val="left" w:pos="90"/>
+        </w:tabs>
+        <w:spacing w:line="360" w:lineRule="auto"/>
+        <w:ind w:left="450"/>
+        <w:jc w:val="both"/>
+        <w:rPr>
+          <w:rFonts w:cstheme="minorHAnsi"/>
+          <w:lang w:val="en-US"/>
+        </w:rPr>
+      </w:pPr>
+      <w:r>
+        <w:rPr>
+          <w:rFonts w:cstheme="minorHAnsi"/>
+          <w:b/>
+          <w:bCs/>
+          <w:lang w:val="en-US"/>
+        </w:rPr>
+        <w:t>Server Setting Page</w:t>
+      </w:r>
+    </w:p>
+    <w:p>
+      <w:pPr>
+        <w:pStyle w:val="ListParagraph"/>
+        <w:numPr>
+          <w:ilvl w:val="0"/>
+          <w:numId w:val="13"/>
+        </w:numPr>
+        <w:tabs>
+          <w:tab w:val="left" w:pos="90"/>
+        </w:tabs>
+        <w:spacing w:line="360" w:lineRule="auto"/>
+        <w:jc w:val="both"/>
+        <w:rPr>
+          <w:rFonts w:cstheme="minorHAnsi"/>
+          <w:lang w:val="en-US"/>
+        </w:rPr>
+      </w:pPr>
+      <w:r>
+        <w:rPr>
+          <w:rFonts w:cstheme="minorHAnsi"/>
+          <w:b/>
+          <w:bCs/>
+          <w:lang w:val="en-US"/>
+        </w:rPr>
+        <w:t>Hero Section</w:t>
+      </w:r>
+    </w:p>
+    <w:p>
+      <w:pPr>
+        <w:pStyle w:val="ListParagraph"/>
+        <w:numPr>
+          <w:ilvl w:val="1"/>
+          <w:numId w:val="4"/>
+        </w:numPr>
+        <w:tabs>
+          <w:tab w:val="left" w:pos="90"/>
+        </w:tabs>
+        <w:spacing w:line="360" w:lineRule="auto"/>
+        <w:ind w:left="1080"/>
+        <w:jc w:val="both"/>
+        <w:rPr>
+          <w:rFonts w:cstheme="minorHAnsi"/>
+          <w:lang w:val="en-US"/>
+        </w:rPr>
+      </w:pPr>
+      <w:r>
+        <w:rPr>
+          <w:rFonts w:cstheme="minorHAnsi"/>
+          <w:b/>
+          <w:bCs/>
+          <w:lang w:val="en-US"/>
+        </w:rPr>
+        <w:t>Scramble Text</w:t>
+      </w:r>
+    </w:p>
+    <w:p>
+      <w:pPr>
+        <w:pStyle w:val="Caption"/>
+        <w:rPr>
+          <w:lang w:val="en-US"/>
+        </w:rPr>
+      </w:pPr>
+    </w:p>
+    <w:p>
+      <w:pPr>
+        <w:rPr>
+          <w:lang w:val="en-US"/>
+        </w:rPr>
+      </w:pPr>
+    </w:p>
+    <w:p>
+      <w:pPr>
+        <w:pStyle w:val="Caption"/>
+        <w:rPr>
+          <w:lang w:val="en-US"/>
+        </w:rPr>
+      </w:pPr>
+    </w:p>
+    <w:p>
+      <w:pPr>
+        <w:pStyle w:val="ListParagraph"/>
+        <w:numPr>
+          <w:ilvl w:val="0"/>
+          <w:numId w:val="2"/>
+        </w:numPr>
+        <w:tabs>
+          <w:tab w:val="left" w:pos="90"/>
+        </w:tabs>
+        <w:spacing w:line="360" w:lineRule="auto"/>
+        <w:ind w:left="450"/>
+        <w:jc w:val="both"/>
+        <w:rPr>
+          <w:rFonts w:cstheme="minorHAnsi"/>
+          <w:lang w:val="en-US"/>
+        </w:rPr>
+      </w:pPr>
+      <w:r>
+        <w:rPr>
+          <w:rFonts w:cstheme="minorHAnsi"/>
+          <w:b/>
+          <w:bCs/>
+          <w:lang w:val="en-US"/>
+        </w:rPr>
+        <w:t>User Setting Page</w:t>
+      </w:r>
+    </w:p>
+    <w:p>
+      <w:pPr>
+        <w:pStyle w:val="ListParagraph"/>
+        <w:numPr>
+          <w:ilvl w:val="0"/>
+          <w:numId w:val="13"/>
+        </w:numPr>
+        <w:tabs>
+          <w:tab w:val="left" w:pos="90"/>
+        </w:tabs>
+        <w:spacing w:line="360" w:lineRule="auto"/>
+        <w:jc w:val="both"/>
+        <w:rPr>
+          <w:rFonts w:cstheme="minorHAnsi"/>
+          <w:lang w:val="en-US"/>
+        </w:rPr>
+      </w:pPr>
+      <w:r>
+        <w:rPr>
+          <w:rFonts w:cstheme="minorHAnsi"/>
+          <w:b/>
+          <w:bCs/>
+          <w:lang w:val="en-US"/>
+        </w:rPr>
+        <w:t>Hero Section</w:t>
+      </w:r>
+    </w:p>
+    <w:p>
+      <w:pPr>
+        <w:pStyle w:val="ListParagraph"/>
+        <w:numPr>
+          <w:ilvl w:val="1"/>
+          <w:numId w:val="4"/>
+        </w:numPr>
+        <w:tabs>
+          <w:tab w:val="left" w:pos="90"/>
+        </w:tabs>
+        <w:spacing w:line="360" w:lineRule="auto"/>
+        <w:ind w:left="1080"/>
+        <w:jc w:val="both"/>
+        <w:rPr>
+          <w:rFonts w:cstheme="minorHAnsi"/>
+          <w:lang w:val="en-US"/>
+        </w:rPr>
+      </w:pPr>
+      <w:r>
+        <w:rPr>
+          <w:rFonts w:cstheme="minorHAnsi"/>
+          <w:b/>
+          <w:bCs/>
+          <w:lang w:val="en-US"/>
+        </w:rPr>
+        <w:t>Scramble Text</w:t>
+      </w:r>
+    </w:p>
+    <w:p>
+      <w:pPr>
+        <w:rPr>
+          <w:lang w:val="en-US"/>
+        </w:rPr>
+      </w:pPr>
+    </w:p>
+    <w:p>
+      <w:pPr>
+        <w:pStyle w:val="Caption"/>
+        <w:rPr>
+          <w:lang w:val="en-US"/>
+        </w:rPr>
+      </w:pPr>
+    </w:p>
+    <w:p>
+      <w:pPr>
+        <w:rPr>
+          <w:lang w:val="en-US"/>
+        </w:rPr>
+      </w:pPr>
+    </w:p>
+    <w:p>
+      <w:pPr>
+        <w:pStyle w:val="ListParagraph"/>
+        <w:numPr>
+          <w:ilvl w:val="0"/>
+          <w:numId w:val="2"/>
+        </w:numPr>
+        <w:tabs>
+          <w:tab w:val="left" w:pos="90"/>
+        </w:tabs>
+        <w:spacing w:line="360" w:lineRule="auto"/>
+        <w:ind w:left="450"/>
+        <w:jc w:val="both"/>
+        <w:rPr>
+          <w:rFonts w:cstheme="minorHAnsi"/>
+          <w:lang w:val="en-US"/>
+        </w:rPr>
+      </w:pPr>
+      <w:r>
+        <w:rPr>
+          <w:rFonts w:cstheme="minorHAnsi"/>
+          <w:b/>
+          <w:bCs/>
+          <w:lang w:val="en-US"/>
+        </w:rPr>
+        <w:t>Explore Page</w:t>
+      </w:r>
+    </w:p>
+    <w:p>
+      <w:pPr>
+        <w:pStyle w:val="ListParagraph"/>
+        <w:numPr>
+          <w:ilvl w:val="0"/>
+          <w:numId w:val="13"/>
+        </w:numPr>
+        <w:tabs>
+          <w:tab w:val="left" w:pos="90"/>
+        </w:tabs>
+        <w:spacing w:line="360" w:lineRule="auto"/>
+        <w:jc w:val="both"/>
+        <w:rPr>
+          <w:rFonts w:cstheme="minorHAnsi"/>
+          <w:lang w:val="en-US"/>
+        </w:rPr>
+      </w:pPr>
+      <w:r>
+        <w:rPr>
+          <w:rFonts w:cstheme="minorHAnsi"/>
+          <w:b/>
+          <w:bCs/>
+          <w:lang w:val="en-US"/>
+        </w:rPr>
+        <w:t>Hero Section</w:t>
+      </w:r>
+    </w:p>
+    <w:p>
+      <w:pPr>
+        <w:pStyle w:val="ListParagraph"/>
+        <w:numPr>
+          <w:ilvl w:val="1"/>
+          <w:numId w:val="4"/>
+        </w:numPr>
+        <w:tabs>
+          <w:tab w:val="left" w:pos="90"/>
+        </w:tabs>
+        <w:spacing w:line="360" w:lineRule="auto"/>
+        <w:ind w:left="1080"/>
+        <w:jc w:val="both"/>
+        <w:rPr>
+          <w:rFonts w:cstheme="minorHAnsi"/>
+          <w:lang w:val="en-US"/>
+        </w:rPr>
+      </w:pPr>
+      <w:r>
+        <w:rPr>
+          <w:rFonts w:cstheme="minorHAnsi"/>
+          <w:b/>
+          <w:bCs/>
+          <w:lang w:val="en-US"/>
+        </w:rPr>
+        <w:t>Scramble Text</w:t>
+      </w:r>
+    </w:p>
+    <w:p>
+      <w:pPr>
+        <w:pStyle w:val="ListParagraph"/>
+        <w:numPr>
+          <w:ilvl w:val="0"/>
+          <w:numId w:val="2"/>
+        </w:numPr>
+        <w:tabs>
+          <w:tab w:val="left" w:pos="90"/>
+        </w:tabs>
+        <w:spacing w:line="360" w:lineRule="auto"/>
+        <w:ind w:left="450"/>
+        <w:jc w:val="both"/>
+        <w:rPr>
+          <w:rFonts w:cstheme="minorHAnsi"/>
+          <w:lang w:val="en-US"/>
+        </w:rPr>
+      </w:pPr>
+      <w:r>
+        <w:rPr>
+          <w:rFonts w:cstheme="minorHAnsi"/>
+          <w:b/>
+          <w:bCs/>
+          <w:lang w:val="en-US"/>
+        </w:rPr>
+        <w:t>Admin Page</w:t>
+      </w:r>
+    </w:p>
+    <w:p>
+      <w:pPr>
+        <w:pStyle w:val="ListParagraph"/>
+        <w:numPr>
+          <w:ilvl w:val="0"/>
+          <w:numId w:val="13"/>
+        </w:numPr>
+        <w:tabs>
+          <w:tab w:val="left" w:pos="90"/>
+        </w:tabs>
+        <w:spacing w:line="360" w:lineRule="auto"/>
+        <w:jc w:val="both"/>
+        <w:rPr>
+          <w:rFonts w:cstheme="minorHAnsi"/>
+          <w:lang w:val="en-US"/>
+        </w:rPr>
+      </w:pPr>
+      <w:r>
+        <w:rPr>
+          <w:rFonts w:cstheme="minorHAnsi"/>
+          <w:b/>
+          <w:bCs/>
+          <w:lang w:val="en-US"/>
+        </w:rPr>
+        <w:t>Hero Section</w:t>
+      </w:r>
+    </w:p>
+    <w:p>
+      <w:pPr>
+        <w:pStyle w:val="ListParagraph"/>
+        <w:numPr>
+          <w:ilvl w:val="1"/>
+          <w:numId w:val="4"/>
+        </w:numPr>
+        <w:tabs>
+          <w:tab w:val="left" w:pos="90"/>
+        </w:tabs>
+        <w:spacing w:line="360" w:lineRule="auto"/>
+        <w:ind w:left="1080"/>
+        <w:jc w:val="both"/>
+        <w:rPr>
+          <w:rFonts w:cstheme="minorHAnsi"/>
+          <w:lang w:val="en-US"/>
+        </w:rPr>
+      </w:pPr>
+      <w:r>
+        <w:rPr>
+          <w:rFonts w:cstheme="minorHAnsi"/>
+          <w:b/>
+          <w:bCs/>
+          <w:lang w:val="en-US"/>
+        </w:rPr>
+        <w:t>Scramble Text</w:t>
+      </w:r>
+    </w:p>
+    <w:p>
+      <w:pPr>
+        <w:pStyle w:val="ListParagraph"/>
+        <w:numPr>
+          <w:ilvl w:val="0"/>
+          <w:numId w:val="2"/>
+        </w:numPr>
+        <w:tabs>
+          <w:tab w:val="left" w:pos="90"/>
+        </w:tabs>
+        <w:spacing w:line="360" w:lineRule="auto"/>
+        <w:ind w:left="450"/>
+        <w:jc w:val="both"/>
+        <w:rPr>
+          <w:rFonts w:cstheme="minorHAnsi"/>
+          <w:lang w:val="en-US"/>
+        </w:rPr>
+      </w:pPr>
+      <w:r>
+        <w:rPr>
+          <w:rFonts w:cstheme="minorHAnsi"/>
+          <w:b/>
+          <w:bCs/>
+          <w:lang w:val="en-US"/>
+        </w:rPr>
+        <w:t>Explore Page</w:t>
+      </w:r>
+    </w:p>
+    <w:p>
+      <w:pPr>
+        <w:pStyle w:val="ListParagraph"/>
+        <w:numPr>
+          <w:ilvl w:val="0"/>
+          <w:numId w:val="13"/>
+        </w:numPr>
+        <w:tabs>
+          <w:tab w:val="left" w:pos="90"/>
+        </w:tabs>
+        <w:spacing w:line="360" w:lineRule="auto"/>
+        <w:jc w:val="both"/>
+        <w:rPr>
+          <w:rFonts w:cstheme="minorHAnsi"/>
+          <w:lang w:val="en-US"/>
+        </w:rPr>
+      </w:pPr>
+      <w:r>
+        <w:rPr>
+          <w:rFonts w:cstheme="minorHAnsi"/>
+          <w:b/>
+          <w:bCs/>
+          <w:lang w:val="en-US"/>
+        </w:rPr>
+        <w:t>Hero Section</w:t>
+      </w:r>
+    </w:p>
+    <w:p>
+      <w:pPr>
+        <w:pStyle w:val="ListParagraph"/>
+        <w:numPr>
+          <w:ilvl w:val="1"/>
+          <w:numId w:val="4"/>
+        </w:numPr>
+        <w:tabs>
+          <w:tab w:val="left" w:pos="90"/>
+        </w:tabs>
+        <w:spacing w:line="360" w:lineRule="auto"/>
+        <w:ind w:left="1080"/>
+        <w:jc w:val="both"/>
+        <w:rPr>
+          <w:rFonts w:cstheme="minorHAnsi"/>
+          <w:lang w:val="en-US"/>
+        </w:rPr>
+      </w:pPr>
+      <w:r>
+        <w:rPr>
+          <w:rFonts w:cstheme="minorHAnsi"/>
+          <w:b/>
+          <w:bCs/>
+          <w:lang w:val="en-US"/>
+        </w:rPr>
+        <w:t>Scramble Text</w:t>
+      </w:r>
+    </w:p>
+    <w:p>
+      <w:pPr>
+        <w:pStyle w:val="ListParagraph"/>
+        <w:numPr>
+          <w:ilvl w:val="0"/>
+          <w:numId w:val="2"/>
+        </w:numPr>
+        <w:tabs>
+          <w:tab w:val="left" w:pos="90"/>
+        </w:tabs>
+        <w:spacing w:line="360" w:lineRule="auto"/>
+        <w:ind w:left="450"/>
+        <w:jc w:val="both"/>
+        <w:rPr>
+          <w:rFonts w:cstheme="minorHAnsi"/>
+          <w:lang w:val="en-US"/>
+        </w:rPr>
+      </w:pPr>
+      <w:r>
+        <w:rPr>
+          <w:rFonts w:cstheme="minorHAnsi"/>
+          <w:b/>
+          <w:bCs/>
+          <w:lang w:val="en-US"/>
+        </w:rPr>
+        <w:t xml:space="preserve">Landing Page </w:t>
+      </w:r>
+    </w:p>
+    <w:p>
+      <w:pPr>
+        <w:pStyle w:val="ListParagraph"/>
+        <w:numPr>
+          <w:ilvl w:val="0"/>
+          <w:numId w:val="13"/>
+        </w:numPr>
+        <w:tabs>
+          <w:tab w:val="left" w:pos="90"/>
+        </w:tabs>
+        <w:spacing w:line="360" w:lineRule="auto"/>
+        <w:jc w:val="both"/>
+        <w:rPr>
+          <w:rFonts w:cstheme="minorHAnsi"/>
+          <w:lang w:val="en-US"/>
+        </w:rPr>
+      </w:pPr>
+      <w:r>
+        <w:rPr>
+          <w:rFonts w:cstheme="minorHAnsi"/>
+          <w:b/>
+          <w:bCs/>
+          <w:lang w:val="en-US"/>
+        </w:rPr>
+        <w:t>Hero Section</w:t>
+      </w:r>
+    </w:p>
+    <w:p>
+      <w:pPr>
+        <w:pStyle w:val="ListParagraph"/>
+        <w:numPr>
+          <w:ilvl w:val="1"/>
+          <w:numId w:val="4"/>
+        </w:numPr>
+        <w:tabs>
+          <w:tab w:val="left" w:pos="90"/>
+        </w:tabs>
+        <w:spacing w:line="360" w:lineRule="auto"/>
+        <w:ind w:left="1080"/>
+        <w:jc w:val="both"/>
+        <w:rPr>
+          <w:rFonts w:cstheme="minorHAnsi"/>
+          <w:lang w:val="en-US"/>
+        </w:rPr>
+      </w:pPr>
+      <w:r>
+        <w:rPr>
+          <w:rFonts w:cstheme="minorHAnsi"/>
+          <w:b/>
+          <w:bCs/>
+          <w:lang w:val="en-US"/>
+        </w:rPr>
+        <w:t>Scramble Text</w:t>
+      </w:r>
+    </w:p>
+    <w:p>
+      <w:pPr>
+        <w:rPr>
+          <w:lang w:val="en-US"/>
+        </w:rPr>
+      </w:pPr>
+    </w:p>
+    <w:p>
+      <w:pPr>
+        <w:pStyle w:val="Caption"/>
+        <w:rPr>
+          <w:lang w:val="en-US"/>
+        </w:rPr>
+      </w:pPr>
+    </w:p>
+    <w:p>
+      <w:pPr>
+        <w:rPr>
+          <w:lang w:val="en-US"/>
+        </w:rPr>
+      </w:pPr>
+    </w:p>
+    <w:p>
+      <w:pPr>
+        <w:pStyle w:val="ListParagraph"/>
+        <w:numPr>
+          <w:ilvl w:val="0"/>
+          <w:numId w:val="2"/>
+        </w:numPr>
+        <w:tabs>
+          <w:tab w:val="left" w:pos="90"/>
+        </w:tabs>
+        <w:spacing w:line="360" w:lineRule="auto"/>
+        <w:ind w:left="450"/>
+        <w:jc w:val="both"/>
+        <w:rPr>
+          <w:rFonts w:cstheme="minorHAnsi"/>
+          <w:lang w:val="en-US"/>
+        </w:rPr>
+      </w:pPr>
+      <w:r>
+        <w:rPr>
+          <w:rFonts w:cstheme="minorHAnsi"/>
+          <w:b/>
+          <w:bCs/>
+          <w:lang w:val="en-US"/>
+        </w:rPr>
+        <w:t xml:space="preserve">Easter Egg </w:t>
+      </w:r>
+    </w:p>
+    <w:p>
+      <w:pPr>
+        <w:pStyle w:val="ListParagraph"/>
+        <w:numPr>
+          <w:ilvl w:val="0"/>
+          <w:numId w:val="13"/>
+        </w:numPr>
+        <w:tabs>
+          <w:tab w:val="left" w:pos="90"/>
+        </w:tabs>
+        <w:spacing w:line="360" w:lineRule="auto"/>
+        <w:jc w:val="both"/>
+        <w:rPr>
+          <w:rFonts w:cstheme="minorHAnsi"/>
+          <w:lang w:val="en-US"/>
+        </w:rPr>
+      </w:pPr>
+      <w:r>
+        <w:rPr>
+          <w:rFonts w:cstheme="minorHAnsi"/>
+          <w:b/>
+          <w:bCs/>
+          <w:lang w:val="en-US"/>
+        </w:rPr>
+        <w:t>Hero Section</w:t>
+      </w:r>
+    </w:p>
+    <w:p>
+      <w:pPr>
+        <w:pStyle w:val="ListParagraph"/>
+        <w:numPr>
+          <w:ilvl w:val="1"/>
+          <w:numId w:val="4"/>
+        </w:numPr>
+        <w:tabs>
+          <w:tab w:val="left" w:pos="90"/>
+        </w:tabs>
+        <w:spacing w:line="360" w:lineRule="auto"/>
+        <w:ind w:left="1080"/>
+        <w:jc w:val="both"/>
+        <w:rPr>
+          <w:rFonts w:cstheme="minorHAnsi"/>
+          <w:lang w:val="en-US"/>
+        </w:rPr>
+      </w:pPr>
+      <w:r>
+        <w:rPr>
+          <w:rFonts w:cstheme="minorHAnsi"/>
+          <w:b/>
+          <w:bCs/>
+          <w:lang w:val="en-US"/>
+        </w:rPr>
+        <w:t>Scramble Text</w:t>
+      </w:r>
+    </w:p>
+    <w:p>
+      <w:pPr>
+        <w:pStyle w:val="Caption"/>
+        <w:rPr>
+          <w:lang w:val="en-US"/>
+        </w:rPr>
+      </w:pPr>
+    </w:p>
+    <w:p>
+      <w:pPr>
+        <w:rPr>
+          <w:lang w:val="en-US"/>
+        </w:rPr>
+      </w:pPr>
+    </w:p>
+    <w:p>
+      <w:pPr>
+        <w:pStyle w:val="Caption"/>
+        <w:rPr>
+          <w:lang w:val="en-US"/>
+        </w:rPr>
+      </w:pPr>
     </w:p>
     <w:p>
       <w:pPr>
@@ -4949,17 +5632,17 @@
   <w:abstractNum w:abstractNumId="9" w15:restartNumberingAfterBreak="0">
     <w:nsid w:val="3E0D3EE5"/>
     <w:multiLevelType w:val="multilevel"/>
-    <w:tmpl w:val="E9945922"/>
+    <w:tmpl w:val="A49A4E5E"/>
     <w:lvl w:ilvl="0">
       <w:start w:val="1"/>
       <w:numFmt w:val="bullet"/>
-      <w:lvlText w:val=""/>
+      <w:lvlText w:val=""/>
       <w:lvlJc w:val="left"/>
       <w:pPr>
         <w:ind w:left="360" w:hanging="360"/>
       </w:pPr>
       <w:rPr>
-        <w:rFonts w:ascii="Symbol" w:hAnsi="Symbol" w:hint="default"/>
+        <w:rFonts w:ascii="Wingdings" w:hAnsi="Wingdings" w:hint="default"/>
       </w:rPr>
     </w:lvl>
     <w:lvl w:ilvl="1">
@@ -6167,7 +6850,7 @@
     <w:name w:val="Normal"/>
     <w:next w:val="Caption"/>
     <w:qFormat/>
-    <w:rsid w:val="0003504A"/>
+    <w:rsid w:val="002619E3"/>
     <w:rPr>
       <w:rFonts w:eastAsia="MS Mincho" w:cs="Times New Roman"/>
       <w:sz w:val="24"/>
@@ -6849,6 +7532,10 @@
 </file>
 
 <file path=customXml/item1.xml><?xml version="1.0" encoding="utf-8"?>
+<b:Sources xmlns:b="http://schemas.openxmlformats.org/officeDocument/2006/bibliography" xmlns="http://schemas.openxmlformats.org/officeDocument/2006/bibliography" SelectedStyle="\APA.XSL" StyleName="APA"/>
+</file>
+
+<file path=customXml/item2.xml><?xml version="1.0" encoding="utf-8"?>
 <s:customData xmlns="http://www.wps.cn/officeDocument/2013/wpsCustomData" xmlns:s="http://www.wps.cn/officeDocument/2013/wpsCustomData">
   <customSectProps/>
   <customShpExts>
@@ -6857,38 +7544,7 @@
 </s:customData>
 </file>
 
-<file path=customXml/item2.xml><?xml version="1.0" encoding="utf-8"?>
-<b:Sources xmlns:b="http://schemas.openxmlformats.org/officeDocument/2006/bibliography" xmlns="http://schemas.openxmlformats.org/officeDocument/2006/bibliography" SelectedStyle="\APA.XSL" StyleName="APA"/>
-</file>
-
 <file path=customXml/item3.xml><?xml version="1.0" encoding="utf-8"?>
-<p:properties xmlns:p="http://schemas.microsoft.com/office/2006/metadata/properties" xmlns:xsi="http://www.w3.org/2001/XMLSchema-instance" xmlns:pc="http://schemas.microsoft.com/office/infopath/2007/PartnerControls">
-  <documentManagement>
-    <lcf76f155ced4ddcb4097134ff3c332f xmlns="1f003750-f5da-409e-99e6-8ff9bea2e38b">
-      <Terms xmlns="http://schemas.microsoft.com/office/infopath/2007/PartnerControls"/>
-    </lcf76f155ced4ddcb4097134ff3c332f>
-    <SharedWithUsers xmlns="06dd7198-9f69-4b52-9ad8-623c9ba944b5">
-      <UserInfo>
-        <DisplayName/>
-        <AccountId xsi:nil="true"/>
-        <AccountType/>
-      </UserInfo>
-    </SharedWithUsers>
-    <MediaLengthInSeconds xmlns="1f003750-f5da-409e-99e6-8ff9bea2e38b" xsi:nil="true"/>
-  </documentManagement>
-</p:properties>
-</file>
-
-<file path=customXml/item4.xml><?xml version="1.0" encoding="utf-8"?>
-<?mso-contentType ?>
-<FormTemplates xmlns="http://schemas.microsoft.com/sharepoint/v3/contenttype/forms">
-  <Display>DocumentLibraryForm</Display>
-  <Edit>DocumentLibraryForm</Edit>
-  <New>DocumentLibraryForm</New>
-</FormTemplates>
-</file>
-
-<file path=customXml/item5.xml><?xml version="1.0" encoding="utf-8"?>
 <ct:contentTypeSchema xmlns:ct="http://schemas.microsoft.com/office/2006/metadata/contentType" xmlns:ma="http://schemas.microsoft.com/office/2006/metadata/properties/metaAttributes" ct:_="" ma:_="" ma:contentTypeName="Document" ma:contentTypeID="0x01010076B14972BA45BD47B3B120E9D54CA4F5" ma:contentTypeVersion="14" ma:contentTypeDescription="Create a new document." ma:contentTypeScope="" ma:versionID="963cb8e90fbbfbeff11449c8f5b5d6a2">
   <xsd:schema xmlns:xsd="http://www.w3.org/2001/XMLSchema" xmlns:xs="http://www.w3.org/2001/XMLSchema" xmlns:p="http://schemas.microsoft.com/office/2006/metadata/properties" xmlns:ns2="06dd7198-9f69-4b52-9ad8-623c9ba944b5" xmlns:ns3="1f003750-f5da-409e-99e6-8ff9bea2e38b" targetNamespace="http://schemas.microsoft.com/office/2006/metadata/properties" ma:root="true" ma:fieldsID="00d017da2f2f45f0e915bbc40802062a" ns2:_="" ns3:_="">
     <xsd:import namespace="06dd7198-9f69-4b52-9ad8-623c9ba944b5"/>
@@ -7111,7 +7767,42 @@
 </ct:contentTypeSchema>
 </file>
 
+<file path=customXml/item4.xml><?xml version="1.0" encoding="utf-8"?>
+<?mso-contentType ?>
+<FormTemplates xmlns="http://schemas.microsoft.com/sharepoint/v3/contenttype/forms">
+  <Display>DocumentLibraryForm</Display>
+  <Edit>DocumentLibraryForm</Edit>
+  <New>DocumentLibraryForm</New>
+</FormTemplates>
+</file>
+
+<file path=customXml/item5.xml><?xml version="1.0" encoding="utf-8"?>
+<p:properties xmlns:p="http://schemas.microsoft.com/office/2006/metadata/properties" xmlns:xsi="http://www.w3.org/2001/XMLSchema-instance" xmlns:pc="http://schemas.microsoft.com/office/infopath/2007/PartnerControls">
+  <documentManagement>
+    <lcf76f155ced4ddcb4097134ff3c332f xmlns="1f003750-f5da-409e-99e6-8ff9bea2e38b">
+      <Terms xmlns="http://schemas.microsoft.com/office/infopath/2007/PartnerControls"/>
+    </lcf76f155ced4ddcb4097134ff3c332f>
+    <SharedWithUsers xmlns="06dd7198-9f69-4b52-9ad8-623c9ba944b5">
+      <UserInfo>
+        <DisplayName/>
+        <AccountId xsi:nil="true"/>
+        <AccountType/>
+      </UserInfo>
+    </SharedWithUsers>
+    <MediaLengthInSeconds xmlns="1f003750-f5da-409e-99e6-8ff9bea2e38b" xsi:nil="true"/>
+  </documentManagement>
+</p:properties>
+</file>
+
 <file path=customXml/itemProps1.xml><?xml version="1.0" encoding="utf-8"?>
+<ds:datastoreItem xmlns:ds="http://schemas.openxmlformats.org/officeDocument/2006/customXml" ds:itemID="{26DF573A-F055-477A-90EE-26EA7825DC13}">
+  <ds:schemaRefs>
+    <ds:schemaRef ds:uri="http://schemas.openxmlformats.org/officeDocument/2006/bibliography"/>
+  </ds:schemaRefs>
+</ds:datastoreItem>
+</file>
+
+<file path=customXml/itemProps2.xml><?xml version="1.0" encoding="utf-8"?>
 <ds:datastoreItem xmlns:ds="http://schemas.openxmlformats.org/officeDocument/2006/customXml" ds:itemID="{B1977F7D-205B-4081-913C-38D41E755F92}">
   <ds:schemaRefs>
     <ds:schemaRef ds:uri="http://www.wps.cn/officeDocument/2013/wpsCustomData"/>
@@ -7119,34 +7810,7 @@
 </ds:datastoreItem>
 </file>
 
-<file path=customXml/itemProps2.xml><?xml version="1.0" encoding="utf-8"?>
-<ds:datastoreItem xmlns:ds="http://schemas.openxmlformats.org/officeDocument/2006/customXml" ds:itemID="{26DF573A-F055-477A-90EE-26EA7825DC13}">
-  <ds:schemaRefs>
-    <ds:schemaRef ds:uri="http://schemas.openxmlformats.org/officeDocument/2006/bibliography"/>
-  </ds:schemaRefs>
-</ds:datastoreItem>
-</file>
-
 <file path=customXml/itemProps3.xml><?xml version="1.0" encoding="utf-8"?>
-<ds:datastoreItem xmlns:ds="http://schemas.openxmlformats.org/officeDocument/2006/customXml" ds:itemID="{5B48DF57-EC15-4F70-8E86-E9BA341CCB76}">
-  <ds:schemaRefs>
-    <ds:schemaRef ds:uri="http://schemas.microsoft.com/office/2006/metadata/properties"/>
-    <ds:schemaRef ds:uri="http://schemas.microsoft.com/office/infopath/2007/PartnerControls"/>
-    <ds:schemaRef ds:uri="1f003750-f5da-409e-99e6-8ff9bea2e38b"/>
-    <ds:schemaRef ds:uri="06dd7198-9f69-4b52-9ad8-623c9ba944b5"/>
-  </ds:schemaRefs>
-</ds:datastoreItem>
-</file>
-
-<file path=customXml/itemProps4.xml><?xml version="1.0" encoding="utf-8"?>
-<ds:datastoreItem xmlns:ds="http://schemas.openxmlformats.org/officeDocument/2006/customXml" ds:itemID="{661CF200-8491-4A11-ACFD-3D96BE626222}">
-  <ds:schemaRefs>
-    <ds:schemaRef ds:uri="http://schemas.microsoft.com/sharepoint/v3/contenttype/forms"/>
-  </ds:schemaRefs>
-</ds:datastoreItem>
-</file>
-
-<file path=customXml/itemProps5.xml><?xml version="1.0" encoding="utf-8"?>
 <ds:datastoreItem xmlns:ds="http://schemas.openxmlformats.org/officeDocument/2006/customXml" ds:itemID="{5215E0CB-E272-4CAB-8805-79960D760F54}">
   <ds:schemaRefs>
     <ds:schemaRef ds:uri="http://schemas.microsoft.com/office/2006/metadata/contentType"/>
@@ -7163,4 +7827,23 @@
     <ds:schemaRef ds:uri="http://schemas.microsoft.com/internal/obd"/>
   </ds:schemaRefs>
 </ds:datastoreItem>
+</file>
+
+<file path=customXml/itemProps4.xml><?xml version="1.0" encoding="utf-8"?>
+<ds:datastoreItem xmlns:ds="http://schemas.openxmlformats.org/officeDocument/2006/customXml" ds:itemID="{661CF200-8491-4A11-ACFD-3D96BE626222}">
+  <ds:schemaRefs>
+    <ds:schemaRef ds:uri="http://schemas.microsoft.com/sharepoint/v3/contenttype/forms"/>
+  </ds:schemaRefs>
+</ds:datastoreItem>
+</file>
+
+<file path=customXml/itemProps5.xml><?xml version="1.0" encoding="utf-8"?>
+<ds:datastoreItem xmlns:ds="http://schemas.openxmlformats.org/officeDocument/2006/customXml" ds:itemID="{5B48DF57-EC15-4F70-8E86-E9BA341CCB76}">
+  <ds:schemaRefs>
+    <ds:schemaRef ds:uri="http://schemas.microsoft.com/office/2006/metadata/properties"/>
+    <ds:schemaRef ds:uri="http://schemas.microsoft.com/office/infopath/2007/PartnerControls"/>
+    <ds:schemaRef ds:uri="1f003750-f5da-409e-99e6-8ff9bea2e38b"/>
+    <ds:schemaRef ds:uri="06dd7198-9f69-4b52-9ad8-623c9ba944b5"/>
+  </ds:schemaRefs>
+</ds:datastoreItem>
 </file>
</xml_diff>

<commit_message>
feat: add more controllers
</commit_message>
<xml_diff>
--- a/MisVord.docx
+++ b/MisVord.docx
@@ -1120,7 +1120,98 @@
           <w:rFonts w:cstheme="minorHAnsi"/>
           <w:lang w:val="en-US"/>
         </w:rPr>
-        <w:t>Scramble Text is a visual text animation effect where characters appear to randomly change or "scramble" before settling into their final, readable form. It creates the illusion that text is being decoded, decrypted, or reconstructed from digital noise.</w:t>
+        <w:t>V</w:t>
+      </w:r>
+      <w:r>
+        <w:rPr>
+          <w:rFonts w:cstheme="minorHAnsi"/>
+          <w:lang w:val="en-US"/>
+        </w:rPr>
+        <w:t xml:space="preserve">isual text animation effect where </w:t>
+      </w:r>
+      <w:r>
+        <w:rPr>
+          <w:rFonts w:cstheme="minorHAnsi"/>
+          <w:lang w:val="en-US"/>
+        </w:rPr>
+        <w:t xml:space="preserve">the </w:t>
+      </w:r>
+      <w:r>
+        <w:rPr>
+          <w:rFonts w:cstheme="minorHAnsi"/>
+          <w:lang w:val="en-US"/>
+        </w:rPr>
+        <w:t xml:space="preserve">characters appear randomly </w:t>
+      </w:r>
+      <w:r>
+        <w:rPr>
+          <w:rFonts w:cstheme="minorHAnsi"/>
+          <w:lang w:val="en-US"/>
+        </w:rPr>
+        <w:t>o</w:t>
+      </w:r>
+      <w:r>
+        <w:rPr>
+          <w:rFonts w:cstheme="minorHAnsi"/>
+          <w:lang w:val="en-US"/>
+        </w:rPr>
+        <w:t>r "scramble</w:t>
+      </w:r>
+      <w:r>
+        <w:rPr>
+          <w:rFonts w:cstheme="minorHAnsi"/>
+          <w:lang w:val="en-US"/>
+        </w:rPr>
+        <w:t>d</w:t>
+      </w:r>
+      <w:r>
+        <w:rPr>
+          <w:rFonts w:cstheme="minorHAnsi"/>
+          <w:lang w:val="en-US"/>
+        </w:rPr>
+        <w:t xml:space="preserve">" before settling into their final, </w:t>
+      </w:r>
+      <w:r>
+        <w:rPr>
+          <w:rFonts w:cstheme="minorHAnsi"/>
+          <w:lang w:val="en-US"/>
+        </w:rPr>
+        <w:t xml:space="preserve">unscrambled </w:t>
+      </w:r>
+      <w:r>
+        <w:rPr>
+          <w:rFonts w:cstheme="minorHAnsi"/>
+          <w:lang w:val="en-US"/>
+        </w:rPr>
+        <w:t xml:space="preserve">form. </w:t>
+      </w:r>
+      <w:r>
+        <w:rPr>
+          <w:rFonts w:cstheme="minorHAnsi"/>
+          <w:lang w:val="en-US"/>
+        </w:rPr>
+        <w:t>Creating</w:t>
+      </w:r>
+      <w:r>
+        <w:rPr>
+          <w:rFonts w:cstheme="minorHAnsi"/>
+          <w:lang w:val="en-US"/>
+        </w:rPr>
+        <w:t xml:space="preserve"> the illusion that </w:t>
+      </w:r>
+      <w:r>
+        <w:rPr>
+          <w:rFonts w:cstheme="minorHAnsi"/>
+          <w:lang w:val="en-US"/>
+        </w:rPr>
+        <w:t xml:space="preserve">the </w:t>
+      </w:r>
+      <w:r>
+        <w:rPr>
+          <w:rFonts w:cstheme="minorHAnsi"/>
+          <w:lang w:val="en-US"/>
+        </w:rPr>
+        <w:t>text is being decoded, decrypted, or reconstructed from digital noise.</w:t>
       </w:r>
     </w:p>
     <w:p>
@@ -1305,7 +1396,14 @@
           <w:rFonts w:cstheme="minorHAnsi"/>
           <w:lang w:val="en-US"/>
         </w:rPr>
-        <w:t>The email and password fields are required.</w:t>
+        <w:t>Email</w:t>
+      </w:r>
+      <w:r>
+        <w:rPr>
+          <w:rFonts w:cstheme="minorHAnsi"/>
+          <w:lang w:val="en-US"/>
+        </w:rPr>
+        <w:t xml:space="preserve"> and password fields are required.</w:t>
       </w:r>
     </w:p>
     <w:p>
@@ -1330,7 +1428,14 @@
           <w:rFonts w:cstheme="minorHAnsi"/>
           <w:lang w:val="en-US"/>
         </w:rPr>
-        <w:t>The email address must be unique to each account.</w:t>
+        <w:t>Email</w:t>
+      </w:r>
+      <w:r>
+        <w:rPr>
+          <w:rFonts w:cstheme="minorHAnsi"/>
+          <w:lang w:val="en-US"/>
+        </w:rPr>
+        <w:t xml:space="preserve"> address must be unique to each account.</w:t>
       </w:r>
     </w:p>
     <w:p>
@@ -1444,7 +1549,27 @@
           <w:szCs w:val="24"/>
           <w:lang w:val="en-US"/>
         </w:rPr>
-        <w:t>The email and password fields are required</w:t>
+        <w:t>Email</w:t>
+      </w:r>
+      <w:r>
+        <w:rPr>
+          <w:rStyle w:val="CommentReference"/>
+          <w:rFonts w:cstheme="minorHAnsi"/>
+          <w:sz w:val="24"/>
+          <w:szCs w:val="24"/>
+          <w:lang w:val="en-US"/>
+        </w:rPr>
+        <w:t xml:space="preserve"> and password fields are required</w:t>
+      </w:r>
+      <w:r>
+        <w:rPr>
+          <w:rStyle w:val="CommentReference"/>
+          <w:rFonts w:cstheme="minorHAnsi"/>
+          <w:sz w:val="24"/>
+          <w:szCs w:val="24"/>
+          <w:lang w:val="en-US"/>
+        </w:rPr>
+        <w:t>.</w:t>
       </w:r>
     </w:p>
     <w:p>
@@ -1475,7 +1600,27 @@
           <w:szCs w:val="24"/>
           <w:lang w:val="en-US"/>
         </w:rPr>
-        <w:t>The email address must be unique to each account</w:t>
+        <w:t>Email</w:t>
+      </w:r>
+      <w:r>
+        <w:rPr>
+          <w:rStyle w:val="CommentReference"/>
+          <w:rFonts w:cstheme="minorHAnsi"/>
+          <w:sz w:val="24"/>
+          <w:szCs w:val="24"/>
+          <w:lang w:val="en-US"/>
+        </w:rPr>
+        <w:t xml:space="preserve"> address must be unique to each account</w:t>
+      </w:r>
+      <w:r>
+        <w:rPr>
+          <w:rStyle w:val="CommentReference"/>
+          <w:rFonts w:cstheme="minorHAnsi"/>
+          <w:sz w:val="24"/>
+          <w:szCs w:val="24"/>
+          <w:lang w:val="en-US"/>
+        </w:rPr>
+        <w:t>.</w:t>
       </w:r>
     </w:p>
     <w:p>
@@ -1526,7 +1671,7 @@
           <w:szCs w:val="24"/>
           <w:lang w:val="en-US"/>
         </w:rPr>
-        <w:t xml:space="preserve"> custom-build CAPTCHA</w:t>
+        <w:t xml:space="preserve"> custom-</w:t>
       </w:r>
       <w:r>
         <w:rPr>
@@ -1536,7 +1681,37 @@
           <w:szCs w:val="24"/>
           <w:lang w:val="en-US"/>
         </w:rPr>
-        <w:t xml:space="preserve"> system </w:t>
+        <w:t>built</w:t>
+      </w:r>
+      <w:r>
+        <w:rPr>
+          <w:rStyle w:val="CommentReference"/>
+          <w:rFonts w:cstheme="minorHAnsi"/>
+          <w:sz w:val="24"/>
+          <w:szCs w:val="24"/>
+          <w:lang w:val="en-US"/>
+        </w:rPr>
+        <w:t xml:space="preserve"> CAPTCHA</w:t>
+      </w:r>
+      <w:r>
+        <w:rPr>
+          <w:rStyle w:val="CommentReference"/>
+          <w:rFonts w:cstheme="minorHAnsi"/>
+          <w:sz w:val="24"/>
+          <w:szCs w:val="24"/>
+          <w:lang w:val="en-US"/>
+        </w:rPr>
+        <w:t xml:space="preserve"> system</w:t>
+      </w:r>
+      <w:r>
+        <w:rPr>
+          <w:rStyle w:val="CommentReference"/>
+          <w:rFonts w:cstheme="minorHAnsi"/>
+          <w:sz w:val="24"/>
+          <w:szCs w:val="24"/>
+          <w:lang w:val="en-US"/>
+        </w:rPr>
+        <w:t>.</w:t>
       </w:r>
     </w:p>
     <w:p>
@@ -1569,6 +1744,16 @@
         </w:rPr>
         <w:t>The user must solve the CAPTCHA correctly to proceed</w:t>
       </w:r>
+      <w:r>
+        <w:rPr>
+          <w:rStyle w:val="CommentReference"/>
+          <w:rFonts w:cstheme="minorHAnsi"/>
+          <w:sz w:val="24"/>
+          <w:szCs w:val="24"/>
+          <w:lang w:val="en-US"/>
+        </w:rPr>
+        <w:t>.</w:t>
+      </w:r>
     </w:p>
     <w:p>
       <w:pPr>
@@ -1702,7 +1887,7 @@
           <w:rFonts w:cstheme="minorHAnsi"/>
           <w:lang w:val="en-US"/>
         </w:rPr>
-        <w:t xml:space="preserve">Display with 3 tabs (Online, All, Add Friend) </w:t>
+        <w:t xml:space="preserve">Display 3 tabs (Online, All, Add Friend) </w:t>
       </w:r>
     </w:p>
     <w:p>
@@ -1756,7 +1941,21 @@
           <w:rFonts w:cstheme="minorHAnsi"/>
           <w:lang w:val="en-US"/>
         </w:rPr>
-        <w:t xml:space="preserve">Display the currently </w:t>
+        <w:t xml:space="preserve">Display the </w:t>
+      </w:r>
+      <w:r>
+        <w:rPr>
+          <w:rFonts w:cstheme="minorHAnsi"/>
+          <w:lang w:val="en-US"/>
+        </w:rPr>
+        <w:t>current</w:t>
+      </w:r>
+      <w:r>
+        <w:rPr>
+          <w:rFonts w:cstheme="minorHAnsi"/>
+          <w:lang w:val="en-US"/>
+        </w:rPr>
+        <w:t xml:space="preserve"> </w:t>
       </w:r>
       <w:r>
         <w:rPr>
@@ -1781,7 +1980,16 @@
           <w:bCs/>
           <w:lang w:val="en-US"/>
         </w:rPr>
-        <w:t>current presence</w:t>
+        <w:t xml:space="preserve">current </w:t>
+      </w:r>
+      <w:r>
+        <w:rPr>
+          <w:rFonts w:cstheme="minorHAnsi"/>
+          <w:b/>
+          <w:bCs/>
+          <w:lang w:val="en-US"/>
+        </w:rPr>
+        <w:t>activity status</w:t>
       </w:r>
     </w:p>
     <w:p>
@@ -1833,7 +2041,28 @@
           <w:rFonts w:cstheme="minorHAnsi"/>
           <w:lang w:val="en-US"/>
         </w:rPr>
-        <w:t>Display all the users online and offline</w:t>
+        <w:t>Display all users</w:t>
+      </w:r>
+      <w:r>
+        <w:rPr>
+          <w:rFonts w:cstheme="minorHAnsi"/>
+          <w:lang w:val="en-US"/>
+        </w:rPr>
+        <w:t xml:space="preserve"> </w:t>
+      </w:r>
+      <w:r>
+        <w:rPr>
+          <w:rFonts w:cstheme="minorHAnsi"/>
+          <w:lang w:val="en-US"/>
+        </w:rPr>
+        <w:t>with their current activity status</w:t>
+      </w:r>
+      <w:r>
+        <w:rPr>
+          <w:rFonts w:cstheme="minorHAnsi"/>
+          <w:lang w:val="en-US"/>
+        </w:rPr>
+        <w:t>, for offline users display “offline” as their status</w:t>
       </w:r>
     </w:p>
     <w:p>
@@ -1885,6 +2114,7 @@
           <w:rFonts w:cstheme="minorHAnsi"/>
           <w:lang w:val="en-US"/>
         </w:rPr>
+        <w:lastRenderedPageBreak/>
         <w:t xml:space="preserve">Display a </w:t>
       </w:r>
       <w:r>
@@ -1901,7 +2131,21 @@
           <w:rFonts w:cstheme="minorHAnsi"/>
           <w:lang w:val="en-US"/>
         </w:rPr>
-        <w:t xml:space="preserve"> asking for the </w:t>
+        <w:t xml:space="preserve"> asking for </w:t>
+      </w:r>
+      <w:r>
+        <w:rPr>
+          <w:rFonts w:cstheme="minorHAnsi"/>
+          <w:lang w:val="en-US"/>
+        </w:rPr>
+        <w:t>a</w:t>
+      </w:r>
+      <w:r>
+        <w:rPr>
+          <w:rFonts w:cstheme="minorHAnsi"/>
+          <w:lang w:val="en-US"/>
+        </w:rPr>
+        <w:t xml:space="preserve"> </w:t>
       </w:r>
       <w:proofErr w:type="spellStart"/>
       <w:r>
@@ -1964,7 +2208,6 @@
           <w:bCs/>
           <w:lang w:val="en-US"/>
         </w:rPr>
-        <w:lastRenderedPageBreak/>
         <w:t>Nitro Section</w:t>
       </w:r>
     </w:p>
@@ -1991,19 +2234,31 @@
           <w:rFonts w:cstheme="minorHAnsi"/>
           <w:lang w:val="en-US"/>
         </w:rPr>
-        <w:t xml:space="preserve">Contains a welcome section that will include with the </w:t>
-      </w:r>
-      <w:proofErr w:type="spellStart"/>
-      <w:r>
-        <w:rPr>
-          <w:rFonts w:cstheme="minorHAnsi"/>
-          <w:b/>
-          <w:bCs/>
-          <w:lang w:val="en-US"/>
-        </w:rPr>
-        <w:t>Subcribe</w:t>
-      </w:r>
-      <w:proofErr w:type="spellEnd"/>
+        <w:t xml:space="preserve">Contains a welcome section that will </w:t>
+      </w:r>
+      <w:r>
+        <w:rPr>
+          <w:rFonts w:cstheme="minorHAnsi"/>
+          <w:lang w:val="en-US"/>
+        </w:rPr>
+        <w:t>include</w:t>
+      </w:r>
+      <w:r>
+        <w:rPr>
+          <w:rFonts w:cstheme="minorHAnsi"/>
+          <w:lang w:val="en-US"/>
+        </w:rPr>
+        <w:t xml:space="preserve"> the </w:t>
+      </w:r>
+      <w:r>
+        <w:rPr>
+          <w:rFonts w:cstheme="minorHAnsi"/>
+          <w:b/>
+          <w:bCs/>
+          <w:lang w:val="en-US"/>
+        </w:rPr>
+        <w:t>Subscribe</w:t>
+      </w:r>
       <w:r>
         <w:rPr>
           <w:rFonts w:cstheme="minorHAnsi"/>
@@ -2114,13 +2369,31 @@
         <w:rPr>
           <w:rFonts w:cstheme="minorHAnsi"/>
         </w:rPr>
-        <w:t>Display a chronologically sorted list of the current user's past conversations, with each entry opening</w:t>
-      </w:r>
-      <w:r>
-        <w:rPr>
-          <w:rFonts w:cstheme="minorHAnsi"/>
-        </w:rPr>
-        <w:t xml:space="preserve"> redirect to the </w:t>
+        <w:t xml:space="preserve">Display a chronologically sorted list of the current user's past conversations, with each entry </w:t>
+      </w:r>
+      <w:r>
+        <w:rPr>
+          <w:rFonts w:cstheme="minorHAnsi"/>
+        </w:rPr>
+        <w:t>redirect</w:t>
+      </w:r>
+      <w:r>
+        <w:rPr>
+          <w:rFonts w:cstheme="minorHAnsi"/>
+        </w:rPr>
+        <w:t>ing</w:t>
+      </w:r>
+      <w:r>
+        <w:rPr>
+          <w:rFonts w:cstheme="minorHAnsi"/>
+        </w:rPr>
+        <w:t xml:space="preserve"> to the</w:t>
+      </w:r>
+      <w:r>
+        <w:rPr>
+          <w:rFonts w:cstheme="minorHAnsi"/>
+        </w:rPr>
+        <w:t xml:space="preserve">ir respective </w:t>
       </w:r>
       <w:r>
         <w:rPr>
@@ -2135,91 +2408,6 @@
           <w:rFonts w:cstheme="minorHAnsi"/>
         </w:rPr>
         <w:t>.</w:t>
-      </w:r>
-    </w:p>
-    <w:p>
-      <w:pPr>
-        <w:pStyle w:val="ListParagraph"/>
-        <w:numPr>
-          <w:ilvl w:val="0"/>
-          <w:numId w:val="4"/>
-        </w:numPr>
-        <w:tabs>
-          <w:tab w:val="left" w:pos="90"/>
-        </w:tabs>
-        <w:spacing w:line="360" w:lineRule="auto"/>
-        <w:jc w:val="both"/>
-        <w:rPr>
-          <w:rFonts w:cstheme="minorHAnsi"/>
-          <w:lang w:val="en-US"/>
-        </w:rPr>
-      </w:pPr>
-      <w:r>
-        <w:rPr>
-          <w:rFonts w:cstheme="minorHAnsi"/>
-          <w:b/>
-          <w:bCs/>
-          <w:lang w:val="en-US"/>
-        </w:rPr>
-        <w:t>Active Now Section</w:t>
-      </w:r>
-    </w:p>
-    <w:p>
-      <w:pPr>
-        <w:pStyle w:val="ListParagraph"/>
-        <w:numPr>
-          <w:ilvl w:val="0"/>
-          <w:numId w:val="14"/>
-        </w:numPr>
-        <w:tabs>
-          <w:tab w:val="left" w:pos="90"/>
-        </w:tabs>
-        <w:spacing w:line="360" w:lineRule="auto"/>
-        <w:jc w:val="both"/>
-        <w:rPr>
-          <w:rFonts w:cstheme="minorHAnsi"/>
-          <w:lang w:val="en-US"/>
-        </w:rPr>
-      </w:pPr>
-      <w:r>
-        <w:rPr>
-          <w:rFonts w:cstheme="minorHAnsi"/>
-        </w:rPr>
-        <w:t>Display</w:t>
-      </w:r>
-      <w:r>
-        <w:rPr>
-          <w:rFonts w:cstheme="minorHAnsi"/>
-        </w:rPr>
-        <w:t xml:space="preserve"> all the </w:t>
-      </w:r>
-      <w:r>
-        <w:rPr>
-          <w:rFonts w:cstheme="minorHAnsi"/>
-          <w:b/>
-          <w:bCs/>
-        </w:rPr>
-        <w:t>current active user that having</w:t>
-      </w:r>
-      <w:r>
-        <w:rPr>
-          <w:rFonts w:cstheme="minorHAnsi"/>
-        </w:rPr>
-        <w:t xml:space="preserve"> </w:t>
-      </w:r>
-      <w:r>
-        <w:rPr>
-          <w:rFonts w:cstheme="minorHAnsi"/>
-          <w:b/>
-          <w:bCs/>
-        </w:rPr>
-        <w:t>current presence</w:t>
-      </w:r>
-      <w:r>
-        <w:rPr>
-          <w:rFonts w:cstheme="minorHAnsi"/>
-        </w:rPr>
-        <w:t xml:space="preserve"> </w:t>
       </w:r>
     </w:p>
     <w:p>
@@ -2370,7 +2558,77 @@
           <w:rFonts w:cstheme="minorHAnsi"/>
           <w:lang w:val="en-US"/>
         </w:rPr>
-        <w:t xml:space="preserve">If the user doesn’t have relation (friends) with the target user chat provide </w:t>
+        <w:t>If the user</w:t>
+      </w:r>
+      <w:r>
+        <w:rPr>
+          <w:rFonts w:cstheme="minorHAnsi"/>
+          <w:lang w:val="en-US"/>
+        </w:rPr>
+        <w:t xml:space="preserve"> is not friends</w:t>
+      </w:r>
+      <w:r>
+        <w:rPr>
+          <w:rFonts w:cstheme="minorHAnsi"/>
+          <w:lang w:val="en-US"/>
+        </w:rPr>
+        <w:t xml:space="preserve"> with the </w:t>
+      </w:r>
+      <w:r>
+        <w:rPr>
+          <w:rFonts w:cstheme="minorHAnsi"/>
+          <w:lang w:val="en-US"/>
+        </w:rPr>
+        <w:t xml:space="preserve">current </w:t>
+      </w:r>
+      <w:r>
+        <w:rPr>
+          <w:rFonts w:cstheme="minorHAnsi"/>
+          <w:lang w:val="en-US"/>
+        </w:rPr>
+        <w:t xml:space="preserve">user </w:t>
+      </w:r>
+      <w:r>
+        <w:rPr>
+          <w:rFonts w:cstheme="minorHAnsi"/>
+          <w:lang w:val="en-US"/>
+        </w:rPr>
+        <w:t xml:space="preserve">in </w:t>
+      </w:r>
+      <w:r>
+        <w:rPr>
+          <w:rFonts w:cstheme="minorHAnsi"/>
+          <w:lang w:val="en-US"/>
+        </w:rPr>
+        <w:t>chat</w:t>
+      </w:r>
+      <w:r>
+        <w:rPr>
+          <w:rFonts w:cstheme="minorHAnsi"/>
+          <w:lang w:val="en-US"/>
+        </w:rPr>
+        <w:t>,</w:t>
+      </w:r>
+      <w:r>
+        <w:rPr>
+          <w:rFonts w:cstheme="minorHAnsi"/>
+          <w:lang w:val="en-US"/>
+        </w:rPr>
+        <w:t xml:space="preserve"> provide</w:t>
+      </w:r>
+      <w:r>
+        <w:rPr>
+          <w:rFonts w:cstheme="minorHAnsi"/>
+          <w:lang w:val="en-US"/>
+        </w:rPr>
+        <w:t xml:space="preserve"> an</w:t>
+      </w:r>
+      <w:r>
+        <w:rPr>
+          <w:rFonts w:cstheme="minorHAnsi"/>
+          <w:lang w:val="en-US"/>
+        </w:rPr>
+        <w:t xml:space="preserve"> </w:t>
       </w:r>
       <w:r>
         <w:rPr>
@@ -2403,6 +2661,13 @@
           <w:lang w:val="en-US"/>
         </w:rPr>
         <w:t xml:space="preserve">button, </w:t>
+      </w:r>
+      <w:r>
+        <w:rPr>
+          <w:rFonts w:cstheme="minorHAnsi"/>
+          <w:lang w:val="en-US"/>
+        </w:rPr>
+        <w:t xml:space="preserve">and a </w:t>
       </w:r>
       <w:r>
         <w:rPr>
@@ -2459,7 +2724,14 @@
           <w:rFonts w:cstheme="minorHAnsi"/>
           <w:lang w:val="en-US"/>
         </w:rPr>
-        <w:t xml:space="preserve">, </w:t>
+        <w:t xml:space="preserve"> and</w:t>
+      </w:r>
+      <w:r>
+        <w:rPr>
+          <w:rFonts w:cstheme="minorHAnsi"/>
+          <w:lang w:val="en-US"/>
+        </w:rPr>
+        <w:t xml:space="preserve"> </w:t>
       </w:r>
       <w:r>
         <w:rPr>
@@ -2518,7 +2790,25 @@
           <w:bCs/>
           <w:lang w:val="en-US"/>
         </w:rPr>
-        <w:t>show all the server</w:t>
+        <w:t>shows</w:t>
+      </w:r>
+      <w:r>
+        <w:rPr>
+          <w:rFonts w:cstheme="minorHAnsi"/>
+          <w:b/>
+          <w:bCs/>
+          <w:lang w:val="en-US"/>
+        </w:rPr>
+        <w:t xml:space="preserve"> all the </w:t>
+      </w:r>
+      <w:r>
+        <w:rPr>
+          <w:rFonts w:cstheme="minorHAnsi"/>
+          <w:b/>
+          <w:bCs/>
+          <w:lang w:val="en-US"/>
+        </w:rPr>
+        <w:t>servers</w:t>
       </w:r>
       <w:r>
         <w:rPr>
@@ -2618,19 +2908,31 @@
           <w:rFonts w:cstheme="minorHAnsi"/>
           <w:lang w:val="en-US"/>
         </w:rPr>
-        <w:t xml:space="preserve">User can send the message in </w:t>
-      </w:r>
-      <w:proofErr w:type="spellStart"/>
-      <w:r>
-        <w:rPr>
-          <w:rFonts w:cstheme="minorHAnsi"/>
-          <w:b/>
-          <w:bCs/>
-          <w:lang w:val="en-US"/>
-        </w:rPr>
-        <w:t>realtime</w:t>
-      </w:r>
-      <w:proofErr w:type="spellEnd"/>
+        <w:t xml:space="preserve">User can send </w:t>
+      </w:r>
+      <w:r>
+        <w:rPr>
+          <w:rFonts w:cstheme="minorHAnsi"/>
+          <w:lang w:val="en-US"/>
+        </w:rPr>
+        <w:t>messages</w:t>
+      </w:r>
+      <w:r>
+        <w:rPr>
+          <w:rFonts w:cstheme="minorHAnsi"/>
+          <w:lang w:val="en-US"/>
+        </w:rPr>
+        <w:t xml:space="preserve"> in </w:t>
+      </w:r>
+      <w:r>
+        <w:rPr>
+          <w:rFonts w:cstheme="minorHAnsi"/>
+          <w:b/>
+          <w:bCs/>
+          <w:lang w:val="en-US"/>
+        </w:rPr>
+        <w:t>Realtime</w:t>
+      </w:r>
       <w:r>
         <w:rPr>
           <w:rFonts w:cstheme="minorHAnsi"/>
@@ -2660,19 +2962,24 @@
           <w:rFonts w:cstheme="minorHAnsi"/>
           <w:lang w:val="en-US"/>
         </w:rPr>
-        <w:t xml:space="preserve">User can </w:t>
-      </w:r>
-      <w:proofErr w:type="spellStart"/>
-      <w:r>
-        <w:rPr>
-          <w:rFonts w:cstheme="minorHAnsi"/>
-          <w:b/>
-          <w:bCs/>
-          <w:lang w:val="en-US"/>
-        </w:rPr>
-        <w:t>repy</w:t>
-      </w:r>
-      <w:proofErr w:type="spellEnd"/>
+        <w:t>Users</w:t>
+      </w:r>
+      <w:r>
+        <w:rPr>
+          <w:rFonts w:cstheme="minorHAnsi"/>
+          <w:lang w:val="en-US"/>
+        </w:rPr>
+        <w:t xml:space="preserve"> can </w:t>
+      </w:r>
+      <w:r>
+        <w:rPr>
+          <w:rFonts w:cstheme="minorHAnsi"/>
+          <w:b/>
+          <w:bCs/>
+          <w:lang w:val="en-US"/>
+        </w:rPr>
+        <w:t>reply</w:t>
+      </w:r>
       <w:r>
         <w:rPr>
           <w:rFonts w:cstheme="minorHAnsi"/>
@@ -2705,15 +3012,37 @@
         <w:rPr>
           <w:lang w:val="en-US"/>
         </w:rPr>
-        <w:t xml:space="preserve">User that </w:t>
-      </w:r>
-      <w:r>
-        <w:rPr>
-          <w:b/>
-          <w:bCs/>
-          <w:lang w:val="en-US"/>
-        </w:rPr>
-        <w:t xml:space="preserve">send the message </w:t>
+        <w:t>Users</w:t>
+      </w:r>
+      <w:r>
+        <w:rPr>
+          <w:lang w:val="en-US"/>
+        </w:rPr>
+        <w:t xml:space="preserve"> that </w:t>
+      </w:r>
+      <w:r>
+        <w:rPr>
+          <w:b/>
+          <w:bCs/>
+          <w:lang w:val="en-US"/>
+        </w:rPr>
+        <w:t>sen</w:t>
+      </w:r>
+      <w:r>
+        <w:rPr>
+          <w:b/>
+          <w:bCs/>
+          <w:lang w:val="en-US"/>
+        </w:rPr>
+        <w:t xml:space="preserve">t </w:t>
+      </w:r>
+      <w:r>
+        <w:rPr>
+          <w:b/>
+          <w:bCs/>
+          <w:lang w:val="en-US"/>
+        </w:rPr>
+        <w:t xml:space="preserve">the message </w:t>
       </w:r>
       <w:r>
         <w:rPr>
@@ -2764,7 +3093,53 @@
         <w:rPr>
           <w:lang w:val="en-US"/>
         </w:rPr>
-        <w:t>User can react emoji on the message</w:t>
+        <w:t>Users</w:t>
+      </w:r>
+      <w:r>
+        <w:rPr>
+          <w:lang w:val="en-US"/>
+        </w:rPr>
+        <w:t xml:space="preserve"> can </w:t>
+      </w:r>
+      <w:r>
+        <w:rPr>
+          <w:b/>
+          <w:bCs/>
+          <w:lang w:val="en-US"/>
+        </w:rPr>
+        <w:t>react</w:t>
+      </w:r>
+      <w:r>
+        <w:rPr>
+          <w:lang w:val="en-US"/>
+        </w:rPr>
+        <w:t xml:space="preserve"> </w:t>
+      </w:r>
+      <w:r>
+        <w:rPr>
+          <w:lang w:val="en-US"/>
+        </w:rPr>
+        <w:t xml:space="preserve">to the </w:t>
+      </w:r>
+      <w:r>
+        <w:rPr>
+          <w:lang w:val="en-US"/>
+        </w:rPr>
+        <w:t>message</w:t>
+      </w:r>
+      <w:r>
+        <w:rPr>
+          <w:lang w:val="en-US"/>
+        </w:rPr>
+        <w:t xml:space="preserve"> with an </w:t>
+      </w:r>
+      <w:r>
+        <w:rPr>
+          <w:b/>
+          <w:bCs/>
+          <w:lang w:val="en-US"/>
+        </w:rPr>
+        <w:t>emoji</w:t>
       </w:r>
     </w:p>
     <w:p>
@@ -2787,7 +3162,13 @@
         <w:rPr>
           <w:lang w:val="en-US"/>
         </w:rPr>
-        <w:t xml:space="preserve">User can send </w:t>
+        <w:t>Users</w:t>
+      </w:r>
+      <w:r>
+        <w:rPr>
+          <w:lang w:val="en-US"/>
+        </w:rPr>
+        <w:t xml:space="preserve"> can send </w:t>
       </w:r>
       <w:r>
         <w:rPr>
@@ -2832,7 +3213,33 @@
         <w:rPr>
           <w:lang w:val="en-US"/>
         </w:rPr>
-        <w:t>Provide rich text with the @ format will link to the users</w:t>
+        <w:t>Provide rich text</w:t>
+      </w:r>
+      <w:r>
+        <w:rPr>
+          <w:lang w:val="en-US"/>
+        </w:rPr>
+        <w:t xml:space="preserve">, </w:t>
+      </w:r>
+      <w:proofErr w:type="gramStart"/>
+      <w:r>
+        <w:rPr>
+          <w:lang w:val="en-US"/>
+        </w:rPr>
+        <w:t>the @</w:t>
+      </w:r>
+      <w:proofErr w:type="gramEnd"/>
+      <w:r>
+        <w:rPr>
+          <w:lang w:val="en-US"/>
+        </w:rPr>
+        <w:t xml:space="preserve"> format will link to the </w:t>
+      </w:r>
+      <w:r>
+        <w:rPr>
+          <w:lang w:val="en-US"/>
+        </w:rPr>
+        <w:t>respective tagged user’s</w:t>
       </w:r>
       <w:r>
         <w:rPr>
@@ -2850,7 +3257,27 @@
         <w:rPr>
           <w:lang w:val="en-US"/>
         </w:rPr>
-        <w:t>and the ```{message}``` format</w:t>
+        <w:t>and the ```{message}``</w:t>
+      </w:r>
+      <w:proofErr w:type="gramStart"/>
+      <w:r>
+        <w:rPr>
+          <w:lang w:val="en-US"/>
+        </w:rPr>
+        <w:t xml:space="preserve">` </w:t>
+      </w:r>
+      <w:r>
+        <w:rPr>
+          <w:lang w:val="en-US"/>
+        </w:rPr>
+        <w:t xml:space="preserve"> will</w:t>
+      </w:r>
+      <w:proofErr w:type="gramEnd"/>
+      <w:r>
+        <w:rPr>
+          <w:lang w:val="en-US"/>
+        </w:rPr>
+        <w:t xml:space="preserve"> give formatting to the text</w:t>
       </w:r>
     </w:p>
     <w:p>
@@ -3042,6 +3469,7 @@
           <w:bCs/>
           <w:lang w:val="en-US"/>
         </w:rPr>
+        <w:lastRenderedPageBreak/>
         <w:t>Scramble Text</w:t>
       </w:r>
     </w:p>

</xml_diff>

<commit_message>
refactor: moving inline js to js files
</commit_message>
<xml_diff>
--- a/MisVord.docx
+++ b/MisVord.docx
@@ -987,21 +987,66 @@
           <w:lang w:val="en-US"/>
         </w:rPr>
       </w:pPr>
-    </w:p>
-    <w:p>
-      <w:pPr>
-        <w:pStyle w:val="ListParagraph"/>
-        <w:tabs>
-          <w:tab w:val="left" w:pos="90"/>
-        </w:tabs>
-        <w:spacing w:line="360" w:lineRule="auto"/>
-        <w:ind w:left="0"/>
-        <w:jc w:val="both"/>
-        <w:rPr>
-          <w:rFonts w:cstheme="minorHAnsi"/>
-          <w:lang w:val="en-US"/>
-        </w:rPr>
-      </w:pPr>
+      <w:r>
+        <w:rPr>
+          <w:rFonts w:cstheme="minorHAnsi"/>
+          <w:lang w:val="en-US"/>
+        </w:rPr>
+        <w:t xml:space="preserve">Don’t </w:t>
+      </w:r>
+      <w:r>
+        <w:rPr>
+          <w:rFonts w:cstheme="minorHAnsi"/>
+          <w:lang w:val="en-US"/>
+        </w:rPr>
+        <w:t>us</w:t>
+      </w:r>
+      <w:r>
+        <w:rPr>
+          <w:rFonts w:cstheme="minorHAnsi"/>
+          <w:lang w:val="en-US"/>
+        </w:rPr>
+        <w:t>e inline</w:t>
+      </w:r>
+      <w:r>
+        <w:rPr>
+          <w:rFonts w:cstheme="minorHAnsi"/>
+          <w:lang w:val="en-US"/>
+        </w:rPr>
+        <w:t xml:space="preserve"> </w:t>
+      </w:r>
+      <w:r>
+        <w:rPr>
+          <w:rFonts w:cstheme="minorHAnsi"/>
+          <w:lang w:val="en-US"/>
+        </w:rPr>
+        <w:t>CSS</w:t>
+      </w:r>
+    </w:p>
+    <w:p>
+      <w:pPr>
+        <w:pStyle w:val="ListParagraph"/>
+        <w:numPr>
+          <w:ilvl w:val="0"/>
+          <w:numId w:val="12"/>
+        </w:numPr>
+        <w:tabs>
+          <w:tab w:val="left" w:pos="90"/>
+        </w:tabs>
+        <w:spacing w:line="360" w:lineRule="auto"/>
+        <w:jc w:val="both"/>
+        <w:rPr>
+          <w:rFonts w:cstheme="minorHAnsi"/>
+          <w:lang w:val="en-US"/>
+        </w:rPr>
+      </w:pPr>
+      <w:r>
+        <w:rPr>
+          <w:rFonts w:cstheme="minorHAnsi"/>
+          <w:lang w:val="en-US"/>
+        </w:rPr>
+        <w:t>Pooling system is not allowed, use WebSocket for Realtime chat</w:t>
+      </w:r>
     </w:p>
     <w:p>
       <w:pPr>
@@ -1043,7 +1088,7 @@
           <w:bCs/>
           <w:lang w:val="en-US"/>
         </w:rPr>
-        <w:t xml:space="preserve">Landing Page </w:t>
+        <w:t>General Components</w:t>
       </w:r>
     </w:p>
     <w:p>
@@ -1063,14 +1108,25 @@
           <w:lang w:val="en-US"/>
         </w:rPr>
       </w:pPr>
-      <w:r>
-        <w:rPr>
-          <w:rFonts w:cstheme="minorHAnsi"/>
-          <w:b/>
-          <w:bCs/>
-          <w:lang w:val="en-US"/>
-        </w:rPr>
-        <w:t>Hero Section</w:t>
+      <w:proofErr w:type="gramStart"/>
+      <w:r>
+        <w:rPr>
+          <w:rFonts w:cstheme="minorHAnsi"/>
+          <w:b/>
+          <w:bCs/>
+          <w:lang w:val="en-US"/>
+        </w:rPr>
+        <w:t>Server Side</w:t>
+      </w:r>
+      <w:proofErr w:type="gramEnd"/>
+      <w:r>
+        <w:rPr>
+          <w:rFonts w:cstheme="minorHAnsi"/>
+          <w:b/>
+          <w:bCs/>
+          <w:lang w:val="en-US"/>
+        </w:rPr>
+        <w:t xml:space="preserve"> Section</w:t>
       </w:r>
     </w:p>
     <w:p>
@@ -1094,6 +1150,233 @@
       <w:r>
         <w:rPr>
           <w:rFonts w:cstheme="minorHAnsi"/>
+          <w:lang w:val="en-US"/>
+        </w:rPr>
+        <w:t xml:space="preserve">Display all the servers </w:t>
+      </w:r>
+      <w:r>
+        <w:rPr>
+          <w:rFonts w:cstheme="minorHAnsi"/>
+          <w:lang w:val="en-US"/>
+        </w:rPr>
+        <w:t>joined by the current user</w:t>
+      </w:r>
+    </w:p>
+    <w:p>
+      <w:pPr>
+        <w:pStyle w:val="ListParagraph"/>
+        <w:numPr>
+          <w:ilvl w:val="1"/>
+          <w:numId w:val="4"/>
+        </w:numPr>
+        <w:tabs>
+          <w:tab w:val="left" w:pos="90"/>
+        </w:tabs>
+        <w:spacing w:line="360" w:lineRule="auto"/>
+        <w:ind w:left="1080"/>
+        <w:jc w:val="both"/>
+        <w:rPr>
+          <w:rFonts w:cstheme="minorHAnsi"/>
+          <w:lang w:val="en-US"/>
+        </w:rPr>
+      </w:pPr>
+      <w:r>
+        <w:rPr>
+          <w:rFonts w:cstheme="minorHAnsi"/>
+          <w:lang w:val="en-US"/>
+        </w:rPr>
+        <w:t>Display ‘+’ button to add new server</w:t>
+      </w:r>
+    </w:p>
+    <w:p>
+      <w:pPr>
+        <w:pStyle w:val="ListParagraph"/>
+        <w:numPr>
+          <w:ilvl w:val="1"/>
+          <w:numId w:val="4"/>
+        </w:numPr>
+        <w:tabs>
+          <w:tab w:val="left" w:pos="90"/>
+        </w:tabs>
+        <w:spacing w:line="360" w:lineRule="auto"/>
+        <w:ind w:left="1080"/>
+        <w:jc w:val="both"/>
+        <w:rPr>
+          <w:rFonts w:cstheme="minorHAnsi"/>
+          <w:lang w:val="en-US"/>
+        </w:rPr>
+      </w:pPr>
+      <w:r>
+        <w:rPr>
+          <w:rFonts w:cstheme="minorHAnsi"/>
+          <w:lang w:val="en-US"/>
+        </w:rPr>
+        <w:t xml:space="preserve">Display Discover button to redirect to the </w:t>
+      </w:r>
+      <w:r>
+        <w:rPr>
+          <w:rFonts w:cstheme="minorHAnsi"/>
+          <w:b/>
+          <w:bCs/>
+          <w:lang w:val="en-US"/>
+        </w:rPr>
+        <w:t>Explore Page</w:t>
+      </w:r>
+    </w:p>
+    <w:p>
+      <w:pPr>
+        <w:pStyle w:val="ListParagraph"/>
+        <w:numPr>
+          <w:ilvl w:val="0"/>
+          <w:numId w:val="4"/>
+        </w:numPr>
+        <w:tabs>
+          <w:tab w:val="left" w:pos="90"/>
+        </w:tabs>
+        <w:spacing w:line="360" w:lineRule="auto"/>
+        <w:jc w:val="both"/>
+        <w:rPr>
+          <w:rFonts w:cstheme="minorHAnsi"/>
+          <w:lang w:val="en-US"/>
+        </w:rPr>
+      </w:pPr>
+      <w:r>
+        <w:rPr>
+          <w:rFonts w:cstheme="minorHAnsi"/>
+          <w:b/>
+          <w:bCs/>
+          <w:lang w:val="en-US"/>
+        </w:rPr>
+        <w:t>Profile Detail Information Modal</w:t>
+      </w:r>
+    </w:p>
+    <w:p>
+      <w:pPr>
+        <w:pStyle w:val="ListParagraph"/>
+        <w:numPr>
+          <w:ilvl w:val="0"/>
+          <w:numId w:val="17"/>
+        </w:numPr>
+        <w:tabs>
+          <w:tab w:val="left" w:pos="90"/>
+        </w:tabs>
+        <w:spacing w:line="360" w:lineRule="auto"/>
+        <w:jc w:val="both"/>
+        <w:rPr>
+          <w:rFonts w:cstheme="minorHAnsi"/>
+          <w:lang w:val="en-US"/>
+        </w:rPr>
+      </w:pPr>
+      <w:r>
+        <w:rPr>
+          <w:rFonts w:cstheme="minorHAnsi"/>
+          <w:lang w:val="en-US"/>
+        </w:rPr>
+        <w:t>Must be in modal state</w:t>
+      </w:r>
+    </w:p>
+    <w:p>
+      <w:pPr>
+        <w:pStyle w:val="ListParagraph"/>
+        <w:numPr>
+          <w:ilvl w:val="0"/>
+          <w:numId w:val="17"/>
+        </w:numPr>
+        <w:tabs>
+          <w:tab w:val="left" w:pos="90"/>
+        </w:tabs>
+        <w:spacing w:line="360" w:lineRule="auto"/>
+        <w:jc w:val="both"/>
+        <w:rPr>
+          <w:rFonts w:cstheme="minorHAnsi"/>
+          <w:lang w:val="en-US"/>
+        </w:rPr>
+      </w:pPr>
+      <w:r>
+        <w:rPr>
+          <w:rFonts w:cstheme="minorHAnsi"/>
+          <w:lang w:val="en-US"/>
+        </w:rPr>
+        <w:lastRenderedPageBreak/>
+        <w:t>Display profile picture, username, joined to discord date</w:t>
+      </w:r>
+    </w:p>
+    <w:p>
+      <w:pPr>
+        <w:pStyle w:val="ListParagraph"/>
+        <w:numPr>
+          <w:ilvl w:val="0"/>
+          <w:numId w:val="2"/>
+        </w:numPr>
+        <w:tabs>
+          <w:tab w:val="left" w:pos="90"/>
+        </w:tabs>
+        <w:spacing w:line="360" w:lineRule="auto"/>
+        <w:ind w:left="450"/>
+        <w:jc w:val="both"/>
+        <w:rPr>
+          <w:rFonts w:cstheme="minorHAnsi"/>
+          <w:lang w:val="en-US"/>
+        </w:rPr>
+      </w:pPr>
+      <w:r>
+        <w:rPr>
+          <w:rFonts w:cstheme="minorHAnsi"/>
+          <w:b/>
+          <w:bCs/>
+          <w:lang w:val="en-US"/>
+        </w:rPr>
+        <w:t xml:space="preserve">Landing Page </w:t>
+      </w:r>
+    </w:p>
+    <w:p>
+      <w:pPr>
+        <w:pStyle w:val="ListParagraph"/>
+        <w:numPr>
+          <w:ilvl w:val="0"/>
+          <w:numId w:val="12"/>
+        </w:numPr>
+        <w:tabs>
+          <w:tab w:val="left" w:pos="90"/>
+        </w:tabs>
+        <w:spacing w:line="360" w:lineRule="auto"/>
+        <w:jc w:val="both"/>
+        <w:rPr>
+          <w:rFonts w:cstheme="minorHAnsi"/>
+          <w:lang w:val="en-US"/>
+        </w:rPr>
+      </w:pPr>
+      <w:r>
+        <w:rPr>
+          <w:rFonts w:cstheme="minorHAnsi"/>
+          <w:b/>
+          <w:bCs/>
+          <w:lang w:val="en-US"/>
+        </w:rPr>
+        <w:t>Hero Section</w:t>
+      </w:r>
+    </w:p>
+    <w:p>
+      <w:pPr>
+        <w:pStyle w:val="ListParagraph"/>
+        <w:numPr>
+          <w:ilvl w:val="1"/>
+          <w:numId w:val="4"/>
+        </w:numPr>
+        <w:tabs>
+          <w:tab w:val="left" w:pos="90"/>
+        </w:tabs>
+        <w:spacing w:line="360" w:lineRule="auto"/>
+        <w:ind w:left="1080"/>
+        <w:jc w:val="both"/>
+        <w:rPr>
+          <w:rFonts w:cstheme="minorHAnsi"/>
+          <w:lang w:val="en-US"/>
+        </w:rPr>
+      </w:pPr>
+      <w:r>
+        <w:rPr>
+          <w:rFonts w:cstheme="minorHAnsi"/>
           <w:b/>
           <w:bCs/>
           <w:lang w:val="en-US"/>
@@ -1231,7 +1514,6 @@
         <w:rPr>
           <w:noProof/>
         </w:rPr>
-        <w:lastRenderedPageBreak/>
         <w:drawing>
           <wp:inline distT="0" distB="0" distL="0" distR="0" wp14:anchorId="2601C064" wp14:editId="2C3E92B9">
             <wp:extent cx="3632613" cy="1512570"/>
@@ -1492,6 +1774,31 @@
       <w:pPr>
         <w:pStyle w:val="ListParagraph"/>
         <w:numPr>
+          <w:ilvl w:val="1"/>
+          <w:numId w:val="4"/>
+        </w:numPr>
+        <w:tabs>
+          <w:tab w:val="left" w:pos="90"/>
+        </w:tabs>
+        <w:spacing w:line="360" w:lineRule="auto"/>
+        <w:jc w:val="both"/>
+        <w:rPr>
+          <w:rFonts w:cstheme="minorHAnsi"/>
+          <w:lang w:val="en-US"/>
+        </w:rPr>
+      </w:pPr>
+      <w:r>
+        <w:rPr>
+          <w:rFonts w:cstheme="minorHAnsi"/>
+          <w:lang w:val="en-US"/>
+        </w:rPr>
+        <w:t>Implements login via google authentication</w:t>
+      </w:r>
+    </w:p>
+    <w:p>
+      <w:pPr>
+        <w:pStyle w:val="ListParagraph"/>
+        <w:numPr>
           <w:ilvl w:val="0"/>
           <w:numId w:val="11"/>
         </w:numPr>
@@ -1622,6 +1929,16 @@
         </w:rPr>
         <w:t>.</w:t>
       </w:r>
+      <w:r>
+        <w:rPr>
+          <w:rStyle w:val="CommentReference"/>
+          <w:rFonts w:cstheme="minorHAnsi"/>
+          <w:sz w:val="24"/>
+          <w:szCs w:val="24"/>
+          <w:lang w:val="en-US"/>
+        </w:rPr>
+        <w:tab/>
+      </w:r>
     </w:p>
     <w:p>
       <w:pPr>
@@ -1759,6 +2076,37 @@
       <w:pPr>
         <w:pStyle w:val="ListParagraph"/>
         <w:numPr>
+          <w:ilvl w:val="1"/>
+          <w:numId w:val="11"/>
+        </w:numPr>
+        <w:tabs>
+          <w:tab w:val="left" w:pos="90"/>
+        </w:tabs>
+        <w:spacing w:line="360" w:lineRule="auto"/>
+        <w:jc w:val="both"/>
+        <w:rPr>
+          <w:rStyle w:val="CommentReference"/>
+          <w:rFonts w:cstheme="minorHAnsi"/>
+          <w:sz w:val="24"/>
+          <w:szCs w:val="24"/>
+          <w:lang w:val="en-US"/>
+        </w:rPr>
+      </w:pPr>
+      <w:r>
+        <w:rPr>
+          <w:rStyle w:val="CommentReference"/>
+          <w:rFonts w:cstheme="minorHAnsi"/>
+          <w:sz w:val="24"/>
+          <w:szCs w:val="24"/>
+          <w:lang w:val="en-US"/>
+        </w:rPr>
+        <w:t>Implements register via google authentication</w:t>
+      </w:r>
+    </w:p>
+    <w:p>
+      <w:pPr>
+        <w:pStyle w:val="ListParagraph"/>
+        <w:numPr>
           <w:ilvl w:val="0"/>
           <w:numId w:val="11"/>
         </w:numPr>
@@ -1861,6 +2209,7 @@
           <w:bCs/>
           <w:lang w:val="en-US"/>
         </w:rPr>
+        <w:lastRenderedPageBreak/>
         <w:t xml:space="preserve">Friend Section </w:t>
       </w:r>
     </w:p>
@@ -2114,7 +2463,6 @@
           <w:rFonts w:cstheme="minorHAnsi"/>
           <w:lang w:val="en-US"/>
         </w:rPr>
-        <w:lastRenderedPageBreak/>
         <w:t xml:space="preserve">Display a </w:t>
       </w:r>
       <w:r>
@@ -2848,7 +3196,21 @@
           <w:rFonts w:cstheme="minorHAnsi"/>
           <w:lang w:val="en-US"/>
         </w:rPr>
-        <w:t xml:space="preserve">Implements all the </w:t>
+        <w:t>Implements all the</w:t>
+      </w:r>
+      <w:r>
+        <w:rPr>
+          <w:rFonts w:cstheme="minorHAnsi"/>
+          <w:lang w:val="en-US"/>
+        </w:rPr>
+        <w:t xml:space="preserve"> requirements in the</w:t>
+      </w:r>
+      <w:r>
+        <w:rPr>
+          <w:rFonts w:cstheme="minorHAnsi"/>
+          <w:lang w:val="en-US"/>
+        </w:rPr>
+        <w:t xml:space="preserve"> </w:t>
       </w:r>
       <w:r>
         <w:rPr>
@@ -3213,6 +3575,7 @@
         <w:rPr>
           <w:lang w:val="en-US"/>
         </w:rPr>
+        <w:lastRenderedPageBreak/>
         <w:t>Provide rich text</w:t>
       </w:r>
       <w:r>
@@ -3226,7 +3589,15 @@
         <w:rPr>
           <w:lang w:val="en-US"/>
         </w:rPr>
-        <w:t>the @</w:t>
+        <w:t xml:space="preserve">the </w:t>
+      </w:r>
+      <w:r>
+        <w:rPr>
+          <w:b/>
+          <w:bCs/>
+          <w:lang w:val="en-US"/>
+        </w:rPr>
+        <w:t>@</w:t>
       </w:r>
       <w:proofErr w:type="gramEnd"/>
       <w:r>
@@ -3257,14 +3628,30 @@
         <w:rPr>
           <w:lang w:val="en-US"/>
         </w:rPr>
-        <w:t>and the ```{message}``</w:t>
+        <w:t xml:space="preserve">and the </w:t>
+      </w:r>
+      <w:r>
+        <w:rPr>
+          <w:b/>
+          <w:bCs/>
+          <w:lang w:val="en-US"/>
+        </w:rPr>
+        <w:t>```{message}``</w:t>
       </w:r>
       <w:proofErr w:type="gramStart"/>
       <w:r>
         <w:rPr>
-          <w:lang w:val="en-US"/>
-        </w:rPr>
-        <w:t xml:space="preserve">` </w:t>
+          <w:b/>
+          <w:bCs/>
+          <w:lang w:val="en-US"/>
+        </w:rPr>
+        <w:t>`</w:t>
+      </w:r>
+      <w:r>
+        <w:rPr>
+          <w:lang w:val="en-US"/>
+        </w:rPr>
+        <w:t xml:space="preserve"> </w:t>
       </w:r>
       <w:r>
         <w:rPr>
@@ -3469,28 +3856,14 @@
           <w:bCs/>
           <w:lang w:val="en-US"/>
         </w:rPr>
-        <w:lastRenderedPageBreak/>
         <w:t>Scramble Text</w:t>
       </w:r>
     </w:p>
     <w:p>
       <w:pPr>
         <w:pStyle w:val="Caption"/>
-        <w:rPr>
-          <w:lang w:val="en-US"/>
-        </w:rPr>
-      </w:pPr>
-    </w:p>
-    <w:p>
-      <w:pPr>
-        <w:rPr>
-          <w:lang w:val="en-US"/>
-        </w:rPr>
-      </w:pPr>
-    </w:p>
-    <w:p>
-      <w:pPr>
-        <w:pStyle w:val="Caption"/>
+        <w:ind w:left="450"/>
+        <w:jc w:val="left"/>
         <w:rPr>
           <w:lang w:val="en-US"/>
         </w:rPr>
@@ -4436,6 +4809,12 @@
           <w:lang w:val="en-US"/>
         </w:rPr>
       </w:pPr>
+      <w:r>
+        <w:rPr>
+          <w:lang w:val="en-US"/>
+        </w:rPr>
+        <w:tab/>
+      </w:r>
     </w:p>
     <w:p>
       <w:pPr>
@@ -6375,6 +6754,119 @@
     </w:lvl>
   </w:abstractNum>
   <w:abstractNum w:abstractNumId="12" w15:restartNumberingAfterBreak="0">
+    <w:nsid w:val="4E7B0896"/>
+    <w:multiLevelType w:val="hybridMultilevel"/>
+    <w:tmpl w:val="48345C50"/>
+    <w:lvl w:ilvl="0" w:tplc="38090003">
+      <w:start w:val="1"/>
+      <w:numFmt w:val="bullet"/>
+      <w:lvlText w:val="o"/>
+      <w:lvlJc w:val="left"/>
+      <w:pPr>
+        <w:ind w:left="1080" w:hanging="360"/>
+      </w:pPr>
+      <w:rPr>
+        <w:rFonts w:ascii="Courier New" w:hAnsi="Courier New" w:cs="Courier New" w:hint="default"/>
+      </w:rPr>
+    </w:lvl>
+    <w:lvl w:ilvl="1" w:tplc="38090003" w:tentative="1">
+      <w:start w:val="1"/>
+      <w:numFmt w:val="bullet"/>
+      <w:lvlText w:val="o"/>
+      <w:lvlJc w:val="left"/>
+      <w:pPr>
+        <w:ind w:left="1800" w:hanging="360"/>
+      </w:pPr>
+      <w:rPr>
+        <w:rFonts w:ascii="Courier New" w:hAnsi="Courier New" w:cs="Courier New" w:hint="default"/>
+      </w:rPr>
+    </w:lvl>
+    <w:lvl w:ilvl="2" w:tplc="38090005" w:tentative="1">
+      <w:start w:val="1"/>
+      <w:numFmt w:val="bullet"/>
+      <w:lvlText w:val=""/>
+      <w:lvlJc w:val="left"/>
+      <w:pPr>
+        <w:ind w:left="2520" w:hanging="360"/>
+      </w:pPr>
+      <w:rPr>
+        <w:rFonts w:ascii="Wingdings" w:hAnsi="Wingdings" w:hint="default"/>
+      </w:rPr>
+    </w:lvl>
+    <w:lvl w:ilvl="3" w:tplc="38090001" w:tentative="1">
+      <w:start w:val="1"/>
+      <w:numFmt w:val="bullet"/>
+      <w:lvlText w:val=""/>
+      <w:lvlJc w:val="left"/>
+      <w:pPr>
+        <w:ind w:left="3240" w:hanging="360"/>
+      </w:pPr>
+      <w:rPr>
+        <w:rFonts w:ascii="Symbol" w:hAnsi="Symbol" w:hint="default"/>
+      </w:rPr>
+    </w:lvl>
+    <w:lvl w:ilvl="4" w:tplc="38090003" w:tentative="1">
+      <w:start w:val="1"/>
+      <w:numFmt w:val="bullet"/>
+      <w:lvlText w:val="o"/>
+      <w:lvlJc w:val="left"/>
+      <w:pPr>
+        <w:ind w:left="3960" w:hanging="360"/>
+      </w:pPr>
+      <w:rPr>
+        <w:rFonts w:ascii="Courier New" w:hAnsi="Courier New" w:cs="Courier New" w:hint="default"/>
+      </w:rPr>
+    </w:lvl>
+    <w:lvl w:ilvl="5" w:tplc="38090005" w:tentative="1">
+      <w:start w:val="1"/>
+      <w:numFmt w:val="bullet"/>
+      <w:lvlText w:val=""/>
+      <w:lvlJc w:val="left"/>
+      <w:pPr>
+        <w:ind w:left="4680" w:hanging="360"/>
+      </w:pPr>
+      <w:rPr>
+        <w:rFonts w:ascii="Wingdings" w:hAnsi="Wingdings" w:hint="default"/>
+      </w:rPr>
+    </w:lvl>
+    <w:lvl w:ilvl="6" w:tplc="38090001" w:tentative="1">
+      <w:start w:val="1"/>
+      <w:numFmt w:val="bullet"/>
+      <w:lvlText w:val=""/>
+      <w:lvlJc w:val="left"/>
+      <w:pPr>
+        <w:ind w:left="5400" w:hanging="360"/>
+      </w:pPr>
+      <w:rPr>
+        <w:rFonts w:ascii="Symbol" w:hAnsi="Symbol" w:hint="default"/>
+      </w:rPr>
+    </w:lvl>
+    <w:lvl w:ilvl="7" w:tplc="38090003" w:tentative="1">
+      <w:start w:val="1"/>
+      <w:numFmt w:val="bullet"/>
+      <w:lvlText w:val="o"/>
+      <w:lvlJc w:val="left"/>
+      <w:pPr>
+        <w:ind w:left="6120" w:hanging="360"/>
+      </w:pPr>
+      <w:rPr>
+        <w:rFonts w:ascii="Courier New" w:hAnsi="Courier New" w:cs="Courier New" w:hint="default"/>
+      </w:rPr>
+    </w:lvl>
+    <w:lvl w:ilvl="8" w:tplc="38090005" w:tentative="1">
+      <w:start w:val="1"/>
+      <w:numFmt w:val="bullet"/>
+      <w:lvlText w:val=""/>
+      <w:lvlJc w:val="left"/>
+      <w:pPr>
+        <w:ind w:left="6840" w:hanging="360"/>
+      </w:pPr>
+      <w:rPr>
+        <w:rFonts w:ascii="Wingdings" w:hAnsi="Wingdings" w:hint="default"/>
+      </w:rPr>
+    </w:lvl>
+  </w:abstractNum>
+  <w:abstractNum w:abstractNumId="13" w15:restartNumberingAfterBreak="0">
     <w:nsid w:val="66FA5211"/>
     <w:multiLevelType w:val="hybridMultilevel"/>
     <w:tmpl w:val="B7526B16"/>
@@ -6487,7 +6979,7 @@
       </w:rPr>
     </w:lvl>
   </w:abstractNum>
-  <w:abstractNum w:abstractNumId="13" w15:restartNumberingAfterBreak="0">
+  <w:abstractNum w:abstractNumId="14" w15:restartNumberingAfterBreak="0">
     <w:nsid w:val="742A34C0"/>
     <w:multiLevelType w:val="hybridMultilevel"/>
     <w:tmpl w:val="CE32EAA2"/>
@@ -6600,7 +7092,7 @@
       </w:rPr>
     </w:lvl>
   </w:abstractNum>
-  <w:abstractNum w:abstractNumId="14" w15:restartNumberingAfterBreak="0">
+  <w:abstractNum w:abstractNumId="15" w15:restartNumberingAfterBreak="0">
     <w:nsid w:val="7DA46066"/>
     <w:multiLevelType w:val="hybridMultilevel"/>
     <w:tmpl w:val="EFB44CC6"/>
@@ -6713,7 +7205,7 @@
       </w:rPr>
     </w:lvl>
   </w:abstractNum>
-  <w:abstractNum w:abstractNumId="15" w15:restartNumberingAfterBreak="0">
+  <w:abstractNum w:abstractNumId="16" w15:restartNumberingAfterBreak="0">
     <w:nsid w:val="7E6C441A"/>
     <w:multiLevelType w:val="hybridMultilevel"/>
     <w:tmpl w:val="D4CC47BA"/>
@@ -6839,10 +7331,10 @@
     <w:abstractNumId w:val="5"/>
   </w:num>
   <w:num w:numId="5" w16cid:durableId="654576306">
-    <w:abstractNumId w:val="15"/>
+    <w:abstractNumId w:val="16"/>
   </w:num>
   <w:num w:numId="6" w16cid:durableId="493495714">
-    <w:abstractNumId w:val="14"/>
+    <w:abstractNumId w:val="15"/>
   </w:num>
   <w:num w:numId="7" w16cid:durableId="1261716764">
     <w:abstractNumId w:val="0"/>
@@ -6857,7 +7349,7 @@
     <w:abstractNumId w:val="4"/>
   </w:num>
   <w:num w:numId="11" w16cid:durableId="1975988042">
-    <w:abstractNumId w:val="12"/>
+    <w:abstractNumId w:val="13"/>
   </w:num>
   <w:num w:numId="12" w16cid:durableId="1442410918">
     <w:abstractNumId w:val="11"/>
@@ -6869,10 +7361,13 @@
     <w:abstractNumId w:val="6"/>
   </w:num>
   <w:num w:numId="15" w16cid:durableId="183254829">
-    <w:abstractNumId w:val="13"/>
+    <w:abstractNumId w:val="14"/>
   </w:num>
   <w:num w:numId="16" w16cid:durableId="674962086">
     <w:abstractNumId w:val="2"/>
+  </w:num>
+  <w:num w:numId="17" w16cid:durableId="250817633">
+    <w:abstractNumId w:val="12"/>
   </w:num>
 </w:numbering>
 </file>

</xml_diff>

<commit_message>
checkpoint : moving websocket
</commit_message>
<xml_diff>
--- a/MisVord.docx
+++ b/MisVord.docx
@@ -56,7 +56,6 @@
                 <w:rFonts w:cstheme="minorHAnsi"/>
                 <w:b/>
                 <w:sz w:val="32"/>
-                <w:highlight w:val="yellow"/>
                 <w:lang w:val="en-US"/>
               </w:rPr>
               <w:t>TakeHomeCase</w:t>
@@ -75,7 +74,6 @@
                 <w:rFonts w:cstheme="minorHAnsi"/>
                 <w:b/>
                 <w:sz w:val="32"/>
-                <w:highlight w:val="yellow"/>
                 <w:lang w:val="en-US"/>
               </w:rPr>
               <w:t xml:space="preserve"> </w:t>
@@ -505,7 +503,29 @@
                 <w:szCs w:val="18"/>
                 <w:lang w:val="en-US"/>
               </w:rPr>
-              <w:t xml:space="preserve"> 23-2</w:t>
+              <w:t xml:space="preserve"> 2</w:t>
+            </w:r>
+            <w:r>
+              <w:rPr>
+                <w:rFonts w:cstheme="minorBidi"/>
+                <w:b/>
+                <w:bCs/>
+                <w:sz w:val="18"/>
+                <w:szCs w:val="18"/>
+                <w:lang w:val="en-US"/>
+              </w:rPr>
+              <w:t>5</w:t>
+            </w:r>
+            <w:r>
+              <w:rPr>
+                <w:rFonts w:cstheme="minorBidi"/>
+                <w:b/>
+                <w:bCs/>
+                <w:sz w:val="18"/>
+                <w:szCs w:val="18"/>
+                <w:lang w:val="en-US"/>
+              </w:rPr>
+              <w:t>-2</w:t>
             </w:r>
           </w:p>
         </w:tc>
@@ -1051,6 +1071,31 @@
     <w:p>
       <w:pPr>
         <w:pStyle w:val="ListParagraph"/>
+        <w:numPr>
+          <w:ilvl w:val="0"/>
+          <w:numId w:val="12"/>
+        </w:numPr>
+        <w:tabs>
+          <w:tab w:val="left" w:pos="90"/>
+        </w:tabs>
+        <w:spacing w:line="360" w:lineRule="auto"/>
+        <w:jc w:val="both"/>
+        <w:rPr>
+          <w:rFonts w:cstheme="minorHAnsi"/>
+          <w:lang w:val="en-US"/>
+        </w:rPr>
+      </w:pPr>
+      <w:r>
+        <w:rPr>
+          <w:rFonts w:cstheme="minorHAnsi"/>
+          <w:lang w:val="en-US"/>
+        </w:rPr>
+        <w:t xml:space="preserve">Password must be salted </w:t>
+      </w:r>
+    </w:p>
+    <w:p>
+      <w:pPr>
+        <w:pStyle w:val="ListParagraph"/>
         <w:tabs>
           <w:tab w:val="left" w:pos="90"/>
         </w:tabs>
@@ -1272,6 +1317,7 @@
           <w:rFonts w:cstheme="minorHAnsi"/>
           <w:lang w:val="en-US"/>
         </w:rPr>
+        <w:lastRenderedPageBreak/>
         <w:t>Must be in modal state</w:t>
       </w:r>
     </w:p>
@@ -1297,7 +1343,6 @@
           <w:rFonts w:cstheme="minorHAnsi"/>
           <w:lang w:val="en-US"/>
         </w:rPr>
-        <w:lastRenderedPageBreak/>
         <w:t>Display profile picture, username, joined to discord date</w:t>
       </w:r>
     </w:p>
@@ -1393,108 +1438,90 @@
         <w:spacing w:line="360" w:lineRule="auto"/>
         <w:ind w:left="1080"/>
         <w:jc w:val="both"/>
-        <w:rPr>
-          <w:rFonts w:cstheme="minorHAnsi"/>
-          <w:lang w:val="en-US"/>
-        </w:rPr>
-      </w:pPr>
-      <w:r>
-        <w:rPr>
-          <w:rFonts w:cstheme="minorHAnsi"/>
-          <w:lang w:val="en-US"/>
-        </w:rPr>
+      </w:pPr>
+      <w:r>
         <w:t>V</w:t>
       </w:r>
       <w:r>
-        <w:rPr>
-          <w:rFonts w:cstheme="minorHAnsi"/>
-          <w:lang w:val="en-US"/>
-        </w:rPr>
         <w:t xml:space="preserve">isual text animation effect where </w:t>
       </w:r>
       <w:r>
-        <w:rPr>
-          <w:rFonts w:cstheme="minorHAnsi"/>
-          <w:lang w:val="en-US"/>
-        </w:rPr>
         <w:t xml:space="preserve">the </w:t>
       </w:r>
       <w:r>
-        <w:rPr>
-          <w:rFonts w:cstheme="minorHAnsi"/>
-          <w:lang w:val="en-US"/>
-        </w:rPr>
-        <w:t xml:space="preserve">characters appear randomly </w:t>
-      </w:r>
-      <w:r>
-        <w:rPr>
-          <w:rFonts w:cstheme="minorHAnsi"/>
-          <w:lang w:val="en-US"/>
+        <w:t xml:space="preserve">characters </w:t>
+      </w:r>
+      <w:r>
+        <w:rPr>
+          <w:b/>
+          <w:bCs/>
+        </w:rPr>
+        <w:t xml:space="preserve">appear randomly </w:t>
+      </w:r>
+      <w:r>
+        <w:rPr>
+          <w:b/>
+          <w:bCs/>
         </w:rPr>
         <w:t>o</w:t>
       </w:r>
       <w:r>
         <w:rPr>
-          <w:rFonts w:cstheme="minorHAnsi"/>
-          <w:lang w:val="en-US"/>
+          <w:b/>
+          <w:bCs/>
         </w:rPr>
         <w:t>r "scramble</w:t>
       </w:r>
       <w:r>
         <w:rPr>
-          <w:rFonts w:cstheme="minorHAnsi"/>
-          <w:lang w:val="en-US"/>
+          <w:b/>
+          <w:bCs/>
         </w:rPr>
         <w:t>d</w:t>
       </w:r>
       <w:r>
         <w:rPr>
-          <w:rFonts w:cstheme="minorHAnsi"/>
-          <w:lang w:val="en-US"/>
-        </w:rPr>
-        <w:t xml:space="preserve">" before settling into their final, </w:t>
-      </w:r>
-      <w:r>
-        <w:rPr>
-          <w:rFonts w:cstheme="minorHAnsi"/>
-          <w:lang w:val="en-US"/>
-        </w:rPr>
+          <w:b/>
+          <w:bCs/>
+        </w:rPr>
+        <w:t>" before settling into their final</w:t>
+      </w:r>
+      <w:r>
+        <w:t xml:space="preserve">, </w:t>
+      </w:r>
+      <w:r>
         <w:t xml:space="preserve">unscrambled </w:t>
       </w:r>
       <w:r>
-        <w:rPr>
-          <w:rFonts w:cstheme="minorHAnsi"/>
-          <w:lang w:val="en-US"/>
-        </w:rPr>
         <w:t xml:space="preserve">form. </w:t>
       </w:r>
       <w:r>
-        <w:rPr>
-          <w:rFonts w:cstheme="minorHAnsi"/>
-          <w:lang w:val="en-US"/>
-        </w:rPr>
         <w:t>Creating</w:t>
       </w:r>
       <w:r>
-        <w:rPr>
-          <w:rFonts w:cstheme="minorHAnsi"/>
-          <w:lang w:val="en-US"/>
-        </w:rPr>
         <w:t xml:space="preserve"> the illusion that </w:t>
       </w:r>
       <w:r>
-        <w:rPr>
-          <w:rFonts w:cstheme="minorHAnsi"/>
-          <w:lang w:val="en-US"/>
-        </w:rPr>
         <w:t xml:space="preserve">the </w:t>
       </w:r>
       <w:r>
-        <w:rPr>
-          <w:rFonts w:cstheme="minorHAnsi"/>
-          <w:lang w:val="en-US"/>
-        </w:rPr>
         <w:t>text is being decoded, decrypted, or reconstructed from digital noise.</w:t>
+      </w:r>
+      <w:r>
+        <w:t xml:space="preserve"> </w:t>
+      </w:r>
+      <w:r>
+        <w:t xml:space="preserve">Furthermore, an interactive enhancement can be implemented where </w:t>
+      </w:r>
+      <w:r>
+        <w:rPr>
+          <w:b/>
+          <w:bCs/>
+        </w:rPr>
+        <w:t>hovering over the now unscrambled text reinitiates the scrambling effect</w:t>
+      </w:r>
+      <w:r>
+        <w:t>,</w:t>
       </w:r>
     </w:p>
     <w:p>
@@ -1562,16 +1589,29 @@
     <w:p>
       <w:pPr>
         <w:pStyle w:val="ListParagraph"/>
-        <w:tabs>
-          <w:tab w:val="left" w:pos="90"/>
-        </w:tabs>
-        <w:spacing w:line="360" w:lineRule="auto"/>
-        <w:jc w:val="both"/>
-        <w:rPr>
-          <w:rFonts w:cstheme="minorHAnsi"/>
-          <w:lang w:val="en-US"/>
-        </w:rPr>
-      </w:pPr>
+        <w:numPr>
+          <w:ilvl w:val="0"/>
+          <w:numId w:val="12"/>
+        </w:numPr>
+        <w:tabs>
+          <w:tab w:val="left" w:pos="90"/>
+        </w:tabs>
+        <w:spacing w:line="360" w:lineRule="auto"/>
+        <w:jc w:val="both"/>
+        <w:rPr>
+          <w:rFonts w:cstheme="minorHAnsi"/>
+          <w:lang w:val="en-US"/>
+        </w:rPr>
+      </w:pPr>
+      <w:r>
+        <w:rPr>
+          <w:rFonts w:cstheme="minorHAnsi"/>
+          <w:b/>
+          <w:bCs/>
+          <w:lang w:val="en-US"/>
+        </w:rPr>
+        <w:t>Hero Section</w:t>
+      </w:r>
     </w:p>
     <w:p>
       <w:pPr>
@@ -1605,6 +1645,39 @@
       <w:pPr>
         <w:pStyle w:val="ListParagraph"/>
         <w:numPr>
+          <w:ilvl w:val="1"/>
+          <w:numId w:val="4"/>
+        </w:numPr>
+        <w:tabs>
+          <w:tab w:val="left" w:pos="90"/>
+        </w:tabs>
+        <w:spacing w:line="360" w:lineRule="auto"/>
+        <w:ind w:left="1080"/>
+        <w:jc w:val="both"/>
+        <w:rPr>
+          <w:rFonts w:cstheme="minorHAnsi"/>
+          <w:lang w:val="en-US"/>
+        </w:rPr>
+      </w:pPr>
+      <w:r>
+        <w:rPr>
+          <w:rFonts w:cstheme="minorHAnsi"/>
+          <w:lang w:val="en-US"/>
+        </w:rPr>
+        <w:t>V</w:t>
+      </w:r>
+      <w:r>
+        <w:rPr>
+          <w:rFonts w:cstheme="minorHAnsi"/>
+          <w:lang w:val="en-US"/>
+        </w:rPr>
+        <w:t>isual text animation effect</w:t>
+      </w:r>
+    </w:p>
+    <w:p>
+      <w:pPr>
+        <w:pStyle w:val="ListParagraph"/>
+        <w:numPr>
           <w:ilvl w:val="0"/>
           <w:numId w:val="2"/>
         </w:numPr>
@@ -2100,6 +2173,7 @@
           <w:szCs w:val="24"/>
           <w:lang w:val="en-US"/>
         </w:rPr>
+        <w:lastRenderedPageBreak/>
         <w:t>Implements register via google authentication</w:t>
       </w:r>
     </w:p>
@@ -2209,7 +2283,6 @@
           <w:bCs/>
           <w:lang w:val="en-US"/>
         </w:rPr>
-        <w:lastRenderedPageBreak/>
         <w:t xml:space="preserve">Friend Section </w:t>
       </w:r>
     </w:p>
@@ -2397,21 +2470,7 @@
           <w:rFonts w:cstheme="minorHAnsi"/>
           <w:lang w:val="en-US"/>
         </w:rPr>
-        <w:t xml:space="preserve"> </w:t>
-      </w:r>
-      <w:r>
-        <w:rPr>
-          <w:rFonts w:cstheme="minorHAnsi"/>
-          <w:lang w:val="en-US"/>
-        </w:rPr>
-        <w:t>with their current activity status</w:t>
-      </w:r>
-      <w:r>
-        <w:rPr>
-          <w:rFonts w:cstheme="minorHAnsi"/>
-          <w:lang w:val="en-US"/>
-        </w:rPr>
-        <w:t>, for offline users display “offline” as their status</w:t>
+        <w:t xml:space="preserve"> with their current activity status, for offline users display “offline” as their status</w:t>
       </w:r>
     </w:p>
     <w:p>
@@ -3374,6 +3433,7 @@
         <w:rPr>
           <w:lang w:val="en-US"/>
         </w:rPr>
+        <w:lastRenderedPageBreak/>
         <w:t>Users</w:t>
       </w:r>
       <w:r>
@@ -3575,7 +3635,6 @@
         <w:rPr>
           <w:lang w:val="en-US"/>
         </w:rPr>
-        <w:lastRenderedPageBreak/>
         <w:t>Provide rich text</w:t>
       </w:r>
       <w:r>
@@ -3951,21 +4010,6 @@
         </w:rPr>
         <w:t>Scramble Text</w:t>
       </w:r>
-    </w:p>
-    <w:p>
-      <w:pPr>
-        <w:rPr>
-          <w:lang w:val="en-US"/>
-        </w:rPr>
-      </w:pPr>
-    </w:p>
-    <w:p>
-      <w:pPr>
-        <w:pStyle w:val="Caption"/>
-        <w:rPr>
-          <w:lang w:val="en-US"/>
-        </w:rPr>
-      </w:pPr>
     </w:p>
     <w:p>
       <w:pPr>
@@ -7808,7 +7852,6 @@
   <w:style w:type="character" w:default="1" w:styleId="DefaultParagraphFont">
     <w:name w:val="Default Paragraph Font"/>
     <w:uiPriority w:val="1"/>
-    <w:semiHidden/>
     <w:unhideWhenUsed/>
   </w:style>
   <w:style w:type="table" w:default="1" w:styleId="TableNormal">
@@ -8455,16 +8498,30 @@
 </file>
 
 <file path=customXml/item1.xml><?xml version="1.0" encoding="utf-8"?>
-<b:Sources xmlns:b="http://schemas.openxmlformats.org/officeDocument/2006/bibliography" xmlns="http://schemas.openxmlformats.org/officeDocument/2006/bibliography" SelectedStyle="\APA.XSL" StyleName="APA"/>
+<p:properties xmlns:p="http://schemas.microsoft.com/office/2006/metadata/properties" xmlns:xsi="http://www.w3.org/2001/XMLSchema-instance" xmlns:pc="http://schemas.microsoft.com/office/infopath/2007/PartnerControls">
+  <documentManagement>
+    <lcf76f155ced4ddcb4097134ff3c332f xmlns="1f003750-f5da-409e-99e6-8ff9bea2e38b">
+      <Terms xmlns="http://schemas.microsoft.com/office/infopath/2007/PartnerControls"/>
+    </lcf76f155ced4ddcb4097134ff3c332f>
+    <SharedWithUsers xmlns="06dd7198-9f69-4b52-9ad8-623c9ba944b5">
+      <UserInfo>
+        <DisplayName/>
+        <AccountId xsi:nil="true"/>
+        <AccountType/>
+      </UserInfo>
+    </SharedWithUsers>
+    <MediaLengthInSeconds xmlns="1f003750-f5da-409e-99e6-8ff9bea2e38b" xsi:nil="true"/>
+  </documentManagement>
+</p:properties>
 </file>
 
 <file path=customXml/item2.xml><?xml version="1.0" encoding="utf-8"?>
-<s:customData xmlns="http://www.wps.cn/officeDocument/2013/wpsCustomData" xmlns:s="http://www.wps.cn/officeDocument/2013/wpsCustomData">
-  <customSectProps/>
-  <customShpExts>
-    <customShpInfo spid="_x0000_s1026" textRotate="1"/>
-  </customShpExts>
-</s:customData>
+<?mso-contentType ?>
+<FormTemplates xmlns="http://schemas.microsoft.com/sharepoint/v3/contenttype/forms">
+  <Display>DocumentLibraryForm</Display>
+  <Edit>DocumentLibraryForm</Edit>
+  <New>DocumentLibraryForm</New>
+</FormTemplates>
 </file>
 
 <file path=customXml/item3.xml><?xml version="1.0" encoding="utf-8"?>
@@ -8691,44 +8748,33 @@
 </file>
 
 <file path=customXml/item4.xml><?xml version="1.0" encoding="utf-8"?>
-<?mso-contentType ?>
-<FormTemplates xmlns="http://schemas.microsoft.com/sharepoint/v3/contenttype/forms">
-  <Display>DocumentLibraryForm</Display>
-  <Edit>DocumentLibraryForm</Edit>
-  <New>DocumentLibraryForm</New>
-</FormTemplates>
+<s:customData xmlns="http://www.wps.cn/officeDocument/2013/wpsCustomData" xmlns:s="http://www.wps.cn/officeDocument/2013/wpsCustomData">
+  <customSectProps/>
+  <customShpExts>
+    <customShpInfo spid="_x0000_s1026" textRotate="1"/>
+  </customShpExts>
+</s:customData>
 </file>
 
 <file path=customXml/item5.xml><?xml version="1.0" encoding="utf-8"?>
-<p:properties xmlns:p="http://schemas.microsoft.com/office/2006/metadata/properties" xmlns:xsi="http://www.w3.org/2001/XMLSchema-instance" xmlns:pc="http://schemas.microsoft.com/office/infopath/2007/PartnerControls">
-  <documentManagement>
-    <lcf76f155ced4ddcb4097134ff3c332f xmlns="1f003750-f5da-409e-99e6-8ff9bea2e38b">
-      <Terms xmlns="http://schemas.microsoft.com/office/infopath/2007/PartnerControls"/>
-    </lcf76f155ced4ddcb4097134ff3c332f>
-    <SharedWithUsers xmlns="06dd7198-9f69-4b52-9ad8-623c9ba944b5">
-      <UserInfo>
-        <DisplayName/>
-        <AccountId xsi:nil="true"/>
-        <AccountType/>
-      </UserInfo>
-    </SharedWithUsers>
-    <MediaLengthInSeconds xmlns="1f003750-f5da-409e-99e6-8ff9bea2e38b" xsi:nil="true"/>
-  </documentManagement>
-</p:properties>
+<b:Sources xmlns:b="http://schemas.openxmlformats.org/officeDocument/2006/bibliography" xmlns="http://schemas.openxmlformats.org/officeDocument/2006/bibliography" SelectedStyle="\APA.XSL" StyleName="APA"/>
 </file>
 
 <file path=customXml/itemProps1.xml><?xml version="1.0" encoding="utf-8"?>
-<ds:datastoreItem xmlns:ds="http://schemas.openxmlformats.org/officeDocument/2006/customXml" ds:itemID="{26DF573A-F055-477A-90EE-26EA7825DC13}">
+<ds:datastoreItem xmlns:ds="http://schemas.openxmlformats.org/officeDocument/2006/customXml" ds:itemID="{5B48DF57-EC15-4F70-8E86-E9BA341CCB76}">
   <ds:schemaRefs>
-    <ds:schemaRef ds:uri="http://schemas.openxmlformats.org/officeDocument/2006/bibliography"/>
+    <ds:schemaRef ds:uri="http://schemas.microsoft.com/office/2006/metadata/properties"/>
+    <ds:schemaRef ds:uri="http://schemas.microsoft.com/office/infopath/2007/PartnerControls"/>
+    <ds:schemaRef ds:uri="1f003750-f5da-409e-99e6-8ff9bea2e38b"/>
+    <ds:schemaRef ds:uri="06dd7198-9f69-4b52-9ad8-623c9ba944b5"/>
   </ds:schemaRefs>
 </ds:datastoreItem>
 </file>
 
 <file path=customXml/itemProps2.xml><?xml version="1.0" encoding="utf-8"?>
-<ds:datastoreItem xmlns:ds="http://schemas.openxmlformats.org/officeDocument/2006/customXml" ds:itemID="{B1977F7D-205B-4081-913C-38D41E755F92}">
+<ds:datastoreItem xmlns:ds="http://schemas.openxmlformats.org/officeDocument/2006/customXml" ds:itemID="{661CF200-8491-4A11-ACFD-3D96BE626222}">
   <ds:schemaRefs>
-    <ds:schemaRef ds:uri="http://www.wps.cn/officeDocument/2013/wpsCustomData"/>
+    <ds:schemaRef ds:uri="http://schemas.microsoft.com/sharepoint/v3/contenttype/forms"/>
   </ds:schemaRefs>
 </ds:datastoreItem>
 </file>
@@ -8753,20 +8799,17 @@
 </file>
 
 <file path=customXml/itemProps4.xml><?xml version="1.0" encoding="utf-8"?>
-<ds:datastoreItem xmlns:ds="http://schemas.openxmlformats.org/officeDocument/2006/customXml" ds:itemID="{661CF200-8491-4A11-ACFD-3D96BE626222}">
+<ds:datastoreItem xmlns:ds="http://schemas.openxmlformats.org/officeDocument/2006/customXml" ds:itemID="{B1977F7D-205B-4081-913C-38D41E755F92}">
   <ds:schemaRefs>
-    <ds:schemaRef ds:uri="http://schemas.microsoft.com/sharepoint/v3/contenttype/forms"/>
+    <ds:schemaRef ds:uri="http://www.wps.cn/officeDocument/2013/wpsCustomData"/>
   </ds:schemaRefs>
 </ds:datastoreItem>
 </file>
 
 <file path=customXml/itemProps5.xml><?xml version="1.0" encoding="utf-8"?>
-<ds:datastoreItem xmlns:ds="http://schemas.openxmlformats.org/officeDocument/2006/customXml" ds:itemID="{5B48DF57-EC15-4F70-8E86-E9BA341CCB76}">
+<ds:datastoreItem xmlns:ds="http://schemas.openxmlformats.org/officeDocument/2006/customXml" ds:itemID="{26DF573A-F055-477A-90EE-26EA7825DC13}">
   <ds:schemaRefs>
-    <ds:schemaRef ds:uri="http://schemas.microsoft.com/office/2006/metadata/properties"/>
-    <ds:schemaRef ds:uri="http://schemas.microsoft.com/office/infopath/2007/PartnerControls"/>
-    <ds:schemaRef ds:uri="1f003750-f5da-409e-99e6-8ff9bea2e38b"/>
-    <ds:schemaRef ds:uri="06dd7198-9f69-4b52-9ad8-623c9ba944b5"/>
+    <ds:schemaRef ds:uri="http://schemas.openxmlformats.org/officeDocument/2006/bibliography"/>
   </ds:schemaRefs>
 </ds:datastoreItem>
 </file>
</xml_diff>

<commit_message>
fix: delete message, docs featured sections, landing page, authentication button
</commit_message>
<xml_diff>
--- a/MisVord.docx
+++ b/MisVord.docx
@@ -1377,14 +1377,11 @@
     <w:p>
       <w:pPr>
         <w:pStyle w:val="ListParagraph"/>
-        <w:numPr>
-          <w:ilvl w:val="0"/>
-          <w:numId w:val="12"/>
-        </w:numPr>
         <w:tabs>
           <w:tab w:val="left" w:pos="90"/>
         </w:tabs>
         <w:spacing w:line="360" w:lineRule="auto"/>
+        <w:ind w:left="450"/>
         <w:jc w:val="both"/>
         <w:rPr>
           <w:rFonts w:cstheme="minorHAnsi"/>
@@ -1394,158 +1391,80 @@
       <w:r>
         <w:rPr>
           <w:rFonts w:cstheme="minorHAnsi"/>
-          <w:b/>
-          <w:bCs/>
-          <w:lang w:val="en-US"/>
-        </w:rPr>
-        <w:t>Hero Section</w:t>
-      </w:r>
-    </w:p>
-    <w:p>
-      <w:pPr>
-        <w:pStyle w:val="ListParagraph"/>
-        <w:numPr>
-          <w:ilvl w:val="1"/>
-          <w:numId w:val="4"/>
-        </w:numPr>
-        <w:tabs>
-          <w:tab w:val="left" w:pos="90"/>
-        </w:tabs>
-        <w:spacing w:line="360" w:lineRule="auto"/>
-        <w:ind w:left="1080"/>
-        <w:jc w:val="both"/>
-        <w:rPr>
-          <w:rFonts w:cstheme="minorHAnsi"/>
-          <w:lang w:val="en-US"/>
-        </w:rPr>
-      </w:pPr>
-      <w:r>
-        <w:rPr>
-          <w:rFonts w:cstheme="minorHAnsi"/>
-          <w:b/>
-          <w:bCs/>
-          <w:lang w:val="en-US"/>
-        </w:rPr>
-        <w:t>Scramble Text</w:t>
-      </w:r>
-    </w:p>
-    <w:p>
-      <w:pPr>
-        <w:pStyle w:val="ListParagraph"/>
-        <w:tabs>
-          <w:tab w:val="left" w:pos="90"/>
-        </w:tabs>
-        <w:spacing w:line="360" w:lineRule="auto"/>
-        <w:ind w:left="1080"/>
-        <w:jc w:val="both"/>
-      </w:pPr>
-      <w:r>
-        <w:t>V</w:t>
-      </w:r>
-      <w:r>
-        <w:t xml:space="preserve">isual text animation effect where </w:t>
-      </w:r>
-      <w:r>
-        <w:t xml:space="preserve">the </w:t>
-      </w:r>
-      <w:r>
-        <w:t xml:space="preserve">characters </w:t>
-      </w:r>
-      <w:r>
-        <w:rPr>
-          <w:b/>
-          <w:bCs/>
-        </w:rPr>
-        <w:t xml:space="preserve">appear randomly </w:t>
-      </w:r>
-      <w:r>
-        <w:rPr>
-          <w:b/>
-          <w:bCs/>
-        </w:rPr>
-        <w:t>o</w:t>
-      </w:r>
-      <w:r>
-        <w:rPr>
-          <w:b/>
-          <w:bCs/>
-        </w:rPr>
-        <w:t>r "scramble</w:t>
-      </w:r>
-      <w:r>
-        <w:rPr>
-          <w:b/>
-          <w:bCs/>
-        </w:rPr>
-        <w:t>d</w:t>
-      </w:r>
-      <w:r>
-        <w:rPr>
-          <w:b/>
-          <w:bCs/>
-        </w:rPr>
-        <w:t>" before settling into their final</w:t>
-      </w:r>
-      <w:r>
-        <w:t xml:space="preserve">, </w:t>
-      </w:r>
-      <w:r>
-        <w:t xml:space="preserve">unscrambled </w:t>
-      </w:r>
-      <w:r>
-        <w:t xml:space="preserve">form. </w:t>
-      </w:r>
-      <w:r>
-        <w:t>Creating</w:t>
-      </w:r>
-      <w:r>
-        <w:t xml:space="preserve"> the illusion that </w:t>
-      </w:r>
-      <w:r>
-        <w:t xml:space="preserve">the </w:t>
-      </w:r>
-      <w:r>
-        <w:t>text is being decoded, decrypted, or reconstructed from digital noise.</w:t>
-      </w:r>
-      <w:r>
-        <w:t xml:space="preserve"> </w:t>
-      </w:r>
-      <w:r>
-        <w:t xml:space="preserve">Furthermore, an interactive enhancement can be implemented where </w:t>
-      </w:r>
-      <w:r>
-        <w:rPr>
-          <w:b/>
-          <w:bCs/>
-        </w:rPr>
-        <w:t>hovering over the now unscrambled text reinitiates the scrambling effect</w:t>
-      </w:r>
-      <w:r>
-        <w:t>,</w:t>
-      </w:r>
-    </w:p>
-    <w:p>
-      <w:pPr>
-        <w:tabs>
-          <w:tab w:val="left" w:pos="90"/>
-        </w:tabs>
-        <w:spacing w:line="360" w:lineRule="auto"/>
-        <w:ind w:left="720"/>
+        </w:rPr>
+        <w:t xml:space="preserve">Develop navigation system for </w:t>
+      </w:r>
+      <w:r>
+        <w:rPr>
+          <w:rFonts w:cstheme="minorHAnsi"/>
+          <w:b/>
+          <w:bCs/>
+        </w:rPr>
+        <w:t>the 'Featured Cards,' 'Success Stories,'</w:t>
+      </w:r>
+      <w:r>
+        <w:rPr>
+          <w:rFonts w:cstheme="minorHAnsi"/>
+        </w:rPr>
+        <w:t xml:space="preserve"> and </w:t>
+      </w:r>
+      <w:r>
+        <w:rPr>
+          <w:rFonts w:cstheme="minorHAnsi"/>
+          <w:b/>
+          <w:bCs/>
+        </w:rPr>
+        <w:t>'Nitro Premium'</w:t>
+      </w:r>
+      <w:r>
+        <w:rPr>
+          <w:rFonts w:cstheme="minorHAnsi"/>
+        </w:rPr>
+        <w:t xml:space="preserve"> content areas. This system should allow users to </w:t>
+      </w:r>
+      <w:r>
+        <w:rPr>
+          <w:rFonts w:cstheme="minorHAnsi"/>
+          <w:b/>
+          <w:bCs/>
+        </w:rPr>
+        <w:t>horizontally scroll</w:t>
+      </w:r>
+      <w:r>
+        <w:rPr>
+          <w:rFonts w:cstheme="minorHAnsi"/>
+        </w:rPr>
+        <w:t xml:space="preserve"> through sections, utilizing a </w:t>
+      </w:r>
+      <w:r>
+        <w:rPr>
+          <w:rFonts w:cstheme="minorHAnsi"/>
+          <w:b/>
+          <w:bCs/>
+        </w:rPr>
+        <w:t>snap scroll mechanism</w:t>
+      </w:r>
+      <w:r>
+        <w:rPr>
+          <w:rFonts w:cstheme="minorHAnsi"/>
+        </w:rPr>
+        <w:t xml:space="preserve"> for precise positioning.</w:t>
+      </w:r>
+    </w:p>
+    <w:p>
+      <w:pPr>
+        <w:keepNext/>
         <w:jc w:val="center"/>
-        <w:rPr>
-          <w:rFonts w:cstheme="minorHAnsi"/>
-          <w:lang w:val="en-US"/>
-        </w:rPr>
-      </w:pPr>
-      <w:r>
-        <w:rPr>
-          <w:noProof/>
+      </w:pPr>
+      <w:r>
+        <w:rPr>
+          <w:lang w:val="en-US"/>
         </w:rPr>
         <w:drawing>
-          <wp:inline distT="0" distB="0" distL="0" distR="0" wp14:anchorId="2601C064" wp14:editId="2C3E92B9">
-            <wp:extent cx="3632613" cy="1512570"/>
-            <wp:effectExtent l="19050" t="19050" r="25400" b="11430"/>
-            <wp:docPr id="13" name="Picture 13"/>
+          <wp:inline distT="0" distB="0" distL="0" distR="0" wp14:anchorId="474D702B" wp14:editId="310CBCE0">
+            <wp:extent cx="5940000" cy="2937698"/>
+            <wp:effectExtent l="19050" t="19050" r="22860" b="15240"/>
+            <wp:docPr id="268996539" name="Picture 1" descr="A diagram of a success story&#10;&#10;AI-generated content may be incorrect."/>
             <wp:cNvGraphicFramePr>
               <a:graphicFrameLocks xmlns:a="http://schemas.openxmlformats.org/drawingml/2006/main" noChangeAspect="1"/>
             </wp:cNvGraphicFramePr>
@@ -1553,14 +1472,11 @@
               <a:graphicData uri="http://schemas.openxmlformats.org/drawingml/2006/picture">
                 <pic:pic xmlns:pic="http://schemas.openxmlformats.org/drawingml/2006/picture">
                   <pic:nvPicPr>
-                    <pic:cNvPr id="13" name="Picture 13"/>
-                    <pic:cNvPicPr>
-                      <a:picLocks noChangeAspect="1"/>
-                    </pic:cNvPicPr>
+                    <pic:cNvPr id="268996539" name="Picture 1" descr="A diagram of a success story&#10;&#10;AI-generated content may be incorrect."/>
+                    <pic:cNvPicPr/>
                   </pic:nvPicPr>
                   <pic:blipFill>
                     <a:blip r:embed="rId16"/>
-                    <a:srcRect l="-1" r="-49828"/>
                     <a:stretch>
                       <a:fillRect/>
                     </a:stretch>
@@ -1568,7 +1484,7 @@
                   <pic:spPr>
                     <a:xfrm>
                       <a:off x="0" y="0"/>
-                      <a:ext cx="3652095" cy="1520682"/>
+                      <a:ext cx="5940000" cy="2937698"/>
                     </a:xfrm>
                     <a:prstGeom prst="rect">
                       <a:avLst/>
@@ -1588,6 +1504,38 @@
     </w:p>
     <w:p>
       <w:pPr>
+        <w:pStyle w:val="Caption"/>
+        <w:rPr>
+          <w:lang w:val="en-US"/>
+        </w:rPr>
+      </w:pPr>
+      <w:r>
+        <w:t xml:space="preserve">Figure </w:t>
+      </w:r>
+      <w:r>
+        <w:fldChar w:fldCharType="begin"/>
+      </w:r>
+      <w:r>
+        <w:instrText xml:space="preserve"> SEQ Figure \* ARABIC </w:instrText>
+      </w:r>
+      <w:r>
+        <w:fldChar w:fldCharType="separate"/>
+      </w:r>
+      <w:r>
+        <w:rPr>
+          <w:noProof/>
+        </w:rPr>
+        <w:t>1</w:t>
+      </w:r>
+      <w:r>
+        <w:fldChar w:fldCharType="end"/>
+      </w:r>
+      <w:r>
+        <w:t>.Navigation system</w:t>
+      </w:r>
+    </w:p>
+    <w:p>
+      <w:pPr>
         <w:pStyle w:val="ListParagraph"/>
         <w:numPr>
           <w:ilvl w:val="0"/>
@@ -1644,6 +1592,1593 @@
     <w:p>
       <w:pPr>
         <w:pStyle w:val="ListParagraph"/>
+        <w:tabs>
+          <w:tab w:val="left" w:pos="90"/>
+        </w:tabs>
+        <w:spacing w:line="360" w:lineRule="auto"/>
+        <w:ind w:left="1080"/>
+        <w:jc w:val="both"/>
+      </w:pPr>
+      <w:r>
+        <w:t>V</w:t>
+      </w:r>
+      <w:r>
+        <w:t xml:space="preserve">isual text animation effect where </w:t>
+      </w:r>
+      <w:r>
+        <w:t xml:space="preserve">the </w:t>
+      </w:r>
+      <w:r>
+        <w:t xml:space="preserve">characters </w:t>
+      </w:r>
+      <w:r>
+        <w:rPr>
+          <w:b/>
+          <w:bCs/>
+        </w:rPr>
+        <w:t xml:space="preserve">appear randomly </w:t>
+      </w:r>
+      <w:r>
+        <w:rPr>
+          <w:b/>
+          <w:bCs/>
+        </w:rPr>
+        <w:t>o</w:t>
+      </w:r>
+      <w:r>
+        <w:rPr>
+          <w:b/>
+          <w:bCs/>
+        </w:rPr>
+        <w:t>r "scramble</w:t>
+      </w:r>
+      <w:r>
+        <w:rPr>
+          <w:b/>
+          <w:bCs/>
+        </w:rPr>
+        <w:t>d</w:t>
+      </w:r>
+      <w:r>
+        <w:rPr>
+          <w:b/>
+          <w:bCs/>
+        </w:rPr>
+        <w:t>" before settling into their final</w:t>
+      </w:r>
+      <w:r>
+        <w:t xml:space="preserve">, </w:t>
+      </w:r>
+      <w:r>
+        <w:t xml:space="preserve">unscrambled </w:t>
+      </w:r>
+      <w:r>
+        <w:t xml:space="preserve">form. </w:t>
+      </w:r>
+      <w:r>
+        <w:t>Creating</w:t>
+      </w:r>
+      <w:r>
+        <w:t xml:space="preserve"> the illusion that </w:t>
+      </w:r>
+      <w:r>
+        <w:t xml:space="preserve">the </w:t>
+      </w:r>
+      <w:r>
+        <w:t>text is being decoded, decrypted, or reconstructed from digital noise.</w:t>
+      </w:r>
+      <w:r>
+        <w:t xml:space="preserve"> </w:t>
+      </w:r>
+      <w:r>
+        <w:t xml:space="preserve">Furthermore, an interactive enhancement can be implemented where </w:t>
+      </w:r>
+      <w:r>
+        <w:rPr>
+          <w:b/>
+          <w:bCs/>
+        </w:rPr>
+        <w:t>hovering over the now unscrambled text reinitiates the scrambling effect</w:t>
+      </w:r>
+      <w:r>
+        <w:rPr>
+          <w:b/>
+          <w:bCs/>
+        </w:rPr>
+        <w:t>.</w:t>
+      </w:r>
+    </w:p>
+    <w:p>
+      <w:pPr>
+        <w:keepNext/>
+        <w:tabs>
+          <w:tab w:val="left" w:pos="90"/>
+        </w:tabs>
+        <w:spacing w:line="360" w:lineRule="auto"/>
+        <w:jc w:val="center"/>
+      </w:pPr>
+      <w:r>
+        <w:rPr>
+          <w:rFonts w:cstheme="minorHAnsi"/>
+          <w:lang w:val="en-US"/>
+        </w:rPr>
+        <w:lastRenderedPageBreak/>
+        <w:drawing>
+          <wp:inline distT="0" distB="0" distL="0" distR="0" wp14:anchorId="547080DB" wp14:editId="7B0C2F24">
+            <wp:extent cx="5940000" cy="2642708"/>
+            <wp:effectExtent l="38100" t="38100" r="41910" b="43815"/>
+            <wp:docPr id="2027765011" name="Picture 1" descr="A screenshot of a video game&#10;&#10;AI-generated content may be incorrect."/>
+            <wp:cNvGraphicFramePr>
+              <a:graphicFrameLocks xmlns:a="http://schemas.openxmlformats.org/drawingml/2006/main" noChangeAspect="1"/>
+            </wp:cNvGraphicFramePr>
+            <a:graphic xmlns:a="http://schemas.openxmlformats.org/drawingml/2006/main">
+              <a:graphicData uri="http://schemas.openxmlformats.org/drawingml/2006/picture">
+                <pic:pic xmlns:pic="http://schemas.openxmlformats.org/drawingml/2006/picture">
+                  <pic:nvPicPr>
+                    <pic:cNvPr id="2027765011" name="Picture 1" descr="A screenshot of a video game&#10;&#10;AI-generated content may be incorrect."/>
+                    <pic:cNvPicPr/>
+                  </pic:nvPicPr>
+                  <pic:blipFill>
+                    <a:blip r:embed="rId17"/>
+                    <a:stretch>
+                      <a:fillRect/>
+                    </a:stretch>
+                  </pic:blipFill>
+                  <pic:spPr>
+                    <a:xfrm>
+                      <a:off x="0" y="0"/>
+                      <a:ext cx="5940000" cy="2642708"/>
+                    </a:xfrm>
+                    <a:prstGeom prst="rect">
+                      <a:avLst/>
+                    </a:prstGeom>
+                    <a:ln w="25400">
+                      <a:solidFill>
+                        <a:schemeClr val="tx1"/>
+                      </a:solidFill>
+                    </a:ln>
+                  </pic:spPr>
+                </pic:pic>
+              </a:graphicData>
+            </a:graphic>
+          </wp:inline>
+        </w:drawing>
+      </w:r>
+    </w:p>
+    <w:p>
+      <w:pPr>
+        <w:pStyle w:val="Caption"/>
+        <w:rPr>
+          <w:rFonts w:cstheme="minorHAnsi"/>
+          <w:lang w:val="en-US"/>
+        </w:rPr>
+      </w:pPr>
+      <w:r>
+        <w:t xml:space="preserve">Figure </w:t>
+      </w:r>
+      <w:r>
+        <w:fldChar w:fldCharType="begin"/>
+      </w:r>
+      <w:r>
+        <w:instrText xml:space="preserve"> SEQ Figure \* ARABIC </w:instrText>
+      </w:r>
+      <w:r>
+        <w:fldChar w:fldCharType="separate"/>
+      </w:r>
+      <w:r>
+        <w:rPr>
+          <w:noProof/>
+        </w:rPr>
+        <w:t>2</w:t>
+      </w:r>
+      <w:r>
+        <w:fldChar w:fldCharType="end"/>
+      </w:r>
+      <w:r>
+        <w:t>. Scrambling text</w:t>
+      </w:r>
+    </w:p>
+    <w:p>
+      <w:pPr>
+        <w:keepNext/>
+        <w:jc w:val="center"/>
+      </w:pPr>
+      <w:r>
+        <w:rPr>
+          <w:lang w:val="en-US"/>
+        </w:rPr>
+        <w:drawing>
+          <wp:inline distT="0" distB="0" distL="0" distR="0" wp14:anchorId="0C81D921" wp14:editId="4E01961B">
+            <wp:extent cx="5940000" cy="1610249"/>
+            <wp:effectExtent l="38100" t="38100" r="41910" b="47625"/>
+            <wp:docPr id="890584160" name="Picture 1" descr="A white and purple letters on a black background&#10;&#10;AI-generated content may be incorrect."/>
+            <wp:cNvGraphicFramePr>
+              <a:graphicFrameLocks xmlns:a="http://schemas.openxmlformats.org/drawingml/2006/main" noChangeAspect="1"/>
+            </wp:cNvGraphicFramePr>
+            <a:graphic xmlns:a="http://schemas.openxmlformats.org/drawingml/2006/main">
+              <a:graphicData uri="http://schemas.openxmlformats.org/drawingml/2006/picture">
+                <pic:pic xmlns:pic="http://schemas.openxmlformats.org/drawingml/2006/picture">
+                  <pic:nvPicPr>
+                    <pic:cNvPr id="890584160" name="Picture 1" descr="A white and purple letters on a black background&#10;&#10;AI-generated content may be incorrect."/>
+                    <pic:cNvPicPr/>
+                  </pic:nvPicPr>
+                  <pic:blipFill>
+                    <a:blip r:embed="rId18"/>
+                    <a:stretch>
+                      <a:fillRect/>
+                    </a:stretch>
+                  </pic:blipFill>
+                  <pic:spPr>
+                    <a:xfrm>
+                      <a:off x="0" y="0"/>
+                      <a:ext cx="5940000" cy="1610249"/>
+                    </a:xfrm>
+                    <a:prstGeom prst="rect">
+                      <a:avLst/>
+                    </a:prstGeom>
+                    <a:ln w="25400">
+                      <a:solidFill>
+                        <a:schemeClr val="tx1"/>
+                      </a:solidFill>
+                    </a:ln>
+                  </pic:spPr>
+                </pic:pic>
+              </a:graphicData>
+            </a:graphic>
+          </wp:inline>
+        </w:drawing>
+      </w:r>
+    </w:p>
+    <w:p>
+      <w:pPr>
+        <w:pStyle w:val="Caption"/>
+      </w:pPr>
+      <w:r>
+        <w:t xml:space="preserve">Figure </w:t>
+      </w:r>
+      <w:r>
+        <w:fldChar w:fldCharType="begin"/>
+      </w:r>
+      <w:r>
+        <w:instrText xml:space="preserve"> SEQ Figure \* ARABIC </w:instrText>
+      </w:r>
+      <w:r>
+        <w:fldChar w:fldCharType="separate"/>
+      </w:r>
+      <w:r>
+        <w:rPr>
+          <w:noProof/>
+        </w:rPr>
+        <w:t>3</w:t>
+      </w:r>
+      <w:r>
+        <w:fldChar w:fldCharType="end"/>
+      </w:r>
+      <w:r>
+        <w:t>. "Y" and "R" hovering char scrambling text (after the scramble text done)</w:t>
+      </w:r>
+    </w:p>
+    <w:p>
+      <w:pPr>
+        <w:pStyle w:val="ListParagraph"/>
+        <w:numPr>
+          <w:ilvl w:val="1"/>
+          <w:numId w:val="4"/>
+        </w:numPr>
+        <w:tabs>
+          <w:tab w:val="left" w:pos="90"/>
+        </w:tabs>
+        <w:spacing w:line="360" w:lineRule="auto"/>
+        <w:ind w:left="1080"/>
+        <w:jc w:val="both"/>
+        <w:rPr>
+          <w:rFonts w:cstheme="minorHAnsi"/>
+          <w:lang w:val="en-US"/>
+        </w:rPr>
+      </w:pPr>
+      <w:bookmarkStart w:id="1" w:name="_Hlk202342063"/>
+      <w:r>
+        <w:rPr>
+          <w:rFonts w:cstheme="minorHAnsi"/>
+          <w:b/>
+          <w:bCs/>
+          <w:lang w:val="en-US"/>
+        </w:rPr>
+        <w:t xml:space="preserve">Motto </w:t>
+      </w:r>
+      <w:r>
+        <w:rPr>
+          <w:rFonts w:cstheme="minorHAnsi"/>
+          <w:b/>
+          <w:bCs/>
+          <w:lang w:val="en-US"/>
+        </w:rPr>
+        <w:t>Generation</w:t>
+      </w:r>
+    </w:p>
+    <w:p>
+      <w:pPr>
+        <w:pStyle w:val="ListParagraph"/>
+        <w:tabs>
+          <w:tab w:val="left" w:pos="90"/>
+        </w:tabs>
+        <w:spacing w:line="360" w:lineRule="auto"/>
+        <w:ind w:left="1080"/>
+        <w:jc w:val="both"/>
+        <w:rPr>
+          <w:b/>
+          <w:bCs/>
+        </w:rPr>
+      </w:pPr>
+      <w:r>
+        <w:t>Display your</w:t>
+      </w:r>
+      <w:r>
+        <w:t xml:space="preserve">  </w:t>
+      </w:r>
+      <w:bookmarkEnd w:id="1"/>
+      <w:r>
+        <w:t>generation</w:t>
+      </w:r>
+      <w:r>
+        <w:t xml:space="preserve"> motto in the format </w:t>
+      </w:r>
+      <w:r>
+        <w:rPr>
+          <w:b/>
+          <w:bCs/>
+        </w:rPr>
+        <w:t>'Motto' ~ 25-2</w:t>
+      </w:r>
+      <w:r>
+        <w:t xml:space="preserve">, incorporating </w:t>
+      </w:r>
+      <w:r>
+        <w:rPr>
+          <w:b/>
+          <w:bCs/>
+        </w:rPr>
+        <w:t>simple animation</w:t>
+      </w:r>
+      <w:r>
+        <w:rPr>
+          <w:b/>
+          <w:bCs/>
+        </w:rPr>
+        <w:t>.</w:t>
+      </w:r>
+    </w:p>
+    <w:p>
+      <w:pPr>
+        <w:keepNext/>
+        <w:jc w:val="center"/>
+      </w:pPr>
+      <w:r>
+        <w:rPr>
+          <w:lang w:val="en-US"/>
+        </w:rPr>
+        <w:drawing>
+          <wp:inline distT="0" distB="0" distL="0" distR="0" wp14:anchorId="6207A503" wp14:editId="7B479DD5">
+            <wp:extent cx="5940000" cy="768555"/>
+            <wp:effectExtent l="38100" t="38100" r="41910" b="31750"/>
+            <wp:docPr id="565307042" name="Picture 1" descr="A blue text on a black background&#10;&#10;AI-generated content may be incorrect."/>
+            <wp:cNvGraphicFramePr>
+              <a:graphicFrameLocks xmlns:a="http://schemas.openxmlformats.org/drawingml/2006/main" noChangeAspect="1"/>
+            </wp:cNvGraphicFramePr>
+            <a:graphic xmlns:a="http://schemas.openxmlformats.org/drawingml/2006/main">
+              <a:graphicData uri="http://schemas.openxmlformats.org/drawingml/2006/picture">
+                <pic:pic xmlns:pic="http://schemas.openxmlformats.org/drawingml/2006/picture">
+                  <pic:nvPicPr>
+                    <pic:cNvPr id="565307042" name="Picture 1" descr="A blue text on a black background&#10;&#10;AI-generated content may be incorrect."/>
+                    <pic:cNvPicPr/>
+                  </pic:nvPicPr>
+                  <pic:blipFill>
+                    <a:blip r:embed="rId19"/>
+                    <a:stretch>
+                      <a:fillRect/>
+                    </a:stretch>
+                  </pic:blipFill>
+                  <pic:spPr>
+                    <a:xfrm>
+                      <a:off x="0" y="0"/>
+                      <a:ext cx="5940000" cy="768555"/>
+                    </a:xfrm>
+                    <a:prstGeom prst="rect">
+                      <a:avLst/>
+                    </a:prstGeom>
+                    <a:ln w="25400">
+                      <a:solidFill>
+                        <a:schemeClr val="tx1"/>
+                      </a:solidFill>
+                    </a:ln>
+                  </pic:spPr>
+                </pic:pic>
+              </a:graphicData>
+            </a:graphic>
+          </wp:inline>
+        </w:drawing>
+      </w:r>
+    </w:p>
+    <w:p>
+      <w:pPr>
+        <w:pStyle w:val="Caption"/>
+      </w:pPr>
+      <w:r>
+        <w:t xml:space="preserve">Figure </w:t>
+      </w:r>
+      <w:r>
+        <w:fldChar w:fldCharType="begin"/>
+      </w:r>
+      <w:r>
+        <w:instrText xml:space="preserve"> SEQ Figure \* ARABIC </w:instrText>
+      </w:r>
+      <w:r>
+        <w:fldChar w:fldCharType="separate"/>
+      </w:r>
+      <w:r>
+        <w:rPr>
+          <w:noProof/>
+        </w:rPr>
+        <w:t>4</w:t>
+      </w:r>
+      <w:r>
+        <w:fldChar w:fldCharType="end"/>
+      </w:r>
+      <w:r>
+        <w:t>. Motto text</w:t>
+      </w:r>
+    </w:p>
+    <w:p>
+      <w:pPr>
+        <w:pStyle w:val="ListParagraph"/>
+        <w:numPr>
+          <w:ilvl w:val="1"/>
+          <w:numId w:val="4"/>
+        </w:numPr>
+        <w:tabs>
+          <w:tab w:val="left" w:pos="90"/>
+        </w:tabs>
+        <w:spacing w:line="360" w:lineRule="auto"/>
+        <w:ind w:left="1080"/>
+        <w:jc w:val="both"/>
+        <w:rPr>
+          <w:rFonts w:cstheme="minorHAnsi"/>
+          <w:lang w:val="en-US"/>
+        </w:rPr>
+      </w:pPr>
+      <w:r>
+        <w:rPr>
+          <w:rFonts w:cstheme="minorHAnsi"/>
+          <w:b/>
+          <w:bCs/>
+          <w:lang w:val="en-US"/>
+        </w:rPr>
+        <w:t xml:space="preserve">Parallax </w:t>
+      </w:r>
+      <w:r>
+        <w:rPr>
+          <w:rFonts w:cstheme="minorHAnsi"/>
+          <w:b/>
+          <w:bCs/>
+          <w:lang w:val="en-US"/>
+        </w:rPr>
+        <w:t>Effect</w:t>
+      </w:r>
+    </w:p>
+    <w:p>
+      <w:pPr>
+        <w:pStyle w:val="ListParagraph"/>
+        <w:tabs>
+          <w:tab w:val="left" w:pos="90"/>
+        </w:tabs>
+        <w:spacing w:line="360" w:lineRule="auto"/>
+        <w:ind w:left="1080"/>
+        <w:jc w:val="both"/>
+        <w:rPr>
+          <w:rFonts w:cstheme="minorHAnsi"/>
+          <w:lang w:val="en-US"/>
+        </w:rPr>
+      </w:pPr>
+      <w:r>
+        <w:rPr>
+          <w:rFonts w:cstheme="minorHAnsi"/>
+        </w:rPr>
+        <w:t xml:space="preserve">Implement a </w:t>
+      </w:r>
+      <w:r>
+        <w:rPr>
+          <w:rFonts w:cstheme="minorHAnsi"/>
+          <w:b/>
+          <w:bCs/>
+        </w:rPr>
+        <w:t>parallax effect</w:t>
+      </w:r>
+      <w:r>
+        <w:rPr>
+          <w:rFonts w:cstheme="minorHAnsi"/>
+        </w:rPr>
+        <w:t xml:space="preserve"> for the given </w:t>
+      </w:r>
+      <w:r>
+        <w:rPr>
+          <w:rFonts w:cstheme="minorHAnsi"/>
+          <w:b/>
+          <w:bCs/>
+        </w:rPr>
+        <w:t>assets</w:t>
+      </w:r>
+      <w:r>
+        <w:rPr>
+          <w:rFonts w:cstheme="minorHAnsi"/>
+        </w:rPr>
+        <w:t xml:space="preserve">, ensuring their dynamic movement tracks the </w:t>
+      </w:r>
+      <w:r>
+        <w:rPr>
+          <w:rFonts w:cstheme="minorHAnsi"/>
+          <w:b/>
+          <w:bCs/>
+        </w:rPr>
+        <w:t>cursor's position</w:t>
+      </w:r>
+    </w:p>
+    <w:p>
+      <w:pPr>
+        <w:pStyle w:val="Caption"/>
+        <w:keepNext/>
+      </w:pPr>
+      <w:r>
+        <w:rPr>
+          <w:lang w:val="en-US"/>
+        </w:rPr>
+        <w:lastRenderedPageBreak/>
+        <w:drawing>
+          <wp:inline distT="0" distB="0" distL="0" distR="0" wp14:anchorId="00065702" wp14:editId="122642C1">
+            <wp:extent cx="6188710" cy="2760345"/>
+            <wp:effectExtent l="38100" t="38100" r="40640" b="40005"/>
+            <wp:docPr id="1771120767" name="Picture 1" descr="A screenshot of a video game&#10;&#10;AI-generated content may be incorrect."/>
+            <wp:cNvGraphicFramePr>
+              <a:graphicFrameLocks xmlns:a="http://schemas.openxmlformats.org/drawingml/2006/main" noChangeAspect="1"/>
+            </wp:cNvGraphicFramePr>
+            <a:graphic xmlns:a="http://schemas.openxmlformats.org/drawingml/2006/main">
+              <a:graphicData uri="http://schemas.openxmlformats.org/drawingml/2006/picture">
+                <pic:pic xmlns:pic="http://schemas.openxmlformats.org/drawingml/2006/picture">
+                  <pic:nvPicPr>
+                    <pic:cNvPr id="1771120767" name="Picture 1" descr="A screenshot of a video game&#10;&#10;AI-generated content may be incorrect."/>
+                    <pic:cNvPicPr/>
+                  </pic:nvPicPr>
+                  <pic:blipFill>
+                    <a:blip r:embed="rId20"/>
+                    <a:stretch>
+                      <a:fillRect/>
+                    </a:stretch>
+                  </pic:blipFill>
+                  <pic:spPr>
+                    <a:xfrm>
+                      <a:off x="0" y="0"/>
+                      <a:ext cx="6188710" cy="2760345"/>
+                    </a:xfrm>
+                    <a:prstGeom prst="rect">
+                      <a:avLst/>
+                    </a:prstGeom>
+                    <a:ln w="25400">
+                      <a:solidFill>
+                        <a:schemeClr val="tx1"/>
+                      </a:solidFill>
+                    </a:ln>
+                  </pic:spPr>
+                </pic:pic>
+              </a:graphicData>
+            </a:graphic>
+          </wp:inline>
+        </w:drawing>
+      </w:r>
+      <w:r>
+        <w:t xml:space="preserve">Figure </w:t>
+      </w:r>
+      <w:r>
+        <w:fldChar w:fldCharType="begin"/>
+      </w:r>
+      <w:r>
+        <w:instrText xml:space="preserve"> SEQ Figure \* ARABIC </w:instrText>
+      </w:r>
+      <w:r>
+        <w:fldChar w:fldCharType="separate"/>
+      </w:r>
+      <w:r>
+        <w:rPr>
+          <w:noProof/>
+        </w:rPr>
+        <w:t>5</w:t>
+      </w:r>
+      <w:r>
+        <w:fldChar w:fldCharType="end"/>
+      </w:r>
+      <w:r>
+        <w:t>. Motto text</w:t>
+      </w:r>
+    </w:p>
+    <w:p>
+      <w:pPr>
+        <w:pStyle w:val="ListParagraph"/>
+        <w:numPr>
+          <w:ilvl w:val="1"/>
+          <w:numId w:val="4"/>
+        </w:numPr>
+        <w:tabs>
+          <w:tab w:val="left" w:pos="90"/>
+        </w:tabs>
+        <w:spacing w:line="360" w:lineRule="auto"/>
+        <w:ind w:left="1080"/>
+        <w:jc w:val="both"/>
+        <w:rPr>
+          <w:rFonts w:cstheme="minorHAnsi"/>
+          <w:lang w:val="en-US"/>
+        </w:rPr>
+      </w:pPr>
+      <w:r>
+        <w:rPr>
+          <w:rFonts w:cstheme="minorHAnsi"/>
+          <w:b/>
+          <w:bCs/>
+          <w:lang w:val="en-US"/>
+        </w:rPr>
+        <w:t>Authentication Button</w:t>
+      </w:r>
+    </w:p>
+    <w:p>
+      <w:pPr>
+        <w:pStyle w:val="ListParagraph"/>
+        <w:tabs>
+          <w:tab w:val="left" w:pos="90"/>
+        </w:tabs>
+        <w:spacing w:line="360" w:lineRule="auto"/>
+        <w:ind w:left="1080"/>
+        <w:jc w:val="both"/>
+        <w:rPr>
+          <w:rFonts w:cstheme="minorHAnsi"/>
+        </w:rPr>
+      </w:pPr>
+      <w:r>
+        <w:rPr>
+          <w:rFonts w:cstheme="minorHAnsi"/>
+        </w:rPr>
+        <w:t xml:space="preserve">Implement an </w:t>
+      </w:r>
+      <w:r>
+        <w:rPr>
+          <w:rFonts w:cstheme="minorHAnsi"/>
+          <w:b/>
+          <w:bCs/>
+        </w:rPr>
+        <w:t>authentication button</w:t>
+      </w:r>
+      <w:r>
+        <w:rPr>
+          <w:rFonts w:cstheme="minorHAnsi"/>
+        </w:rPr>
+        <w:t xml:space="preserve"> with conditional display and hover-activated menu functionality.</w:t>
+      </w:r>
+    </w:p>
+    <w:p>
+      <w:pPr>
+        <w:pStyle w:val="ListParagraph"/>
+        <w:numPr>
+          <w:ilvl w:val="0"/>
+          <w:numId w:val="20"/>
+        </w:numPr>
+        <w:tabs>
+          <w:tab w:val="left" w:pos="90"/>
+        </w:tabs>
+        <w:spacing w:line="360" w:lineRule="auto"/>
+        <w:jc w:val="both"/>
+        <w:rPr>
+          <w:rFonts w:cstheme="minorHAnsi"/>
+        </w:rPr>
+      </w:pPr>
+      <w:r>
+        <w:rPr>
+          <w:rFonts w:cstheme="minorHAnsi"/>
+          <w:b/>
+          <w:bCs/>
+        </w:rPr>
+        <w:t>Unauthenticated State:</w:t>
+      </w:r>
+      <w:r>
+        <w:rPr>
+          <w:rFonts w:cstheme="minorHAnsi"/>
+        </w:rPr>
+        <w:t xml:space="preserve"> If the user is not logged in, render a </w:t>
+      </w:r>
+      <w:r>
+        <w:rPr>
+          <w:rFonts w:cstheme="minorHAnsi"/>
+          <w:b/>
+          <w:bCs/>
+        </w:rPr>
+        <w:t>placeholder user icon</w:t>
+      </w:r>
+      <w:r>
+        <w:rPr>
+          <w:rFonts w:cstheme="minorHAnsi"/>
+        </w:rPr>
+        <w:t>. Upon hover display</w:t>
+      </w:r>
+      <w:r>
+        <w:rPr>
+          <w:rFonts w:cstheme="minorHAnsi"/>
+        </w:rPr>
+        <w:t xml:space="preserve"> </w:t>
+      </w:r>
+      <w:r>
+        <w:rPr>
+          <w:rFonts w:cstheme="minorHAnsi"/>
+        </w:rPr>
+        <w:t xml:space="preserve">'Login to Misvord' should appear, and clicking the button should redirect to the </w:t>
+      </w:r>
+      <w:r>
+        <w:rPr>
+          <w:rFonts w:cstheme="minorHAnsi"/>
+          <w:b/>
+          <w:bCs/>
+        </w:rPr>
+        <w:t>Login page</w:t>
+      </w:r>
+      <w:r>
+        <w:rPr>
+          <w:rFonts w:cstheme="minorHAnsi"/>
+        </w:rPr>
+        <w:t>.</w:t>
+      </w:r>
+    </w:p>
+    <w:p>
+      <w:pPr>
+        <w:keepNext/>
+        <w:tabs>
+          <w:tab w:val="left" w:pos="90"/>
+        </w:tabs>
+        <w:spacing w:line="360" w:lineRule="auto"/>
+        <w:jc w:val="center"/>
+      </w:pPr>
+      <w:r>
+        <w:rPr>
+          <w:rFonts w:cstheme="minorHAnsi"/>
+        </w:rPr>
+        <w:drawing>
+          <wp:inline distT="0" distB="0" distL="0" distR="0" wp14:anchorId="57F02A65" wp14:editId="2F572674">
+            <wp:extent cx="5972400" cy="1766105"/>
+            <wp:effectExtent l="19050" t="19050" r="9525" b="24765"/>
+            <wp:docPr id="1949080084" name="Picture 1" descr="A close-up of a login screen&#10;&#10;AI-generated content may be incorrect."/>
+            <wp:cNvGraphicFramePr>
+              <a:graphicFrameLocks xmlns:a="http://schemas.openxmlformats.org/drawingml/2006/main" noChangeAspect="1"/>
+            </wp:cNvGraphicFramePr>
+            <a:graphic xmlns:a="http://schemas.openxmlformats.org/drawingml/2006/main">
+              <a:graphicData uri="http://schemas.openxmlformats.org/drawingml/2006/picture">
+                <pic:pic xmlns:pic="http://schemas.openxmlformats.org/drawingml/2006/picture">
+                  <pic:nvPicPr>
+                    <pic:cNvPr id="1949080084" name="Picture 1" descr="A close-up of a login screen&#10;&#10;AI-generated content may be incorrect."/>
+                    <pic:cNvPicPr/>
+                  </pic:nvPicPr>
+                  <pic:blipFill>
+                    <a:blip r:embed="rId21"/>
+                    <a:stretch>
+                      <a:fillRect/>
+                    </a:stretch>
+                  </pic:blipFill>
+                  <pic:spPr>
+                    <a:xfrm>
+                      <a:off x="0" y="0"/>
+                      <a:ext cx="5972400" cy="1766105"/>
+                    </a:xfrm>
+                    <a:prstGeom prst="rect">
+                      <a:avLst/>
+                    </a:prstGeom>
+                    <a:ln w="12700">
+                      <a:solidFill>
+                        <a:schemeClr val="tx1"/>
+                      </a:solidFill>
+                    </a:ln>
+                  </pic:spPr>
+                </pic:pic>
+              </a:graphicData>
+            </a:graphic>
+          </wp:inline>
+        </w:drawing>
+      </w:r>
+    </w:p>
+    <w:p>
+      <w:pPr>
+        <w:pStyle w:val="Caption"/>
+        <w:rPr>
+          <w:rFonts w:cstheme="minorHAnsi"/>
+        </w:rPr>
+      </w:pPr>
+      <w:r>
+        <w:t xml:space="preserve">Figure </w:t>
+      </w:r>
+      <w:r>
+        <w:fldChar w:fldCharType="begin"/>
+      </w:r>
+      <w:r>
+        <w:instrText xml:space="preserve"> SEQ Figure \* ARABIC </w:instrText>
+      </w:r>
+      <w:r>
+        <w:fldChar w:fldCharType="separate"/>
+      </w:r>
+      <w:r>
+        <w:rPr>
+          <w:noProof/>
+        </w:rPr>
+        <w:t>6</w:t>
+      </w:r>
+      <w:r>
+        <w:fldChar w:fldCharType="end"/>
+      </w:r>
+      <w:r>
+        <w:t>. Unauthenticated state</w:t>
+      </w:r>
+    </w:p>
+    <w:p>
+      <w:pPr>
+        <w:pStyle w:val="ListParagraph"/>
+        <w:numPr>
+          <w:ilvl w:val="0"/>
+          <w:numId w:val="20"/>
+        </w:numPr>
+        <w:tabs>
+          <w:tab w:val="left" w:pos="90"/>
+        </w:tabs>
+        <w:spacing w:line="360" w:lineRule="auto"/>
+        <w:jc w:val="both"/>
+        <w:rPr>
+          <w:rFonts w:cstheme="minorHAnsi"/>
+        </w:rPr>
+      </w:pPr>
+      <w:r>
+        <w:rPr>
+          <w:rFonts w:cstheme="minorHAnsi"/>
+          <w:b/>
+          <w:bCs/>
+        </w:rPr>
+        <w:t>Authenticated State:</w:t>
+      </w:r>
+      <w:r>
+        <w:rPr>
+          <w:rFonts w:cstheme="minorHAnsi"/>
+        </w:rPr>
+        <w:t xml:space="preserve"> If the user is logged in, display the </w:t>
+      </w:r>
+      <w:r>
+        <w:rPr>
+          <w:rFonts w:cstheme="minorHAnsi"/>
+          <w:b/>
+          <w:bCs/>
+        </w:rPr>
+        <w:t>current user's name</w:t>
+      </w:r>
+      <w:r>
+        <w:rPr>
+          <w:rFonts w:cstheme="minorHAnsi"/>
+        </w:rPr>
+        <w:t xml:space="preserve">. Upon hover, a </w:t>
+      </w:r>
+      <w:r>
+        <w:rPr>
+          <w:rFonts w:cstheme="minorHAnsi"/>
+          <w:b/>
+          <w:bCs/>
+        </w:rPr>
+        <w:t>dropdown menu</w:t>
+      </w:r>
+      <w:r>
+        <w:rPr>
+          <w:rFonts w:cstheme="minorHAnsi"/>
+        </w:rPr>
+        <w:t xml:space="preserve"> containing </w:t>
+      </w:r>
+      <w:r>
+        <w:rPr>
+          <w:rFonts w:cstheme="minorHAnsi"/>
+          <w:b/>
+          <w:bCs/>
+        </w:rPr>
+        <w:t>'Home' and 'Logout'</w:t>
+      </w:r>
+      <w:r>
+        <w:rPr>
+          <w:rFonts w:cstheme="minorHAnsi"/>
+        </w:rPr>
+        <w:t xml:space="preserve"> links should be revealed.</w:t>
+      </w:r>
+    </w:p>
+    <w:p>
+      <w:pPr>
+        <w:keepNext/>
+        <w:tabs>
+          <w:tab w:val="left" w:pos="90"/>
+        </w:tabs>
+        <w:spacing w:line="360" w:lineRule="auto"/>
+        <w:jc w:val="center"/>
+      </w:pPr>
+      <w:r>
+        <w:rPr>
+          <w:rFonts w:cstheme="minorHAnsi"/>
+        </w:rPr>
+        <w:lastRenderedPageBreak/>
+        <w:drawing>
+          <wp:inline distT="0" distB="0" distL="0" distR="0" wp14:anchorId="46F6F8E3" wp14:editId="32AB2A6E">
+            <wp:extent cx="5940000" cy="2298352"/>
+            <wp:effectExtent l="19050" t="19050" r="22860" b="26035"/>
+            <wp:docPr id="613018994" name="Picture 1" descr="A screenshot of a video game&#10;&#10;AI-generated content may be incorrect."/>
+            <wp:cNvGraphicFramePr>
+              <a:graphicFrameLocks xmlns:a="http://schemas.openxmlformats.org/drawingml/2006/main" noChangeAspect="1"/>
+            </wp:cNvGraphicFramePr>
+            <a:graphic xmlns:a="http://schemas.openxmlformats.org/drawingml/2006/main">
+              <a:graphicData uri="http://schemas.openxmlformats.org/drawingml/2006/picture">
+                <pic:pic xmlns:pic="http://schemas.openxmlformats.org/drawingml/2006/picture">
+                  <pic:nvPicPr>
+                    <pic:cNvPr id="613018994" name="Picture 1" descr="A screenshot of a video game&#10;&#10;AI-generated content may be incorrect."/>
+                    <pic:cNvPicPr/>
+                  </pic:nvPicPr>
+                  <pic:blipFill>
+                    <a:blip r:embed="rId22"/>
+                    <a:stretch>
+                      <a:fillRect/>
+                    </a:stretch>
+                  </pic:blipFill>
+                  <pic:spPr>
+                    <a:xfrm>
+                      <a:off x="0" y="0"/>
+                      <a:ext cx="5940000" cy="2298352"/>
+                    </a:xfrm>
+                    <a:prstGeom prst="rect">
+                      <a:avLst/>
+                    </a:prstGeom>
+                    <a:ln w="12700">
+                      <a:solidFill>
+                        <a:schemeClr val="tx1"/>
+                      </a:solidFill>
+                    </a:ln>
+                  </pic:spPr>
+                </pic:pic>
+              </a:graphicData>
+            </a:graphic>
+          </wp:inline>
+        </w:drawing>
+      </w:r>
+    </w:p>
+    <w:p>
+      <w:pPr>
+        <w:pStyle w:val="Caption"/>
+        <w:rPr>
+          <w:rFonts w:cstheme="minorHAnsi"/>
+        </w:rPr>
+      </w:pPr>
+      <w:r>
+        <w:t xml:space="preserve">Figure </w:t>
+      </w:r>
+      <w:r>
+        <w:fldChar w:fldCharType="begin"/>
+      </w:r>
+      <w:r>
+        <w:instrText xml:space="preserve"> SEQ Figure \* ARABIC </w:instrText>
+      </w:r>
+      <w:r>
+        <w:fldChar w:fldCharType="separate"/>
+      </w:r>
+      <w:r>
+        <w:rPr>
+          <w:noProof/>
+        </w:rPr>
+        <w:t>7</w:t>
+      </w:r>
+      <w:r>
+        <w:fldChar w:fldCharType="end"/>
+      </w:r>
+      <w:r>
+        <w:t>. Authenticated state</w:t>
+      </w:r>
+    </w:p>
+    <w:p>
+      <w:pPr>
+        <w:pStyle w:val="ListParagraph"/>
+        <w:numPr>
+          <w:ilvl w:val="0"/>
+          <w:numId w:val="12"/>
+        </w:numPr>
+        <w:tabs>
+          <w:tab w:val="left" w:pos="90"/>
+        </w:tabs>
+        <w:spacing w:line="360" w:lineRule="auto"/>
+        <w:jc w:val="both"/>
+        <w:rPr>
+          <w:rFonts w:cstheme="minorHAnsi"/>
+          <w:lang w:val="en-US"/>
+        </w:rPr>
+      </w:pPr>
+      <w:r>
+        <w:rPr>
+          <w:rFonts w:cstheme="minorHAnsi"/>
+          <w:b/>
+          <w:bCs/>
+          <w:lang w:val="en-US"/>
+        </w:rPr>
+        <w:t>Featured Cards Section</w:t>
+      </w:r>
+    </w:p>
+    <w:p>
+      <w:pPr>
+        <w:pStyle w:val="ListParagraph"/>
+        <w:tabs>
+          <w:tab w:val="left" w:pos="90"/>
+        </w:tabs>
+        <w:spacing w:line="360" w:lineRule="auto"/>
+        <w:jc w:val="both"/>
+        <w:rPr>
+          <w:rFonts w:cstheme="minorHAnsi"/>
+          <w:b/>
+          <w:bCs/>
+          <w:lang w:val="en-US"/>
+        </w:rPr>
+      </w:pPr>
+      <w:r>
+        <w:rPr>
+          <w:rFonts w:cstheme="minorHAnsi"/>
+        </w:rPr>
+        <w:t xml:space="preserve">Implement a display of six cards. Each card should incorporate a </w:t>
+      </w:r>
+      <w:r>
+        <w:rPr>
+          <w:rFonts w:cstheme="minorHAnsi"/>
+          <w:b/>
+          <w:bCs/>
+        </w:rPr>
+        <w:t>3D hover animation</w:t>
+      </w:r>
+      <w:r>
+        <w:rPr>
+          <w:rFonts w:cstheme="minorHAnsi"/>
+        </w:rPr>
+        <w:t xml:space="preserve"> and a </w:t>
+      </w:r>
+      <w:r>
+        <w:rPr>
+          <w:rFonts w:cstheme="minorHAnsi"/>
+          <w:b/>
+          <w:bCs/>
+        </w:rPr>
+        <w:t>localized particle effect</w:t>
+      </w:r>
+      <w:r>
+        <w:rPr>
+          <w:rFonts w:cstheme="minorHAnsi"/>
+        </w:rPr>
+        <w:t xml:space="preserve"> that dynamically follows the cursor's </w:t>
+      </w:r>
+      <w:r>
+        <w:rPr>
+          <w:rFonts w:cstheme="minorHAnsi"/>
+          <w:b/>
+          <w:bCs/>
+        </w:rPr>
+        <w:t>position when within the card's area.</w:t>
+      </w:r>
+    </w:p>
+    <w:p>
+      <w:pPr>
+        <w:pStyle w:val="Caption"/>
+        <w:keepNext/>
+      </w:pPr>
+      <w:r>
+        <w:lastRenderedPageBreak/>
+        <w:drawing>
+          <wp:inline distT="0" distB="0" distL="0" distR="0" wp14:anchorId="376842A4" wp14:editId="74C2F497">
+            <wp:extent cx="5940000" cy="2983409"/>
+            <wp:effectExtent l="19050" t="19050" r="22860" b="26670"/>
+            <wp:docPr id="310648774" name="Picture 1"/>
+            <wp:cNvGraphicFramePr>
+              <a:graphicFrameLocks xmlns:a="http://schemas.openxmlformats.org/drawingml/2006/main" noChangeAspect="1"/>
+            </wp:cNvGraphicFramePr>
+            <a:graphic xmlns:a="http://schemas.openxmlformats.org/drawingml/2006/main">
+              <a:graphicData uri="http://schemas.openxmlformats.org/drawingml/2006/picture">
+                <pic:pic xmlns:pic="http://schemas.openxmlformats.org/drawingml/2006/picture">
+                  <pic:nvPicPr>
+                    <pic:cNvPr id="310648774" name=""/>
+                    <pic:cNvPicPr/>
+                  </pic:nvPicPr>
+                  <pic:blipFill>
+                    <a:blip r:embed="rId23"/>
+                    <a:stretch>
+                      <a:fillRect/>
+                    </a:stretch>
+                  </pic:blipFill>
+                  <pic:spPr>
+                    <a:xfrm>
+                      <a:off x="0" y="0"/>
+                      <a:ext cx="5940000" cy="2983409"/>
+                    </a:xfrm>
+                    <a:prstGeom prst="rect">
+                      <a:avLst/>
+                    </a:prstGeom>
+                    <a:ln w="12700">
+                      <a:solidFill>
+                        <a:schemeClr val="tx1"/>
+                      </a:solidFill>
+                    </a:ln>
+                  </pic:spPr>
+                </pic:pic>
+              </a:graphicData>
+            </a:graphic>
+          </wp:inline>
+        </w:drawing>
+      </w:r>
+      <w:r>
+        <w:t xml:space="preserve">Figure </w:t>
+      </w:r>
+      <w:r>
+        <w:fldChar w:fldCharType="begin"/>
+      </w:r>
+      <w:r>
+        <w:instrText xml:space="preserve"> SEQ Figure \* ARABIC </w:instrText>
+      </w:r>
+      <w:r>
+        <w:fldChar w:fldCharType="separate"/>
+      </w:r>
+      <w:r>
+        <w:rPr>
+          <w:noProof/>
+        </w:rPr>
+        <w:t>8</w:t>
+      </w:r>
+      <w:r>
+        <w:fldChar w:fldCharType="end"/>
+      </w:r>
+      <w:r>
+        <w:t>. Featured cards section</w:t>
+      </w:r>
+    </w:p>
+    <w:p>
+      <w:pPr>
+        <w:pStyle w:val="Caption"/>
+        <w:keepNext/>
+      </w:pPr>
+      <w:r>
+        <w:drawing>
+          <wp:inline distT="0" distB="0" distL="0" distR="0" wp14:anchorId="6C120AB6" wp14:editId="266527DE">
+            <wp:extent cx="5940000" cy="3174786"/>
+            <wp:effectExtent l="19050" t="19050" r="22860" b="26035"/>
+            <wp:docPr id="559376573" name="Picture 1" descr="A screenshot of a video game&#10;&#10;AI-generated content may be incorrect."/>
+            <wp:cNvGraphicFramePr>
+              <a:graphicFrameLocks xmlns:a="http://schemas.openxmlformats.org/drawingml/2006/main" noChangeAspect="1"/>
+            </wp:cNvGraphicFramePr>
+            <a:graphic xmlns:a="http://schemas.openxmlformats.org/drawingml/2006/main">
+              <a:graphicData uri="http://schemas.openxmlformats.org/drawingml/2006/picture">
+                <pic:pic xmlns:pic="http://schemas.openxmlformats.org/drawingml/2006/picture">
+                  <pic:nvPicPr>
+                    <pic:cNvPr id="559376573" name="Picture 1" descr="A screenshot of a video game&#10;&#10;AI-generated content may be incorrect."/>
+                    <pic:cNvPicPr/>
+                  </pic:nvPicPr>
+                  <pic:blipFill>
+                    <a:blip r:embed="rId24"/>
+                    <a:stretch>
+                      <a:fillRect/>
+                    </a:stretch>
+                  </pic:blipFill>
+                  <pic:spPr>
+                    <a:xfrm>
+                      <a:off x="0" y="0"/>
+                      <a:ext cx="5940000" cy="3174786"/>
+                    </a:xfrm>
+                    <a:prstGeom prst="rect">
+                      <a:avLst/>
+                    </a:prstGeom>
+                    <a:ln w="12700">
+                      <a:solidFill>
+                        <a:schemeClr val="tx1"/>
+                      </a:solidFill>
+                    </a:ln>
+                  </pic:spPr>
+                </pic:pic>
+              </a:graphicData>
+            </a:graphic>
+          </wp:inline>
+        </w:drawing>
+      </w:r>
+    </w:p>
+    <w:p>
+      <w:pPr>
+        <w:pStyle w:val="Caption"/>
+        <w:keepNext/>
+      </w:pPr>
+      <w:r>
+        <w:t xml:space="preserve">Figure </w:t>
+      </w:r>
+      <w:r>
+        <w:fldChar w:fldCharType="begin"/>
+      </w:r>
+      <w:r>
+        <w:instrText xml:space="preserve"> SEQ Figure \* ARABIC </w:instrText>
+      </w:r>
+      <w:r>
+        <w:fldChar w:fldCharType="separate"/>
+      </w:r>
+      <w:r>
+        <w:rPr>
+          <w:noProof/>
+        </w:rPr>
+        <w:t>9</w:t>
+      </w:r>
+      <w:r>
+        <w:fldChar w:fldCharType="end"/>
+      </w:r>
+      <w:r>
+        <w:t>. 3D card effect</w:t>
+      </w:r>
+    </w:p>
+    <w:p/>
+    <w:p>
+      <w:pPr>
+        <w:pStyle w:val="Caption"/>
+        <w:keepNext/>
+      </w:pPr>
+      <w:r>
+        <w:lastRenderedPageBreak/>
+        <w:drawing>
+          <wp:inline distT="0" distB="0" distL="0" distR="0" wp14:anchorId="297C225E" wp14:editId="3CE7F94B">
+            <wp:extent cx="5940000" cy="3415500"/>
+            <wp:effectExtent l="19050" t="19050" r="22860" b="13970"/>
+            <wp:docPr id="2096925672" name="Picture 1"/>
+            <wp:cNvGraphicFramePr>
+              <a:graphicFrameLocks xmlns:a="http://schemas.openxmlformats.org/drawingml/2006/main" noChangeAspect="1"/>
+            </wp:cNvGraphicFramePr>
+            <a:graphic xmlns:a="http://schemas.openxmlformats.org/drawingml/2006/main">
+              <a:graphicData uri="http://schemas.openxmlformats.org/drawingml/2006/picture">
+                <pic:pic xmlns:pic="http://schemas.openxmlformats.org/drawingml/2006/picture">
+                  <pic:nvPicPr>
+                    <pic:cNvPr id="2096925672" name=""/>
+                    <pic:cNvPicPr/>
+                  </pic:nvPicPr>
+                  <pic:blipFill>
+                    <a:blip r:embed="rId25"/>
+                    <a:stretch>
+                      <a:fillRect/>
+                    </a:stretch>
+                  </pic:blipFill>
+                  <pic:spPr>
+                    <a:xfrm>
+                      <a:off x="0" y="0"/>
+                      <a:ext cx="5940000" cy="3415500"/>
+                    </a:xfrm>
+                    <a:prstGeom prst="rect">
+                      <a:avLst/>
+                    </a:prstGeom>
+                    <a:ln w="12700">
+                      <a:solidFill>
+                        <a:schemeClr val="tx1"/>
+                      </a:solidFill>
+                    </a:ln>
+                  </pic:spPr>
+                </pic:pic>
+              </a:graphicData>
+            </a:graphic>
+          </wp:inline>
+        </w:drawing>
+      </w:r>
+      <w:r>
+        <w:t xml:space="preserve">Figure </w:t>
+      </w:r>
+      <w:r>
+        <w:fldChar w:fldCharType="begin"/>
+      </w:r>
+      <w:r>
+        <w:instrText xml:space="preserve"> SEQ Figure \* ARABIC </w:instrText>
+      </w:r>
+      <w:r>
+        <w:fldChar w:fldCharType="separate"/>
+      </w:r>
+      <w:r>
+        <w:rPr>
+          <w:noProof/>
+        </w:rPr>
+        <w:t>10</w:t>
+      </w:r>
+      <w:r>
+        <w:fldChar w:fldCharType="end"/>
+      </w:r>
+      <w:r>
+        <w:t>. Mouse particle effect</w:t>
+      </w:r>
+    </w:p>
+    <w:p>
+      <w:pPr>
+        <w:pStyle w:val="ListParagraph"/>
+        <w:numPr>
+          <w:ilvl w:val="0"/>
+          <w:numId w:val="12"/>
+        </w:numPr>
+        <w:tabs>
+          <w:tab w:val="left" w:pos="90"/>
+        </w:tabs>
+        <w:spacing w:line="360" w:lineRule="auto"/>
+        <w:jc w:val="both"/>
+        <w:rPr>
+          <w:rFonts w:cstheme="minorHAnsi"/>
+          <w:lang w:val="en-US"/>
+        </w:rPr>
+      </w:pPr>
+      <w:r>
+        <w:rPr>
+          <w:rFonts w:cstheme="minorHAnsi"/>
+          <w:b/>
+          <w:bCs/>
+          <w:lang w:val="en-US"/>
+        </w:rPr>
+        <w:t>Nitro Premium Section</w:t>
+      </w:r>
+    </w:p>
+    <w:p>
+      <w:pPr>
+        <w:pStyle w:val="ListParagraph"/>
+        <w:tabs>
+          <w:tab w:val="left" w:pos="90"/>
+        </w:tabs>
+        <w:spacing w:line="360" w:lineRule="auto"/>
+        <w:jc w:val="both"/>
+        <w:rPr>
+          <w:rFonts w:cstheme="minorHAnsi"/>
+          <w:lang w:val="en-US"/>
+        </w:rPr>
+      </w:pPr>
+      <w:r>
+        <w:rPr>
+          <w:rFonts w:cstheme="minorHAnsi"/>
+        </w:rPr>
+        <w:t xml:space="preserve">Implement a visual arrangement featuring a </w:t>
+      </w:r>
+      <w:r>
+        <w:rPr>
+          <w:rFonts w:cstheme="minorHAnsi"/>
+          <w:b/>
+          <w:bCs/>
+        </w:rPr>
+        <w:t>central circular element, branded with a 'nitro'</w:t>
+      </w:r>
+      <w:r>
+        <w:rPr>
+          <w:rFonts w:cstheme="minorHAnsi"/>
+        </w:rPr>
+        <w:t xml:space="preserve"> </w:t>
+      </w:r>
+      <w:r>
+        <w:rPr>
+          <w:rFonts w:cstheme="minorHAnsi"/>
+          <w:b/>
+          <w:bCs/>
+        </w:rPr>
+        <w:t>image,</w:t>
+      </w:r>
+      <w:r>
+        <w:rPr>
+          <w:rFonts w:cstheme="minorHAnsi"/>
+        </w:rPr>
+        <w:t xml:space="preserve"> </w:t>
+      </w:r>
+      <w:r>
+        <w:rPr>
+          <w:rFonts w:cstheme="minorHAnsi"/>
+          <w:b/>
+          <w:bCs/>
+        </w:rPr>
+        <w:t>encircled by six hexagonal components</w:t>
+      </w:r>
+      <w:r>
+        <w:rPr>
+          <w:rFonts w:cstheme="minorHAnsi"/>
+          <w:b/>
+          <w:bCs/>
+        </w:rPr>
+        <w:t xml:space="preserve"> </w:t>
+      </w:r>
+      <w:r>
+        <w:rPr>
+          <w:rFonts w:cstheme="minorHAnsi"/>
+        </w:rPr>
+        <w:t xml:space="preserve">and </w:t>
+      </w:r>
+      <w:r>
+        <w:rPr>
+          <w:rFonts w:cstheme="minorHAnsi"/>
+          <w:b/>
+          <w:bCs/>
+        </w:rPr>
+        <w:t xml:space="preserve">title </w:t>
+      </w:r>
+      <w:r>
+        <w:rPr>
+          <w:rFonts w:cstheme="minorHAnsi"/>
+        </w:rPr>
+        <w:t>besides it</w:t>
+      </w:r>
+      <w:r>
+        <w:rPr>
+          <w:rFonts w:cstheme="minorHAnsi"/>
+        </w:rPr>
+        <w:t xml:space="preserve">. When the central circle is </w:t>
+      </w:r>
+      <w:r>
+        <w:rPr>
+          <w:rFonts w:cstheme="minorHAnsi"/>
+          <w:b/>
+          <w:bCs/>
+        </w:rPr>
+        <w:t>hovered, each hexagon</w:t>
+      </w:r>
+      <w:r>
+        <w:rPr>
+          <w:rFonts w:cstheme="minorHAnsi"/>
+        </w:rPr>
+        <w:t xml:space="preserve"> should execute an </w:t>
+      </w:r>
+      <w:r>
+        <w:rPr>
+          <w:rFonts w:cstheme="minorHAnsi"/>
+          <w:b/>
+          <w:bCs/>
+        </w:rPr>
+        <w:t>outward expansion animation</w:t>
+      </w:r>
+      <w:r>
+        <w:rPr>
+          <w:rFonts w:cstheme="minorHAnsi"/>
+        </w:rPr>
+        <w:t xml:space="preserve">. Additionally, enable </w:t>
+      </w:r>
+      <w:r>
+        <w:rPr>
+          <w:rFonts w:cstheme="minorHAnsi"/>
+          <w:b/>
+          <w:bCs/>
+        </w:rPr>
+        <w:t>drag-and-drop functionality</w:t>
+      </w:r>
+      <w:r>
+        <w:rPr>
+          <w:rFonts w:cstheme="minorHAnsi"/>
+        </w:rPr>
+        <w:t xml:space="preserve"> for the central circle, ensuring the </w:t>
+      </w:r>
+      <w:r>
+        <w:rPr>
+          <w:rFonts w:cstheme="minorHAnsi"/>
+          <w:b/>
+          <w:bCs/>
+        </w:rPr>
+        <w:t>hexagons maintain their relative positions by tracking its movement</w:t>
+      </w:r>
+      <w:r>
+        <w:rPr>
+          <w:rFonts w:cstheme="minorHAnsi"/>
+          <w:b/>
+          <w:bCs/>
+        </w:rPr>
+        <w:t>.</w:t>
+      </w:r>
+    </w:p>
+    <w:p>
+      <w:pPr>
+        <w:keepNext/>
+        <w:jc w:val="center"/>
+      </w:pPr>
+      <w:r>
+        <w:rPr>
+          <w:lang w:val="en-US"/>
+        </w:rPr>
+        <w:drawing>
+          <wp:inline distT="0" distB="0" distL="0" distR="0" wp14:anchorId="3C78C114" wp14:editId="39B0AA24">
+            <wp:extent cx="5940000" cy="2664651"/>
+            <wp:effectExtent l="19050" t="19050" r="22860" b="21590"/>
+            <wp:docPr id="1389779079" name="Picture 1" descr="A screenshot of a video game&#10;&#10;AI-generated content may be incorrect."/>
+            <wp:cNvGraphicFramePr>
+              <a:graphicFrameLocks xmlns:a="http://schemas.openxmlformats.org/drawingml/2006/main" noChangeAspect="1"/>
+            </wp:cNvGraphicFramePr>
+            <a:graphic xmlns:a="http://schemas.openxmlformats.org/drawingml/2006/main">
+              <a:graphicData uri="http://schemas.openxmlformats.org/drawingml/2006/picture">
+                <pic:pic xmlns:pic="http://schemas.openxmlformats.org/drawingml/2006/picture">
+                  <pic:nvPicPr>
+                    <pic:cNvPr id="1389779079" name="Picture 1" descr="A screenshot of a video game&#10;&#10;AI-generated content may be incorrect."/>
+                    <pic:cNvPicPr/>
+                  </pic:nvPicPr>
+                  <pic:blipFill>
+                    <a:blip r:embed="rId26"/>
+                    <a:stretch>
+                      <a:fillRect/>
+                    </a:stretch>
+                  </pic:blipFill>
+                  <pic:spPr>
+                    <a:xfrm>
+                      <a:off x="0" y="0"/>
+                      <a:ext cx="5940000" cy="2664651"/>
+                    </a:xfrm>
+                    <a:prstGeom prst="rect">
+                      <a:avLst/>
+                    </a:prstGeom>
+                    <a:ln w="12700">
+                      <a:solidFill>
+                        <a:schemeClr val="tx1"/>
+                      </a:solidFill>
+                    </a:ln>
+                  </pic:spPr>
+                </pic:pic>
+              </a:graphicData>
+            </a:graphic>
+          </wp:inline>
+        </w:drawing>
+      </w:r>
+    </w:p>
+    <w:p>
+      <w:pPr>
+        <w:pStyle w:val="Caption"/>
+        <w:rPr>
+          <w:lang w:val="en-US"/>
+        </w:rPr>
+      </w:pPr>
+      <w:r>
+        <w:t xml:space="preserve">Figure </w:t>
+      </w:r>
+      <w:r>
+        <w:fldChar w:fldCharType="begin"/>
+      </w:r>
+      <w:r>
+        <w:instrText xml:space="preserve"> SEQ Figure \* ARABIC </w:instrText>
+      </w:r>
+      <w:r>
+        <w:fldChar w:fldCharType="separate"/>
+      </w:r>
+      <w:r>
+        <w:rPr>
+          <w:noProof/>
+        </w:rPr>
+        <w:t>11</w:t>
+      </w:r>
+      <w:r>
+        <w:fldChar w:fldCharType="end"/>
+      </w:r>
+      <w:r>
+        <w:t>. Nitro premium section</w:t>
+      </w:r>
+    </w:p>
+    <w:p>
+      <w:pPr>
+        <w:pStyle w:val="ListParagraph"/>
+        <w:numPr>
+          <w:ilvl w:val="1"/>
+          <w:numId w:val="4"/>
+        </w:numPr>
+        <w:tabs>
+          <w:tab w:val="left" w:pos="90"/>
+        </w:tabs>
+        <w:spacing w:line="360" w:lineRule="auto"/>
+        <w:ind w:left="1080"/>
+        <w:jc w:val="both"/>
+        <w:rPr>
+          <w:rFonts w:cstheme="minorHAnsi"/>
+          <w:lang w:val="en-US"/>
+        </w:rPr>
+      </w:pPr>
+      <w:r>
+        <w:rPr>
+          <w:rFonts w:cstheme="minorHAnsi"/>
+          <w:b/>
+          <w:bCs/>
+          <w:lang w:val="en-US"/>
+        </w:rPr>
+        <w:lastRenderedPageBreak/>
+        <w:t>Scramble Text</w:t>
+      </w:r>
+    </w:p>
+    <w:p>
+      <w:pPr>
+        <w:pStyle w:val="ListParagraph"/>
         <w:numPr>
           <w:ilvl w:val="1"/>
           <w:numId w:val="4"/>
@@ -2173,7 +3708,6 @@
           <w:szCs w:val="24"/>
           <w:lang w:val="en-US"/>
         </w:rPr>
-        <w:lastRenderedPageBreak/>
         <w:t>Implements register via google authentication</w:t>
       </w:r>
     </w:p>
@@ -2742,6 +4276,7 @@
           <w:bCs/>
           <w:lang w:val="en-US"/>
         </w:rPr>
+        <w:lastRenderedPageBreak/>
         <w:t>Direct Message Section</w:t>
       </w:r>
       <w:r>
@@ -3433,7 +4968,6 @@
         <w:rPr>
           <w:lang w:val="en-US"/>
         </w:rPr>
-        <w:lastRenderedPageBreak/>
         <w:t>Users</w:t>
       </w:r>
       <w:r>
@@ -4008,6 +5542,7 @@
           <w:bCs/>
           <w:lang w:val="en-US"/>
         </w:rPr>
+        <w:lastRenderedPageBreak/>
         <w:t>Scramble Text</w:t>
       </w:r>
     </w:p>
@@ -4857,6 +6392,7 @@
         <w:rPr>
           <w:lang w:val="en-US"/>
         </w:rPr>
+        <w:lastRenderedPageBreak/>
         <w:tab/>
       </w:r>
     </w:p>
@@ -4868,9 +6404,9 @@
       </w:pPr>
     </w:p>
     <w:sectPr>
-      <w:footerReference w:type="default" r:id="rId17"/>
-      <w:headerReference w:type="first" r:id="rId18"/>
-      <w:footerReference w:type="first" r:id="rId19"/>
+      <w:footerReference w:type="default" r:id="rId27"/>
+      <w:headerReference w:type="first" r:id="rId28"/>
+      <w:footerReference w:type="first" r:id="rId29"/>
       <w:pgSz w:w="11906" w:h="16838"/>
       <w:pgMar w:top="1440" w:right="1080" w:bottom="1440" w:left="1080" w:header="720" w:footer="720" w:gutter="0"/>
       <w:cols w:space="720"/>
@@ -6366,6 +7902,119 @@
     </w:lvl>
   </w:abstractNum>
   <w:abstractNum w:abstractNumId="8" w15:restartNumberingAfterBreak="0">
+    <w:nsid w:val="2A5A7DC4"/>
+    <w:multiLevelType w:val="hybridMultilevel"/>
+    <w:tmpl w:val="44C0FC30"/>
+    <w:lvl w:ilvl="0" w:tplc="DECE0852">
+      <w:start w:val="2"/>
+      <w:numFmt w:val="bullet"/>
+      <w:lvlText w:val="-"/>
+      <w:lvlJc w:val="left"/>
+      <w:pPr>
+        <w:ind w:left="2520" w:hanging="360"/>
+      </w:pPr>
+      <w:rPr>
+        <w:rFonts w:ascii="Calibri" w:eastAsia="MS Mincho" w:hAnsi="Calibri" w:cs="Calibri" w:hint="default"/>
+      </w:rPr>
+    </w:lvl>
+    <w:lvl w:ilvl="1" w:tplc="38090003">
+      <w:start w:val="1"/>
+      <w:numFmt w:val="bullet"/>
+      <w:lvlText w:val="o"/>
+      <w:lvlJc w:val="left"/>
+      <w:pPr>
+        <w:ind w:left="2520" w:hanging="360"/>
+      </w:pPr>
+      <w:rPr>
+        <w:rFonts w:ascii="Courier New" w:hAnsi="Courier New" w:cs="Courier New" w:hint="default"/>
+      </w:rPr>
+    </w:lvl>
+    <w:lvl w:ilvl="2" w:tplc="38090005" w:tentative="1">
+      <w:start w:val="1"/>
+      <w:numFmt w:val="bullet"/>
+      <w:lvlText w:val=""/>
+      <w:lvlJc w:val="left"/>
+      <w:pPr>
+        <w:ind w:left="3240" w:hanging="360"/>
+      </w:pPr>
+      <w:rPr>
+        <w:rFonts w:ascii="Wingdings" w:hAnsi="Wingdings" w:hint="default"/>
+      </w:rPr>
+    </w:lvl>
+    <w:lvl w:ilvl="3" w:tplc="38090001" w:tentative="1">
+      <w:start w:val="1"/>
+      <w:numFmt w:val="bullet"/>
+      <w:lvlText w:val=""/>
+      <w:lvlJc w:val="left"/>
+      <w:pPr>
+        <w:ind w:left="3960" w:hanging="360"/>
+      </w:pPr>
+      <w:rPr>
+        <w:rFonts w:ascii="Symbol" w:hAnsi="Symbol" w:hint="default"/>
+      </w:rPr>
+    </w:lvl>
+    <w:lvl w:ilvl="4" w:tplc="38090003" w:tentative="1">
+      <w:start w:val="1"/>
+      <w:numFmt w:val="bullet"/>
+      <w:lvlText w:val="o"/>
+      <w:lvlJc w:val="left"/>
+      <w:pPr>
+        <w:ind w:left="4680" w:hanging="360"/>
+      </w:pPr>
+      <w:rPr>
+        <w:rFonts w:ascii="Courier New" w:hAnsi="Courier New" w:cs="Courier New" w:hint="default"/>
+      </w:rPr>
+    </w:lvl>
+    <w:lvl w:ilvl="5" w:tplc="38090005" w:tentative="1">
+      <w:start w:val="1"/>
+      <w:numFmt w:val="bullet"/>
+      <w:lvlText w:val=""/>
+      <w:lvlJc w:val="left"/>
+      <w:pPr>
+        <w:ind w:left="5400" w:hanging="360"/>
+      </w:pPr>
+      <w:rPr>
+        <w:rFonts w:ascii="Wingdings" w:hAnsi="Wingdings" w:hint="default"/>
+      </w:rPr>
+    </w:lvl>
+    <w:lvl w:ilvl="6" w:tplc="38090001" w:tentative="1">
+      <w:start w:val="1"/>
+      <w:numFmt w:val="bullet"/>
+      <w:lvlText w:val=""/>
+      <w:lvlJc w:val="left"/>
+      <w:pPr>
+        <w:ind w:left="6120" w:hanging="360"/>
+      </w:pPr>
+      <w:rPr>
+        <w:rFonts w:ascii="Symbol" w:hAnsi="Symbol" w:hint="default"/>
+      </w:rPr>
+    </w:lvl>
+    <w:lvl w:ilvl="7" w:tplc="38090003" w:tentative="1">
+      <w:start w:val="1"/>
+      <w:numFmt w:val="bullet"/>
+      <w:lvlText w:val="o"/>
+      <w:lvlJc w:val="left"/>
+      <w:pPr>
+        <w:ind w:left="6840" w:hanging="360"/>
+      </w:pPr>
+      <w:rPr>
+        <w:rFonts w:ascii="Courier New" w:hAnsi="Courier New" w:cs="Courier New" w:hint="default"/>
+      </w:rPr>
+    </w:lvl>
+    <w:lvl w:ilvl="8" w:tplc="38090005" w:tentative="1">
+      <w:start w:val="1"/>
+      <w:numFmt w:val="bullet"/>
+      <w:lvlText w:val=""/>
+      <w:lvlJc w:val="left"/>
+      <w:pPr>
+        <w:ind w:left="7560" w:hanging="360"/>
+      </w:pPr>
+      <w:rPr>
+        <w:rFonts w:ascii="Wingdings" w:hAnsi="Wingdings" w:hint="default"/>
+      </w:rPr>
+    </w:lvl>
+  </w:abstractNum>
+  <w:abstractNum w:abstractNumId="9" w15:restartNumberingAfterBreak="0">
     <w:nsid w:val="357515A2"/>
     <w:multiLevelType w:val="multilevel"/>
     <w:tmpl w:val="5DBECDC6"/>
@@ -6480,7 +8129,7 @@
       </w:rPr>
     </w:lvl>
   </w:abstractNum>
-  <w:abstractNum w:abstractNumId="9" w15:restartNumberingAfterBreak="0">
+  <w:abstractNum w:abstractNumId="10" w15:restartNumberingAfterBreak="0">
     <w:nsid w:val="3E0D3EE5"/>
     <w:multiLevelType w:val="multilevel"/>
     <w:tmpl w:val="A49A4E5E"/>
@@ -6593,7 +8242,7 @@
       </w:rPr>
     </w:lvl>
   </w:abstractNum>
-  <w:abstractNum w:abstractNumId="10" w15:restartNumberingAfterBreak="0">
+  <w:abstractNum w:abstractNumId="11" w15:restartNumberingAfterBreak="0">
     <w:nsid w:val="3F916822"/>
     <w:multiLevelType w:val="hybridMultilevel"/>
     <w:tmpl w:val="31AE4082"/>
@@ -6682,7 +8331,7 @@
       </w:pPr>
     </w:lvl>
   </w:abstractNum>
-  <w:abstractNum w:abstractNumId="11" w15:restartNumberingAfterBreak="0">
+  <w:abstractNum w:abstractNumId="12" w15:restartNumberingAfterBreak="0">
     <w:nsid w:val="40F07A08"/>
     <w:multiLevelType w:val="multilevel"/>
     <w:tmpl w:val="5DBECDC6"/>
@@ -6797,7 +8446,7 @@
       </w:rPr>
     </w:lvl>
   </w:abstractNum>
-  <w:abstractNum w:abstractNumId="12" w15:restartNumberingAfterBreak="0">
+  <w:abstractNum w:abstractNumId="13" w15:restartNumberingAfterBreak="0">
     <w:nsid w:val="4E7B0896"/>
     <w:multiLevelType w:val="hybridMultilevel"/>
     <w:tmpl w:val="48345C50"/>
@@ -6910,7 +8559,120 @@
       </w:rPr>
     </w:lvl>
   </w:abstractNum>
-  <w:abstractNum w:abstractNumId="13" w15:restartNumberingAfterBreak="0">
+  <w:abstractNum w:abstractNumId="14" w15:restartNumberingAfterBreak="0">
+    <w:nsid w:val="57BC0ACB"/>
+    <w:multiLevelType w:val="hybridMultilevel"/>
+    <w:tmpl w:val="75FE05B0"/>
+    <w:lvl w:ilvl="0" w:tplc="DECE0852">
+      <w:start w:val="2"/>
+      <w:numFmt w:val="bullet"/>
+      <w:lvlText w:val="-"/>
+      <w:lvlJc w:val="left"/>
+      <w:pPr>
+        <w:ind w:left="1440" w:hanging="360"/>
+      </w:pPr>
+      <w:rPr>
+        <w:rFonts w:ascii="Calibri" w:eastAsia="MS Mincho" w:hAnsi="Calibri" w:cs="Calibri" w:hint="default"/>
+      </w:rPr>
+    </w:lvl>
+    <w:lvl w:ilvl="1" w:tplc="38090003" w:tentative="1">
+      <w:start w:val="1"/>
+      <w:numFmt w:val="bullet"/>
+      <w:lvlText w:val="o"/>
+      <w:lvlJc w:val="left"/>
+      <w:pPr>
+        <w:ind w:left="2160" w:hanging="360"/>
+      </w:pPr>
+      <w:rPr>
+        <w:rFonts w:ascii="Courier New" w:hAnsi="Courier New" w:cs="Courier New" w:hint="default"/>
+      </w:rPr>
+    </w:lvl>
+    <w:lvl w:ilvl="2" w:tplc="38090005" w:tentative="1">
+      <w:start w:val="1"/>
+      <w:numFmt w:val="bullet"/>
+      <w:lvlText w:val=""/>
+      <w:lvlJc w:val="left"/>
+      <w:pPr>
+        <w:ind w:left="2880" w:hanging="360"/>
+      </w:pPr>
+      <w:rPr>
+        <w:rFonts w:ascii="Wingdings" w:hAnsi="Wingdings" w:hint="default"/>
+      </w:rPr>
+    </w:lvl>
+    <w:lvl w:ilvl="3" w:tplc="38090001" w:tentative="1">
+      <w:start w:val="1"/>
+      <w:numFmt w:val="bullet"/>
+      <w:lvlText w:val=""/>
+      <w:lvlJc w:val="left"/>
+      <w:pPr>
+        <w:ind w:left="3600" w:hanging="360"/>
+      </w:pPr>
+      <w:rPr>
+        <w:rFonts w:ascii="Symbol" w:hAnsi="Symbol" w:hint="default"/>
+      </w:rPr>
+    </w:lvl>
+    <w:lvl w:ilvl="4" w:tplc="38090003" w:tentative="1">
+      <w:start w:val="1"/>
+      <w:numFmt w:val="bullet"/>
+      <w:lvlText w:val="o"/>
+      <w:lvlJc w:val="left"/>
+      <w:pPr>
+        <w:ind w:left="4320" w:hanging="360"/>
+      </w:pPr>
+      <w:rPr>
+        <w:rFonts w:ascii="Courier New" w:hAnsi="Courier New" w:cs="Courier New" w:hint="default"/>
+      </w:rPr>
+    </w:lvl>
+    <w:lvl w:ilvl="5" w:tplc="38090005" w:tentative="1">
+      <w:start w:val="1"/>
+      <w:numFmt w:val="bullet"/>
+      <w:lvlText w:val=""/>
+      <w:lvlJc w:val="left"/>
+      <w:pPr>
+        <w:ind w:left="5040" w:hanging="360"/>
+      </w:pPr>
+      <w:rPr>
+        <w:rFonts w:ascii="Wingdings" w:hAnsi="Wingdings" w:hint="default"/>
+      </w:rPr>
+    </w:lvl>
+    <w:lvl w:ilvl="6" w:tplc="38090001" w:tentative="1">
+      <w:start w:val="1"/>
+      <w:numFmt w:val="bullet"/>
+      <w:lvlText w:val=""/>
+      <w:lvlJc w:val="left"/>
+      <w:pPr>
+        <w:ind w:left="5760" w:hanging="360"/>
+      </w:pPr>
+      <w:rPr>
+        <w:rFonts w:ascii="Symbol" w:hAnsi="Symbol" w:hint="default"/>
+      </w:rPr>
+    </w:lvl>
+    <w:lvl w:ilvl="7" w:tplc="38090003" w:tentative="1">
+      <w:start w:val="1"/>
+      <w:numFmt w:val="bullet"/>
+      <w:lvlText w:val="o"/>
+      <w:lvlJc w:val="left"/>
+      <w:pPr>
+        <w:ind w:left="6480" w:hanging="360"/>
+      </w:pPr>
+      <w:rPr>
+        <w:rFonts w:ascii="Courier New" w:hAnsi="Courier New" w:cs="Courier New" w:hint="default"/>
+      </w:rPr>
+    </w:lvl>
+    <w:lvl w:ilvl="8" w:tplc="38090005" w:tentative="1">
+      <w:start w:val="1"/>
+      <w:numFmt w:val="bullet"/>
+      <w:lvlText w:val=""/>
+      <w:lvlJc w:val="left"/>
+      <w:pPr>
+        <w:ind w:left="7200" w:hanging="360"/>
+      </w:pPr>
+      <w:rPr>
+        <w:rFonts w:ascii="Wingdings" w:hAnsi="Wingdings" w:hint="default"/>
+      </w:rPr>
+    </w:lvl>
+  </w:abstractNum>
+  <w:abstractNum w:abstractNumId="15" w15:restartNumberingAfterBreak="0">
     <w:nsid w:val="66FA5211"/>
     <w:multiLevelType w:val="hybridMultilevel"/>
     <w:tmpl w:val="B7526B16"/>
@@ -7023,7 +8785,7 @@
       </w:rPr>
     </w:lvl>
   </w:abstractNum>
-  <w:abstractNum w:abstractNumId="14" w15:restartNumberingAfterBreak="0">
+  <w:abstractNum w:abstractNumId="16" w15:restartNumberingAfterBreak="0">
     <w:nsid w:val="742A34C0"/>
     <w:multiLevelType w:val="hybridMultilevel"/>
     <w:tmpl w:val="CE32EAA2"/>
@@ -7136,7 +8898,7 @@
       </w:rPr>
     </w:lvl>
   </w:abstractNum>
-  <w:abstractNum w:abstractNumId="15" w15:restartNumberingAfterBreak="0">
+  <w:abstractNum w:abstractNumId="17" w15:restartNumberingAfterBreak="0">
     <w:nsid w:val="7DA46066"/>
     <w:multiLevelType w:val="hybridMultilevel"/>
     <w:tmpl w:val="EFB44CC6"/>
@@ -7249,7 +9011,120 @@
       </w:rPr>
     </w:lvl>
   </w:abstractNum>
-  <w:abstractNum w:abstractNumId="16" w15:restartNumberingAfterBreak="0">
+  <w:abstractNum w:abstractNumId="18" w15:restartNumberingAfterBreak="0">
+    <w:nsid w:val="7DEA5E47"/>
+    <w:multiLevelType w:val="hybridMultilevel"/>
+    <w:tmpl w:val="1C80B2A8"/>
+    <w:lvl w:ilvl="0" w:tplc="38090005">
+      <w:start w:val="1"/>
+      <w:numFmt w:val="bullet"/>
+      <w:lvlText w:val=""/>
+      <w:lvlJc w:val="left"/>
+      <w:pPr>
+        <w:ind w:left="1440" w:hanging="360"/>
+      </w:pPr>
+      <w:rPr>
+        <w:rFonts w:ascii="Wingdings" w:hAnsi="Wingdings" w:hint="default"/>
+      </w:rPr>
+    </w:lvl>
+    <w:lvl w:ilvl="1" w:tplc="38090003" w:tentative="1">
+      <w:start w:val="1"/>
+      <w:numFmt w:val="bullet"/>
+      <w:lvlText w:val="o"/>
+      <w:lvlJc w:val="left"/>
+      <w:pPr>
+        <w:ind w:left="2160" w:hanging="360"/>
+      </w:pPr>
+      <w:rPr>
+        <w:rFonts w:ascii="Courier New" w:hAnsi="Courier New" w:cs="Courier New" w:hint="default"/>
+      </w:rPr>
+    </w:lvl>
+    <w:lvl w:ilvl="2" w:tplc="38090005" w:tentative="1">
+      <w:start w:val="1"/>
+      <w:numFmt w:val="bullet"/>
+      <w:lvlText w:val=""/>
+      <w:lvlJc w:val="left"/>
+      <w:pPr>
+        <w:ind w:left="2880" w:hanging="360"/>
+      </w:pPr>
+      <w:rPr>
+        <w:rFonts w:ascii="Wingdings" w:hAnsi="Wingdings" w:hint="default"/>
+      </w:rPr>
+    </w:lvl>
+    <w:lvl w:ilvl="3" w:tplc="38090001" w:tentative="1">
+      <w:start w:val="1"/>
+      <w:numFmt w:val="bullet"/>
+      <w:lvlText w:val=""/>
+      <w:lvlJc w:val="left"/>
+      <w:pPr>
+        <w:ind w:left="3600" w:hanging="360"/>
+      </w:pPr>
+      <w:rPr>
+        <w:rFonts w:ascii="Symbol" w:hAnsi="Symbol" w:hint="default"/>
+      </w:rPr>
+    </w:lvl>
+    <w:lvl w:ilvl="4" w:tplc="38090003" w:tentative="1">
+      <w:start w:val="1"/>
+      <w:numFmt w:val="bullet"/>
+      <w:lvlText w:val="o"/>
+      <w:lvlJc w:val="left"/>
+      <w:pPr>
+        <w:ind w:left="4320" w:hanging="360"/>
+      </w:pPr>
+      <w:rPr>
+        <w:rFonts w:ascii="Courier New" w:hAnsi="Courier New" w:cs="Courier New" w:hint="default"/>
+      </w:rPr>
+    </w:lvl>
+    <w:lvl w:ilvl="5" w:tplc="38090005" w:tentative="1">
+      <w:start w:val="1"/>
+      <w:numFmt w:val="bullet"/>
+      <w:lvlText w:val=""/>
+      <w:lvlJc w:val="left"/>
+      <w:pPr>
+        <w:ind w:left="5040" w:hanging="360"/>
+      </w:pPr>
+      <w:rPr>
+        <w:rFonts w:ascii="Wingdings" w:hAnsi="Wingdings" w:hint="default"/>
+      </w:rPr>
+    </w:lvl>
+    <w:lvl w:ilvl="6" w:tplc="38090001" w:tentative="1">
+      <w:start w:val="1"/>
+      <w:numFmt w:val="bullet"/>
+      <w:lvlText w:val=""/>
+      <w:lvlJc w:val="left"/>
+      <w:pPr>
+        <w:ind w:left="5760" w:hanging="360"/>
+      </w:pPr>
+      <w:rPr>
+        <w:rFonts w:ascii="Symbol" w:hAnsi="Symbol" w:hint="default"/>
+      </w:rPr>
+    </w:lvl>
+    <w:lvl w:ilvl="7" w:tplc="38090003" w:tentative="1">
+      <w:start w:val="1"/>
+      <w:numFmt w:val="bullet"/>
+      <w:lvlText w:val="o"/>
+      <w:lvlJc w:val="left"/>
+      <w:pPr>
+        <w:ind w:left="6480" w:hanging="360"/>
+      </w:pPr>
+      <w:rPr>
+        <w:rFonts w:ascii="Courier New" w:hAnsi="Courier New" w:cs="Courier New" w:hint="default"/>
+      </w:rPr>
+    </w:lvl>
+    <w:lvl w:ilvl="8" w:tplc="38090005" w:tentative="1">
+      <w:start w:val="1"/>
+      <w:numFmt w:val="bullet"/>
+      <w:lvlText w:val=""/>
+      <w:lvlJc w:val="left"/>
+      <w:pPr>
+        <w:ind w:left="7200" w:hanging="360"/>
+      </w:pPr>
+      <w:rPr>
+        <w:rFonts w:ascii="Wingdings" w:hAnsi="Wingdings" w:hint="default"/>
+      </w:rPr>
+    </w:lvl>
+  </w:abstractNum>
+  <w:abstractNum w:abstractNumId="19" w15:restartNumberingAfterBreak="0">
     <w:nsid w:val="7E6C441A"/>
     <w:multiLevelType w:val="hybridMultilevel"/>
     <w:tmpl w:val="D4CC47BA"/>
@@ -7366,7 +9241,7 @@
     <w:abstractNumId w:val="7"/>
   </w:num>
   <w:num w:numId="2" w16cid:durableId="1162814916">
-    <w:abstractNumId w:val="9"/>
+    <w:abstractNumId w:val="10"/>
   </w:num>
   <w:num w:numId="3" w16cid:durableId="897057440">
     <w:abstractNumId w:val="3"/>
@@ -7375,10 +9250,10 @@
     <w:abstractNumId w:val="5"/>
   </w:num>
   <w:num w:numId="5" w16cid:durableId="654576306">
-    <w:abstractNumId w:val="16"/>
+    <w:abstractNumId w:val="19"/>
   </w:num>
   <w:num w:numId="6" w16cid:durableId="493495714">
-    <w:abstractNumId w:val="15"/>
+    <w:abstractNumId w:val="17"/>
   </w:num>
   <w:num w:numId="7" w16cid:durableId="1261716764">
     <w:abstractNumId w:val="0"/>
@@ -7387,31 +9262,40 @@
     <w:abstractNumId w:val="1"/>
   </w:num>
   <w:num w:numId="9" w16cid:durableId="1969974563">
-    <w:abstractNumId w:val="10"/>
+    <w:abstractNumId w:val="11"/>
   </w:num>
   <w:num w:numId="10" w16cid:durableId="1511095137">
     <w:abstractNumId w:val="4"/>
   </w:num>
   <w:num w:numId="11" w16cid:durableId="1975988042">
-    <w:abstractNumId w:val="13"/>
+    <w:abstractNumId w:val="15"/>
   </w:num>
   <w:num w:numId="12" w16cid:durableId="1442410918">
-    <w:abstractNumId w:val="11"/>
+    <w:abstractNumId w:val="12"/>
   </w:num>
   <w:num w:numId="13" w16cid:durableId="334381965">
-    <w:abstractNumId w:val="8"/>
+    <w:abstractNumId w:val="9"/>
   </w:num>
   <w:num w:numId="14" w16cid:durableId="1653368429">
     <w:abstractNumId w:val="6"/>
   </w:num>
   <w:num w:numId="15" w16cid:durableId="183254829">
-    <w:abstractNumId w:val="14"/>
+    <w:abstractNumId w:val="16"/>
   </w:num>
   <w:num w:numId="16" w16cid:durableId="674962086">
     <w:abstractNumId w:val="2"/>
   </w:num>
   <w:num w:numId="17" w16cid:durableId="250817633">
-    <w:abstractNumId w:val="12"/>
+    <w:abstractNumId w:val="13"/>
+  </w:num>
+  <w:num w:numId="18" w16cid:durableId="1784031867">
+    <w:abstractNumId w:val="14"/>
+  </w:num>
+  <w:num w:numId="19" w16cid:durableId="1901866444">
+    <w:abstractNumId w:val="8"/>
+  </w:num>
+  <w:num w:numId="20" w16cid:durableId="431705866">
+    <w:abstractNumId w:val="18"/>
   </w:num>
 </w:numbering>
 </file>
@@ -7817,7 +9701,7 @@
     <w:name w:val="Normal"/>
     <w:next w:val="Caption"/>
     <w:qFormat/>
-    <w:rsid w:val="002619E3"/>
+    <w:rsid w:val="005E0D40"/>
     <w:rPr>
       <w:rFonts w:eastAsia="MS Mincho" w:cs="Times New Roman"/>
       <w:sz w:val="24"/>
@@ -8498,6 +10382,15 @@
 </file>
 
 <file path=customXml/item1.xml><?xml version="1.0" encoding="utf-8"?>
+<?mso-contentType ?>
+<FormTemplates xmlns="http://schemas.microsoft.com/sharepoint/v3/contenttype/forms">
+  <Display>DocumentLibraryForm</Display>
+  <Edit>DocumentLibraryForm</Edit>
+  <New>DocumentLibraryForm</New>
+</FormTemplates>
+</file>
+
+<file path=customXml/item2.xml><?xml version="1.0" encoding="utf-8"?>
 <p:properties xmlns:p="http://schemas.microsoft.com/office/2006/metadata/properties" xmlns:xsi="http://www.w3.org/2001/XMLSchema-instance" xmlns:pc="http://schemas.microsoft.com/office/infopath/2007/PartnerControls">
   <documentManagement>
     <lcf76f155ced4ddcb4097134ff3c332f xmlns="1f003750-f5da-409e-99e6-8ff9bea2e38b">
@@ -8515,16 +10408,20 @@
 </p:properties>
 </file>
 
-<file path=customXml/item2.xml><?xml version="1.0" encoding="utf-8"?>
-<?mso-contentType ?>
-<FormTemplates xmlns="http://schemas.microsoft.com/sharepoint/v3/contenttype/forms">
-  <Display>DocumentLibraryForm</Display>
-  <Edit>DocumentLibraryForm</Edit>
-  <New>DocumentLibraryForm</New>
-</FormTemplates>
+<file path=customXml/item3.xml><?xml version="1.0" encoding="utf-8"?>
+<b:Sources xmlns:b="http://schemas.openxmlformats.org/officeDocument/2006/bibliography" xmlns="http://schemas.openxmlformats.org/officeDocument/2006/bibliography" SelectedStyle="\APA.XSL" StyleName="APA"/>
 </file>
 
-<file path=customXml/item3.xml><?xml version="1.0" encoding="utf-8"?>
+<file path=customXml/item4.xml><?xml version="1.0" encoding="utf-8"?>
+<s:customData xmlns="http://www.wps.cn/officeDocument/2013/wpsCustomData" xmlns:s="http://www.wps.cn/officeDocument/2013/wpsCustomData">
+  <customSectProps/>
+  <customShpExts>
+    <customShpInfo spid="_x0000_s1026" textRotate="1"/>
+  </customShpExts>
+</s:customData>
+</file>
+
+<file path=customXml/item5.xml><?xml version="1.0" encoding="utf-8"?>
 <ct:contentTypeSchema xmlns:ct="http://schemas.microsoft.com/office/2006/metadata/contentType" xmlns:ma="http://schemas.microsoft.com/office/2006/metadata/properties/metaAttributes" ct:_="" ma:_="" ma:contentTypeName="Document" ma:contentTypeID="0x01010076B14972BA45BD47B3B120E9D54CA4F5" ma:contentTypeVersion="14" ma:contentTypeDescription="Create a new document." ma:contentTypeScope="" ma:versionID="963cb8e90fbbfbeff11449c8f5b5d6a2">
   <xsd:schema xmlns:xsd="http://www.w3.org/2001/XMLSchema" xmlns:xs="http://www.w3.org/2001/XMLSchema" xmlns:p="http://schemas.microsoft.com/office/2006/metadata/properties" xmlns:ns2="06dd7198-9f69-4b52-9ad8-623c9ba944b5" xmlns:ns3="1f003750-f5da-409e-99e6-8ff9bea2e38b" targetNamespace="http://schemas.microsoft.com/office/2006/metadata/properties" ma:root="true" ma:fieldsID="00d017da2f2f45f0e915bbc40802062a" ns2:_="" ns3:_="">
     <xsd:import namespace="06dd7198-9f69-4b52-9ad8-623c9ba944b5"/>
@@ -8747,20 +10644,15 @@
 </ct:contentTypeSchema>
 </file>
 
-<file path=customXml/item4.xml><?xml version="1.0" encoding="utf-8"?>
-<s:customData xmlns="http://www.wps.cn/officeDocument/2013/wpsCustomData" xmlns:s="http://www.wps.cn/officeDocument/2013/wpsCustomData">
-  <customSectProps/>
-  <customShpExts>
-    <customShpInfo spid="_x0000_s1026" textRotate="1"/>
-  </customShpExts>
-</s:customData>
+<file path=customXml/itemProps1.xml><?xml version="1.0" encoding="utf-8"?>
+<ds:datastoreItem xmlns:ds="http://schemas.openxmlformats.org/officeDocument/2006/customXml" ds:itemID="{661CF200-8491-4A11-ACFD-3D96BE626222}">
+  <ds:schemaRefs>
+    <ds:schemaRef ds:uri="http://schemas.microsoft.com/sharepoint/v3/contenttype/forms"/>
+  </ds:schemaRefs>
+</ds:datastoreItem>
 </file>
 
-<file path=customXml/item5.xml><?xml version="1.0" encoding="utf-8"?>
-<b:Sources xmlns:b="http://schemas.openxmlformats.org/officeDocument/2006/bibliography" xmlns="http://schemas.openxmlformats.org/officeDocument/2006/bibliography" SelectedStyle="\APA.XSL" StyleName="APA"/>
-</file>
-
-<file path=customXml/itemProps1.xml><?xml version="1.0" encoding="utf-8"?>
+<file path=customXml/itemProps2.xml><?xml version="1.0" encoding="utf-8"?>
 <ds:datastoreItem xmlns:ds="http://schemas.openxmlformats.org/officeDocument/2006/customXml" ds:itemID="{5B48DF57-EC15-4F70-8E86-E9BA341CCB76}">
   <ds:schemaRefs>
     <ds:schemaRef ds:uri="http://schemas.microsoft.com/office/2006/metadata/properties"/>
@@ -8771,15 +10663,23 @@
 </ds:datastoreItem>
 </file>
 
-<file path=customXml/itemProps2.xml><?xml version="1.0" encoding="utf-8"?>
-<ds:datastoreItem xmlns:ds="http://schemas.openxmlformats.org/officeDocument/2006/customXml" ds:itemID="{661CF200-8491-4A11-ACFD-3D96BE626222}">
+<file path=customXml/itemProps3.xml><?xml version="1.0" encoding="utf-8"?>
+<ds:datastoreItem xmlns:ds="http://schemas.openxmlformats.org/officeDocument/2006/customXml" ds:itemID="{26DF573A-F055-477A-90EE-26EA7825DC13}">
   <ds:schemaRefs>
-    <ds:schemaRef ds:uri="http://schemas.microsoft.com/sharepoint/v3/contenttype/forms"/>
+    <ds:schemaRef ds:uri="http://schemas.openxmlformats.org/officeDocument/2006/bibliography"/>
   </ds:schemaRefs>
 </ds:datastoreItem>
 </file>
 
-<file path=customXml/itemProps3.xml><?xml version="1.0" encoding="utf-8"?>
+<file path=customXml/itemProps4.xml><?xml version="1.0" encoding="utf-8"?>
+<ds:datastoreItem xmlns:ds="http://schemas.openxmlformats.org/officeDocument/2006/customXml" ds:itemID="{B1977F7D-205B-4081-913C-38D41E755F92}">
+  <ds:schemaRefs>
+    <ds:schemaRef ds:uri="http://www.wps.cn/officeDocument/2013/wpsCustomData"/>
+  </ds:schemaRefs>
+</ds:datastoreItem>
+</file>
+
+<file path=customXml/itemProps5.xml><?xml version="1.0" encoding="utf-8"?>
 <ds:datastoreItem xmlns:ds="http://schemas.openxmlformats.org/officeDocument/2006/customXml" ds:itemID="{5215E0CB-E272-4CAB-8805-79960D760F54}">
   <ds:schemaRefs>
     <ds:schemaRef ds:uri="http://schemas.microsoft.com/office/2006/metadata/contentType"/>
@@ -8796,20 +10696,4 @@
     <ds:schemaRef ds:uri="http://schemas.microsoft.com/internal/obd"/>
   </ds:schemaRefs>
 </ds:datastoreItem>
-</file>
-
-<file path=customXml/itemProps4.xml><?xml version="1.0" encoding="utf-8"?>
-<ds:datastoreItem xmlns:ds="http://schemas.openxmlformats.org/officeDocument/2006/customXml" ds:itemID="{B1977F7D-205B-4081-913C-38D41E755F92}">
-  <ds:schemaRefs>
-    <ds:schemaRef ds:uri="http://www.wps.cn/officeDocument/2013/wpsCustomData"/>
-  </ds:schemaRefs>
-</ds:datastoreItem>
-</file>
-
-<file path=customXml/itemProps5.xml><?xml version="1.0" encoding="utf-8"?>
-<ds:datastoreItem xmlns:ds="http://schemas.openxmlformats.org/officeDocument/2006/customXml" ds:itemID="{26DF573A-F055-477A-90EE-26EA7825DC13}">
-  <ds:schemaRefs>
-    <ds:schemaRef ds:uri="http://schemas.openxmlformats.org/officeDocument/2006/bibliography"/>
-  </ds:schemaRefs>
-</ds:datastoreItem>
 </file>
</xml_diff>